<commit_message>
Fix voting classifier issue; Improve the report document;
</commit_message>
<xml_diff>
--- a/Project Report - PSUPR CA1 Fifa2019.docx
+++ b/Project Report - PSUPR CA1 Fifa2019.docx
@@ -287,6 +287,13 @@
     </w:p>
     <w:sdt>
       <w:sdtPr>
+        <w:rPr>
+          <w:rFonts w:ascii="Calibri" w:eastAsia="Calibri" w:hAnsi="Calibri" w:cs="Calibri"/>
+          <w:color w:val="000000"/>
+          <w:sz w:val="22"/>
+          <w:szCs w:val="22"/>
+          <w:lang w:val="en-SG" w:eastAsia="zh-CN"/>
+        </w:rPr>
         <w:id w:val="-246887439"/>
         <w:docPartObj>
           <w:docPartGallery w:val="Table of Contents"/>
@@ -295,14 +302,9 @@
       </w:sdtPr>
       <w:sdtEndPr>
         <w:rPr>
-          <w:rFonts w:ascii="Calibri" w:eastAsia="Calibri" w:hAnsi="Calibri" w:cs="Calibri"/>
           <w:b/>
           <w:bCs/>
           <w:noProof/>
-          <w:color w:val="000000"/>
-          <w:sz w:val="22"/>
-          <w:szCs w:val="22"/>
-          <w:lang w:val="en-SG" w:eastAsia="zh-CN"/>
         </w:rPr>
       </w:sdtEndPr>
       <w:sdtContent>
@@ -321,8 +323,6 @@
             </w:rPr>
             <w:t>Contents</w:t>
           </w:r>
-          <w:bookmarkStart w:id="0" w:name="_GoBack"/>
-          <w:bookmarkEnd w:id="0"/>
         </w:p>
         <w:p>
           <w:pPr>
@@ -345,7 +345,7 @@
           <w:r>
             <w:fldChar w:fldCharType="separate"/>
           </w:r>
-          <w:hyperlink w:anchor="_Toc17663207" w:history="1">
+          <w:hyperlink w:anchor="_Toc18954432" w:history="1">
             <w:r>
               <w:rPr>
                 <w:rStyle w:val="Hyperlink"/>
@@ -372,7 +372,7 @@
                 <w:noProof/>
                 <w:webHidden/>
               </w:rPr>
-              <w:instrText xml:space="preserve"> PAGEREF _Toc17663207 \h </w:instrText>
+              <w:instrText xml:space="preserve"> PAGEREF _Toc18954432 \h </w:instrText>
             </w:r>
             <w:r>
               <w:rPr>
@@ -415,7 +415,7 @@
               <w:color w:val="auto"/>
             </w:rPr>
           </w:pPr>
-          <w:hyperlink w:anchor="_Toc17663208" w:history="1">
+          <w:hyperlink w:anchor="_Toc18954433" w:history="1">
             <w:r>
               <w:rPr>
                 <w:rStyle w:val="Hyperlink"/>
@@ -442,7 +442,7 @@
                 <w:noProof/>
                 <w:webHidden/>
               </w:rPr>
-              <w:instrText xml:space="preserve"> PAGEREF _Toc17663208 \h </w:instrText>
+              <w:instrText xml:space="preserve"> PAGEREF _Toc18954433 \h </w:instrText>
             </w:r>
             <w:r>
               <w:rPr>
@@ -485,7 +485,7 @@
               <w:color w:val="auto"/>
             </w:rPr>
           </w:pPr>
-          <w:hyperlink w:anchor="_Toc17663209" w:history="1">
+          <w:hyperlink w:anchor="_Toc18954434" w:history="1">
             <w:r>
               <w:rPr>
                 <w:rStyle w:val="Hyperlink"/>
@@ -512,7 +512,7 @@
                 <w:noProof/>
                 <w:webHidden/>
               </w:rPr>
-              <w:instrText xml:space="preserve"> PAGEREF _Toc17663209 \h </w:instrText>
+              <w:instrText xml:space="preserve"> PAGEREF _Toc18954434 \h </w:instrText>
             </w:r>
             <w:r>
               <w:rPr>
@@ -555,7 +555,7 @@
               <w:color w:val="auto"/>
             </w:rPr>
           </w:pPr>
-          <w:hyperlink w:anchor="_Toc17663210" w:history="1">
+          <w:hyperlink w:anchor="_Toc18954435" w:history="1">
             <w:r>
               <w:rPr>
                 <w:rStyle w:val="Hyperlink"/>
@@ -582,7 +582,7 @@
                 <w:noProof/>
                 <w:webHidden/>
               </w:rPr>
-              <w:instrText xml:space="preserve"> PAGEREF _Toc17663210 \h </w:instrText>
+              <w:instrText xml:space="preserve"> PAGEREF _Toc18954435 \h </w:instrText>
             </w:r>
             <w:r>
               <w:rPr>
@@ -625,7 +625,7 @@
               <w:color w:val="auto"/>
             </w:rPr>
           </w:pPr>
-          <w:hyperlink w:anchor="_Toc17663211" w:history="1">
+          <w:hyperlink w:anchor="_Toc18954436" w:history="1">
             <w:r>
               <w:rPr>
                 <w:rStyle w:val="Hyperlink"/>
@@ -652,7 +652,7 @@
                 <w:noProof/>
                 <w:webHidden/>
               </w:rPr>
-              <w:instrText xml:space="preserve"> PAGEREF _Toc17663211 \h </w:instrText>
+              <w:instrText xml:space="preserve"> PAGEREF _Toc18954436 \h </w:instrText>
             </w:r>
             <w:r>
               <w:rPr>
@@ -695,7 +695,7 @@
               <w:color w:val="auto"/>
             </w:rPr>
           </w:pPr>
-          <w:hyperlink w:anchor="_Toc17663212" w:history="1">
+          <w:hyperlink w:anchor="_Toc18954437" w:history="1">
             <w:r>
               <w:rPr>
                 <w:rStyle w:val="Hyperlink"/>
@@ -722,7 +722,7 @@
                 <w:noProof/>
                 <w:webHidden/>
               </w:rPr>
-              <w:instrText xml:space="preserve"> PAGEREF _Toc17663212 \h </w:instrText>
+              <w:instrText xml:space="preserve"> PAGEREF _Toc18954437 \h </w:instrText>
             </w:r>
             <w:r>
               <w:rPr>
@@ -765,7 +765,7 @@
               <w:color w:val="auto"/>
             </w:rPr>
           </w:pPr>
-          <w:hyperlink w:anchor="_Toc17663213" w:history="1">
+          <w:hyperlink w:anchor="_Toc18954438" w:history="1">
             <w:r>
               <w:rPr>
                 <w:rStyle w:val="Hyperlink"/>
@@ -792,7 +792,7 @@
                 <w:noProof/>
                 <w:webHidden/>
               </w:rPr>
-              <w:instrText xml:space="preserve"> PAGEREF _Toc17663213 \h </w:instrText>
+              <w:instrText xml:space="preserve"> PAGEREF _Toc18954438 \h </w:instrText>
             </w:r>
             <w:r>
               <w:rPr>
@@ -852,20 +852,21 @@
     <w:p>
       <w:pPr>
         <w:pStyle w:val="Heading1"/>
-      </w:pPr>
-      <w:bookmarkStart w:id="1" w:name="_Toc17657749"/>
-      <w:bookmarkStart w:id="2" w:name="_Toc17663207"/>
+        <w:ind w:left="426"/>
+      </w:pPr>
+      <w:bookmarkStart w:id="0" w:name="_Toc17657749"/>
+      <w:bookmarkStart w:id="1" w:name="_Toc18954432"/>
       <w:r>
         <w:lastRenderedPageBreak/>
         <w:t>Executive Summary</w:t>
       </w:r>
+      <w:bookmarkEnd w:id="0"/>
       <w:bookmarkEnd w:id="1"/>
-      <w:bookmarkEnd w:id="2"/>
     </w:p>
     <w:p>
       <w:pPr>
         <w:spacing w:after="144" w:line="226" w:lineRule="auto"/>
-        <w:ind w:left="10" w:right="228" w:hanging="10"/>
+        <w:ind w:left="426" w:right="228" w:hanging="10"/>
       </w:pPr>
       <w:r>
         <w:rPr>
@@ -906,19 +907,7 @@
         <w:rPr>
           <w:sz w:val="28"/>
         </w:rPr>
-        <w:t xml:space="preserve"> which gets </w:t>
-      </w:r>
-      <w:r>
-        <w:rPr>
-          <w:sz w:val="28"/>
-        </w:rPr>
-        <w:t xml:space="preserve">player information </w:t>
-      </w:r>
-      <w:r>
-        <w:rPr>
-          <w:sz w:val="28"/>
-        </w:rPr>
-        <w:t>from “</w:t>
+        <w:t xml:space="preserve"> which gets player information from “</w:t>
       </w:r>
       <w:hyperlink r:id="rId10" w:history="1">
         <w:r>
@@ -933,6 +922,9 @@
       </w:r>
     </w:p>
     <w:p>
+      <w:pPr>
+        <w:ind w:left="426"/>
+      </w:pPr>
       <w:r>
         <w:rPr>
           <w:sz w:val="28"/>
@@ -943,7 +935,33 @@
         <w:rPr>
           <w:sz w:val="28"/>
         </w:rPr>
-        <w:t xml:space="preserve">utilizes the several sklearn classifier algorithms to predict the FIFA 2019 player international reputation scores. </w:t>
+        <w:t xml:space="preserve">utilizes the several </w:t>
+      </w:r>
+      <w:proofErr w:type="spellStart"/>
+      <w:r>
+        <w:rPr>
+          <w:sz w:val="28"/>
+        </w:rPr>
+        <w:t>sklearn</w:t>
+      </w:r>
+      <w:proofErr w:type="spellEnd"/>
+      <w:r>
+        <w:rPr>
+          <w:sz w:val="28"/>
+        </w:rPr>
+        <w:t xml:space="preserve"> classifier</w:t>
+      </w:r>
+      <w:r>
+        <w:rPr>
+          <w:sz w:val="28"/>
+        </w:rPr>
+        <w:t>s</w:t>
+      </w:r>
+      <w:r>
+        <w:rPr>
+          <w:sz w:val="28"/>
+        </w:rPr>
+        <w:t xml:space="preserve"> algorithms to predict the FIFA 2019 player international reputation scores. </w:t>
       </w:r>
     </w:p>
     <w:p/>
@@ -951,179 +969,187 @@
     <w:p>
       <w:pPr>
         <w:pStyle w:val="Heading1"/>
-      </w:pPr>
-      <w:bookmarkStart w:id="3" w:name="_Toc17657750"/>
-      <w:bookmarkStart w:id="4" w:name="_Toc17663208"/>
+        <w:ind w:left="426"/>
+      </w:pPr>
+      <w:bookmarkStart w:id="2" w:name="_Toc17657750"/>
+      <w:bookmarkStart w:id="3" w:name="_Toc18954433"/>
       <w:r>
         <w:t>Business Problem Background</w:t>
       </w:r>
+      <w:bookmarkEnd w:id="2"/>
       <w:bookmarkEnd w:id="3"/>
+    </w:p>
+    <w:p>
+      <w:pPr>
+        <w:spacing w:after="144" w:line="226" w:lineRule="auto"/>
+        <w:ind w:left="426" w:right="228" w:hanging="10"/>
+      </w:pPr>
+      <w:r>
+        <w:rPr>
+          <w:sz w:val="28"/>
+        </w:rPr>
+        <w:t>EA Sports’ expensive and luxurious F</w:t>
+      </w:r>
+      <w:r>
+        <w:rPr>
+          <w:sz w:val="28"/>
+        </w:rPr>
+        <w:t>IFA</w:t>
+      </w:r>
+      <w:r>
+        <w:rPr>
+          <w:sz w:val="28"/>
+        </w:rPr>
+        <w:t xml:space="preserve"> 1</w:t>
+      </w:r>
+      <w:r>
+        <w:rPr>
+          <w:sz w:val="28"/>
+        </w:rPr>
+        <w:t>9</w:t>
+      </w:r>
+      <w:r>
+        <w:rPr>
+          <w:sz w:val="28"/>
+        </w:rPr>
+        <w:t xml:space="preserve"> is undoubtedly football games’ equivalent of the Premier League.</w:t>
+      </w:r>
+      <w:r>
+        <w:rPr>
+          <w:sz w:val="28"/>
+        </w:rPr>
+        <w:t xml:space="preserve"> The international reputation values the football game player, and it is important factor to consider when choosing game player. Therefore, the project provides ways to </w:t>
+      </w:r>
+      <w:r>
+        <w:rPr>
+          <w:sz w:val="28"/>
+        </w:rPr>
+        <w:t>predict and realise the importance of international reputation score.</w:t>
+      </w:r>
+    </w:p>
+    <w:p/>
+    <w:p/>
+    <w:p>
+      <w:pPr>
+        <w:pStyle w:val="Heading1"/>
+        <w:ind w:left="426"/>
+      </w:pPr>
+      <w:bookmarkStart w:id="4" w:name="_Toc17657751"/>
+      <w:bookmarkStart w:id="5" w:name="_Toc18954434"/>
+      <w:r>
+        <w:t>Project Objectives &amp; Success</w:t>
+      </w:r>
+      <w:r>
+        <w:t xml:space="preserve"> Measurement</w:t>
+      </w:r>
+      <w:bookmarkEnd w:id="5"/>
+    </w:p>
+    <w:p>
+      <w:pPr>
+        <w:spacing w:after="144" w:line="226" w:lineRule="auto"/>
+        <w:ind w:left="426" w:right="228" w:hanging="10"/>
+        <w:rPr>
+          <w:sz w:val="28"/>
+        </w:rPr>
+      </w:pPr>
+      <w:r>
+        <w:rPr>
+          <w:sz w:val="28"/>
+        </w:rPr>
+        <w:t xml:space="preserve">We will utilize existing FIFA 19 dataset and predict international reputation scores with selected relevant feature set. </w:t>
+      </w:r>
+    </w:p>
+    <w:p>
+      <w:pPr>
+        <w:spacing w:after="144" w:line="226" w:lineRule="auto"/>
+        <w:ind w:left="426" w:right="228" w:hanging="10"/>
+      </w:pPr>
+      <w:r>
+        <w:rPr>
+          <w:sz w:val="28"/>
+        </w:rPr>
+        <w:t xml:space="preserve">The measurement for the project will depends on the prediction accuracy on the test data, and it should achieve 95% average accuracy or more to be success. </w:t>
+      </w:r>
+    </w:p>
+    <w:p/>
+    <w:p>
+      <w:pPr>
+        <w:pStyle w:val="Heading1"/>
+        <w:ind w:left="426"/>
+      </w:pPr>
+      <w:bookmarkStart w:id="6" w:name="_Toc17657752"/>
+      <w:bookmarkStart w:id="7" w:name="_Toc18954435"/>
       <w:bookmarkEnd w:id="4"/>
+      <w:r>
+        <w:lastRenderedPageBreak/>
+        <w:t>Project Solution</w:t>
+      </w:r>
+      <w:bookmarkEnd w:id="6"/>
+      <w:r>
+        <w:t xml:space="preserve"> Design</w:t>
+      </w:r>
+      <w:bookmarkEnd w:id="7"/>
+    </w:p>
+    <w:p>
+      <w:pPr>
+        <w:spacing w:after="144" w:line="226" w:lineRule="auto"/>
+        <w:ind w:left="426" w:right="228" w:hanging="10"/>
+        <w:rPr>
+          <w:sz w:val="28"/>
+        </w:rPr>
+      </w:pPr>
+      <w:r>
+        <w:rPr>
+          <w:sz w:val="28"/>
+        </w:rPr>
+        <w:t xml:space="preserve">The project should prepare the dataset with sample size greater than 3000, then </w:t>
+      </w:r>
+      <w:r>
+        <w:rPr>
+          <w:sz w:val="28"/>
+        </w:rPr>
+        <w:t xml:space="preserve">select the </w:t>
+      </w:r>
+      <w:proofErr w:type="spellStart"/>
+      <w:r>
+        <w:rPr>
+          <w:sz w:val="28"/>
+        </w:rPr>
+        <w:t>sklearn</w:t>
+      </w:r>
+      <w:proofErr w:type="spellEnd"/>
+      <w:r>
+        <w:rPr>
+          <w:sz w:val="28"/>
+        </w:rPr>
+        <w:t xml:space="preserve"> classifiers and conduct the training, finally perform the verification of the training result according to average accuracy</w:t>
+      </w:r>
+      <w:r>
+        <w:rPr>
+          <w:sz w:val="28"/>
+        </w:rPr>
+        <w:t xml:space="preserve">. </w:t>
+      </w:r>
+    </w:p>
+    <w:p>
+      <w:pPr>
+        <w:spacing w:after="144" w:line="226" w:lineRule="auto"/>
+        <w:ind w:left="426" w:right="228" w:hanging="10"/>
+        <w:rPr>
+          <w:sz w:val="28"/>
+        </w:rPr>
+      </w:pPr>
+      <w:r>
+        <w:rPr>
+          <w:sz w:val="28"/>
+        </w:rPr>
+        <w:t>The project follows the supervised learning process as below.</w:t>
+      </w:r>
     </w:p>
     <w:p>
       <w:pPr>
         <w:spacing w:after="144" w:line="226" w:lineRule="auto"/>
         <w:ind w:left="10" w:right="228" w:hanging="10"/>
-      </w:pPr>
-      <w:r>
-        <w:rPr>
-          <w:sz w:val="28"/>
-        </w:rPr>
-        <w:t>EA Sports’ expensive and luxurious F</w:t>
-      </w:r>
-      <w:r>
-        <w:rPr>
-          <w:sz w:val="28"/>
-        </w:rPr>
-        <w:t>IFA</w:t>
-      </w:r>
-      <w:r>
-        <w:rPr>
-          <w:sz w:val="28"/>
-        </w:rPr>
-        <w:t xml:space="preserve"> 1</w:t>
-      </w:r>
-      <w:r>
-        <w:rPr>
-          <w:sz w:val="28"/>
-        </w:rPr>
-        <w:t>9</w:t>
-      </w:r>
-      <w:r>
-        <w:rPr>
-          <w:sz w:val="28"/>
-        </w:rPr>
-        <w:t xml:space="preserve"> is undoubtedly football games’ equivalent of the Premier League.</w:t>
-      </w:r>
-      <w:r>
-        <w:rPr>
-          <w:sz w:val="28"/>
-        </w:rPr>
-        <w:t xml:space="preserve"> The international reputation values the football game player, and it is important factor to consider when choosing game player. Therefore, the project provides ways to </w:t>
-      </w:r>
-      <w:r>
-        <w:rPr>
-          <w:sz w:val="28"/>
-        </w:rPr>
-        <w:t>predict and realise the importance of international reputation score.</w:t>
-      </w:r>
-    </w:p>
-    <w:p/>
-    <w:p/>
-    <w:p>
-      <w:pPr>
-        <w:pStyle w:val="Heading1"/>
-      </w:pPr>
-      <w:bookmarkStart w:id="5" w:name="_Toc17657751"/>
-      <w:bookmarkStart w:id="6" w:name="_Toc17663209"/>
-      <w:r>
-        <w:t>Project Objectives &amp; Success</w:t>
-      </w:r>
-      <w:r>
-        <w:t xml:space="preserve"> </w:t>
-      </w:r>
-      <w:r>
-        <w:t>Measurement</w:t>
-      </w:r>
-      <w:bookmarkEnd w:id="6"/>
-    </w:p>
-    <w:p>
-      <w:pPr>
-        <w:spacing w:after="144" w:line="226" w:lineRule="auto"/>
-        <w:ind w:left="10" w:right="228" w:hanging="10"/>
-        <w:rPr>
-          <w:sz w:val="28"/>
-        </w:rPr>
-      </w:pPr>
-      <w:r>
-        <w:rPr>
-          <w:sz w:val="28"/>
-        </w:rPr>
-        <w:t xml:space="preserve">We will utilize existing FIFA 19 dataset and predict international reputation scores with selected relevant feature set. </w:t>
-      </w:r>
-    </w:p>
-    <w:p>
-      <w:pPr>
-        <w:spacing w:after="144" w:line="226" w:lineRule="auto"/>
-        <w:ind w:left="10" w:right="228" w:hanging="10"/>
-      </w:pPr>
-      <w:r>
-        <w:rPr>
-          <w:sz w:val="28"/>
-        </w:rPr>
-        <w:t xml:space="preserve">The measurement for the project will depends on the prediction accuracy on the test data, and it should achieve 95% average accuracy or more to be success. </w:t>
-      </w:r>
-    </w:p>
-    <w:p/>
-    <w:p>
-      <w:pPr>
-        <w:pStyle w:val="Heading1"/>
-      </w:pPr>
-      <w:bookmarkStart w:id="7" w:name="_Toc17657752"/>
-      <w:bookmarkStart w:id="8" w:name="_Toc17663210"/>
-      <w:bookmarkEnd w:id="5"/>
-      <w:r>
-        <w:lastRenderedPageBreak/>
-        <w:t>Project Solution</w:t>
-      </w:r>
-      <w:bookmarkEnd w:id="7"/>
-      <w:r>
-        <w:t xml:space="preserve"> Design</w:t>
-      </w:r>
-      <w:bookmarkEnd w:id="8"/>
-    </w:p>
-    <w:p>
-      <w:pPr>
-        <w:spacing w:after="144" w:line="226" w:lineRule="auto"/>
-        <w:ind w:left="10" w:right="228" w:hanging="10"/>
-        <w:rPr>
-          <w:sz w:val="28"/>
-        </w:rPr>
-      </w:pPr>
-      <w:r>
-        <w:rPr>
-          <w:sz w:val="28"/>
-        </w:rPr>
-        <w:t xml:space="preserve">The project should prepare the dataset with sample size greater than 3000, then </w:t>
-      </w:r>
-      <w:r>
-        <w:rPr>
-          <w:sz w:val="28"/>
-        </w:rPr>
-        <w:t>select the sklearn classifiers and conduct the training, finally perform the verification of the training result according to average accuracy</w:t>
-      </w:r>
-      <w:r>
-        <w:rPr>
-          <w:sz w:val="28"/>
-        </w:rPr>
-        <w:t xml:space="preserve">. </w:t>
-      </w:r>
-    </w:p>
-    <w:p>
-      <w:pPr>
-        <w:spacing w:after="144" w:line="226" w:lineRule="auto"/>
-        <w:ind w:left="10" w:right="228" w:hanging="10"/>
-        <w:rPr>
-          <w:sz w:val="28"/>
-        </w:rPr>
-      </w:pPr>
-      <w:r>
-        <w:rPr>
-          <w:sz w:val="28"/>
-        </w:rPr>
-        <w:t xml:space="preserve">The project </w:t>
-      </w:r>
-      <w:r>
-        <w:rPr>
-          <w:sz w:val="28"/>
-        </w:rPr>
-        <w:t>follows the supervised learning process as below.</w:t>
-      </w:r>
-    </w:p>
-    <w:p>
-      <w:pPr>
-        <w:spacing w:after="144" w:line="226" w:lineRule="auto"/>
-        <w:ind w:left="10" w:right="228" w:hanging="10"/>
         <w:rPr>
           <w:sz w:val="28"/>
         </w:rPr>
@@ -1134,7 +1160,7 @@
           <w:sz w:val="28"/>
         </w:rPr>
         <w:drawing>
-          <wp:inline distT="0" distB="0" distL="0" distR="0" wp14:anchorId="1DDA4657" wp14:editId="59C94BE6">
+          <wp:inline distT="0" distB="0" distL="0" distR="0" wp14:anchorId="4C9E4156" wp14:editId="6E3D65C5">
             <wp:extent cx="5486400" cy="3200400"/>
             <wp:effectExtent l="0" t="0" r="0" b="19050"/>
             <wp:docPr id="2" name="Diagram 2"/>
@@ -1150,43 +1176,33 @@
     </w:p>
     <w:p/>
     <w:p/>
+    <w:p/>
     <w:p>
       <w:pPr>
         <w:pStyle w:val="Heading1"/>
-      </w:pPr>
-      <w:bookmarkStart w:id="9" w:name="_Toc17657753"/>
-      <w:bookmarkStart w:id="10" w:name="_Toc17663211"/>
+        <w:ind w:left="426"/>
+      </w:pPr>
+      <w:bookmarkStart w:id="8" w:name="_Toc17657753"/>
+      <w:bookmarkStart w:id="9" w:name="_Toc18954436"/>
       <w:r>
         <w:t>Project Implementation</w:t>
       </w:r>
+      <w:bookmarkEnd w:id="8"/>
       <w:bookmarkEnd w:id="9"/>
-      <w:bookmarkEnd w:id="10"/>
     </w:p>
     <w:p>
       <w:pPr>
         <w:spacing w:after="144" w:line="226" w:lineRule="auto"/>
-        <w:ind w:left="10" w:right="228" w:hanging="10"/>
-        <w:rPr>
-          <w:sz w:val="28"/>
-        </w:rPr>
-      </w:pPr>
-      <w:r>
-        <w:rPr>
-          <w:sz w:val="28"/>
-        </w:rPr>
-        <w:t xml:space="preserve">The project </w:t>
-      </w:r>
-      <w:r>
-        <w:rPr>
-          <w:sz w:val="28"/>
-        </w:rPr>
-        <w:t>performs the steps below</w:t>
-      </w:r>
-      <w:r>
-        <w:rPr>
-          <w:sz w:val="28"/>
-        </w:rPr>
-        <w:t>.</w:t>
+        <w:ind w:left="426" w:right="228" w:hanging="10"/>
+        <w:rPr>
+          <w:sz w:val="28"/>
+        </w:rPr>
+      </w:pPr>
+      <w:r>
+        <w:rPr>
+          <w:sz w:val="28"/>
+        </w:rPr>
+        <w:t>The project performs the steps below.</w:t>
       </w:r>
     </w:p>
     <w:p>
@@ -1212,22 +1228,71 @@
     <w:p>
       <w:pPr>
         <w:pStyle w:val="ListParagraph"/>
-        <w:numPr>
-          <w:ilvl w:val="0"/>
-          <w:numId w:val="3"/>
-        </w:numPr>
-        <w:rPr>
-          <w:sz w:val="28"/>
-          <w:szCs w:val="28"/>
-        </w:rPr>
-      </w:pPr>
-      <w:r>
-        <w:rPr>
-          <w:sz w:val="28"/>
-          <w:szCs w:val="28"/>
-        </w:rPr>
-        <w:t>Pre-Processing</w:t>
-      </w:r>
+        <w:rPr>
+          <w:sz w:val="28"/>
+          <w:szCs w:val="28"/>
+        </w:rPr>
+      </w:pPr>
+      <w:r>
+        <w:rPr>
+          <w:sz w:val="28"/>
+          <w:szCs w:val="28"/>
+        </w:rPr>
+        <w:t>The Row Data “</w:t>
+      </w:r>
+      <w:r>
+        <w:rPr>
+          <w:sz w:val="28"/>
+          <w:szCs w:val="28"/>
+        </w:rPr>
+        <w:t>data.csv</w:t>
+      </w:r>
+      <w:r>
+        <w:rPr>
+          <w:sz w:val="28"/>
+          <w:szCs w:val="28"/>
+        </w:rPr>
+        <w:t xml:space="preserve">” contains </w:t>
+      </w:r>
+      <w:r>
+        <w:rPr>
+          <w:sz w:val="28"/>
+          <w:szCs w:val="28"/>
+        </w:rPr>
+        <w:t>18208</w:t>
+      </w:r>
+      <w:r>
+        <w:rPr>
+          <w:sz w:val="28"/>
+          <w:szCs w:val="28"/>
+        </w:rPr>
+        <w:t xml:space="preserve"> records, and we select the records randomly to get 4000 records, so that there </w:t>
+      </w:r>
+      <w:proofErr w:type="gramStart"/>
+      <w:r>
+        <w:rPr>
+          <w:sz w:val="28"/>
+          <w:szCs w:val="28"/>
+        </w:rPr>
+        <w:t>is</w:t>
+      </w:r>
+      <w:proofErr w:type="gramEnd"/>
+      <w:r>
+        <w:rPr>
+          <w:sz w:val="28"/>
+          <w:szCs w:val="28"/>
+        </w:rPr>
+        <w:t xml:space="preserve"> extra records which can be filtered during pre-processing stage, and we still can meet minimum 3000 records requirement for the project.</w:t>
+      </w:r>
+    </w:p>
+    <w:p>
+      <w:pPr>
+        <w:pStyle w:val="ListParagraph"/>
+        <w:rPr>
+          <w:sz w:val="28"/>
+          <w:szCs w:val="28"/>
+        </w:rPr>
+      </w:pPr>
     </w:p>
     <w:p>
       <w:pPr>
@@ -1246,8 +1311,953 @@
           <w:sz w:val="28"/>
           <w:szCs w:val="28"/>
         </w:rPr>
-        <w:t>Sampling</w:t>
-      </w:r>
+        <w:t>Pre-Processing</w:t>
+      </w:r>
+    </w:p>
+    <w:p>
+      <w:pPr>
+        <w:ind w:left="720"/>
+        <w:rPr>
+          <w:sz w:val="28"/>
+          <w:szCs w:val="28"/>
+        </w:rPr>
+      </w:pPr>
+      <w:r>
+        <w:rPr>
+          <w:sz w:val="28"/>
+          <w:szCs w:val="28"/>
+        </w:rPr>
+        <w:t>There are 4000 records with 89 features</w:t>
+      </w:r>
+      <w:r>
+        <w:rPr>
+          <w:sz w:val="28"/>
+          <w:szCs w:val="28"/>
+        </w:rPr>
+        <w:t xml:space="preserve"> in the beginning of this stage, i.e. shape (4000, 89). W</w:t>
+      </w:r>
+      <w:r>
+        <w:rPr>
+          <w:sz w:val="28"/>
+          <w:szCs w:val="28"/>
+        </w:rPr>
+        <w:t xml:space="preserve">e </w:t>
+      </w:r>
+      <w:r>
+        <w:rPr>
+          <w:sz w:val="28"/>
+          <w:szCs w:val="28"/>
+        </w:rPr>
+        <w:t xml:space="preserve">have spent lots of efforts to </w:t>
+      </w:r>
+      <w:r>
+        <w:rPr>
+          <w:sz w:val="28"/>
+          <w:szCs w:val="28"/>
+        </w:rPr>
+        <w:t>perform the following to process the records, so they are ready for training.</w:t>
+      </w:r>
+      <w:r>
+        <w:rPr>
+          <w:sz w:val="28"/>
+          <w:szCs w:val="28"/>
+        </w:rPr>
+        <w:t xml:space="preserve"> </w:t>
+      </w:r>
+    </w:p>
+    <w:p>
+      <w:pPr>
+        <w:pStyle w:val="ListParagraph"/>
+        <w:numPr>
+          <w:ilvl w:val="1"/>
+          <w:numId w:val="4"/>
+        </w:numPr>
+        <w:ind w:left="1418"/>
+        <w:rPr>
+          <w:sz w:val="28"/>
+          <w:szCs w:val="28"/>
+        </w:rPr>
+      </w:pPr>
+      <w:r>
+        <w:rPr>
+          <w:sz w:val="28"/>
+          <w:szCs w:val="28"/>
+        </w:rPr>
+        <w:t>Removing Invalid Data</w:t>
+      </w:r>
+    </w:p>
+    <w:p>
+      <w:pPr>
+        <w:ind w:left="1418"/>
+        <w:rPr>
+          <w:sz w:val="28"/>
+          <w:szCs w:val="28"/>
+        </w:rPr>
+      </w:pPr>
+      <w:r>
+        <w:rPr>
+          <w:sz w:val="28"/>
+          <w:szCs w:val="28"/>
+        </w:rPr>
+        <w:t>We perform this step so the overall data accuracy can be higher.</w:t>
+      </w:r>
+    </w:p>
+    <w:p>
+      <w:pPr>
+        <w:pStyle w:val="ListParagraph"/>
+        <w:numPr>
+          <w:ilvl w:val="2"/>
+          <w:numId w:val="4"/>
+        </w:numPr>
+        <w:ind w:left="1418"/>
+        <w:rPr>
+          <w:sz w:val="28"/>
+          <w:szCs w:val="28"/>
+        </w:rPr>
+      </w:pPr>
+      <w:r>
+        <w:rPr>
+          <w:sz w:val="28"/>
+          <w:szCs w:val="28"/>
+        </w:rPr>
+        <w:t>Since we have set the target on “</w:t>
+      </w:r>
+      <w:r>
+        <w:rPr>
+          <w:sz w:val="28"/>
+          <w:szCs w:val="28"/>
+        </w:rPr>
+        <w:t>International Reputation</w:t>
+      </w:r>
+      <w:r>
+        <w:rPr>
+          <w:sz w:val="28"/>
+          <w:szCs w:val="28"/>
+        </w:rPr>
+        <w:t>”, so the records with missing “</w:t>
+      </w:r>
+      <w:r>
+        <w:rPr>
+          <w:sz w:val="28"/>
+          <w:szCs w:val="28"/>
+        </w:rPr>
+        <w:t>International Reputation</w:t>
+      </w:r>
+      <w:r>
+        <w:rPr>
+          <w:sz w:val="28"/>
+          <w:szCs w:val="28"/>
+        </w:rPr>
+        <w:t>” value will be removed.</w:t>
+      </w:r>
+    </w:p>
+    <w:p>
+      <w:pPr>
+        <w:pStyle w:val="ListParagraph"/>
+        <w:ind w:left="1418"/>
+        <w:rPr>
+          <w:sz w:val="28"/>
+          <w:szCs w:val="28"/>
+        </w:rPr>
+      </w:pPr>
+    </w:p>
+    <w:p>
+      <w:pPr>
+        <w:pStyle w:val="ListParagraph"/>
+        <w:numPr>
+          <w:ilvl w:val="2"/>
+          <w:numId w:val="4"/>
+        </w:numPr>
+        <w:ind w:left="1418"/>
+        <w:rPr>
+          <w:sz w:val="28"/>
+          <w:szCs w:val="28"/>
+        </w:rPr>
+      </w:pPr>
+      <w:r>
+        <w:rPr>
+          <w:sz w:val="28"/>
+          <w:szCs w:val="28"/>
+        </w:rPr>
+        <w:t xml:space="preserve">The scores for the root player positions (i.e. </w:t>
+      </w:r>
+      <w:r>
+        <w:rPr>
+          <w:sz w:val="28"/>
+          <w:szCs w:val="28"/>
+        </w:rPr>
+        <w:t>'RAM', 'RB', 'RCB', 'RCM', 'RDM', 'RF', 'RM', 'RS', 'RW', 'RWB', 'ST'</w:t>
+      </w:r>
+      <w:r>
+        <w:rPr>
+          <w:sz w:val="28"/>
+          <w:szCs w:val="28"/>
+        </w:rPr>
+        <w:t xml:space="preserve">) must exist. So if these score values are missing, the records also are removed. </w:t>
+      </w:r>
+    </w:p>
+    <w:p>
+      <w:pPr>
+        <w:pStyle w:val="ListParagraph"/>
+        <w:ind w:left="1418"/>
+        <w:rPr>
+          <w:sz w:val="28"/>
+          <w:szCs w:val="28"/>
+        </w:rPr>
+      </w:pPr>
+      <w:r>
+        <w:rPr>
+          <w:sz w:val="28"/>
+          <w:szCs w:val="28"/>
+        </w:rPr>
+        <w:t xml:space="preserve"> </w:t>
+      </w:r>
+    </w:p>
+    <w:p>
+      <w:pPr>
+        <w:pStyle w:val="ListParagraph"/>
+        <w:ind w:left="1418"/>
+        <w:rPr>
+          <w:sz w:val="28"/>
+          <w:szCs w:val="28"/>
+        </w:rPr>
+      </w:pPr>
+      <w:r>
+        <w:rPr>
+          <w:sz w:val="28"/>
+          <w:szCs w:val="28"/>
+        </w:rPr>
+        <w:t xml:space="preserve">The root positions are chosen with the following reason. </w:t>
+      </w:r>
+    </w:p>
+    <w:p>
+      <w:pPr>
+        <w:pStyle w:val="ListParagraph"/>
+        <w:ind w:left="1418"/>
+        <w:rPr>
+          <w:sz w:val="28"/>
+          <w:szCs w:val="28"/>
+        </w:rPr>
+      </w:pPr>
+    </w:p>
+    <w:p>
+      <w:pPr>
+        <w:pStyle w:val="ListParagraph"/>
+        <w:ind w:left="1418"/>
+        <w:rPr>
+          <w:sz w:val="28"/>
+          <w:szCs w:val="28"/>
+        </w:rPr>
+      </w:pPr>
+      <w:r>
+        <w:rPr>
+          <w:sz w:val="28"/>
+          <w:szCs w:val="28"/>
+        </w:rPr>
+        <w:t>Since the player position left, centre and right are all cons</w:t>
+      </w:r>
+      <w:r>
+        <w:rPr>
+          <w:sz w:val="28"/>
+          <w:szCs w:val="28"/>
+        </w:rPr>
+        <w:t>idered the same score</w:t>
+      </w:r>
+      <w:r>
+        <w:rPr>
+          <w:sz w:val="28"/>
+          <w:szCs w:val="28"/>
+        </w:rPr>
+        <w:t xml:space="preserve">, so we pick only right plyer position to represent all positions (left, centre and right), and the right player position is called root position. </w:t>
+      </w:r>
+    </w:p>
+    <w:p>
+      <w:pPr>
+        <w:pStyle w:val="ListParagraph"/>
+        <w:ind w:left="1418"/>
+        <w:rPr>
+          <w:sz w:val="28"/>
+          <w:szCs w:val="28"/>
+        </w:rPr>
+      </w:pPr>
+    </w:p>
+    <w:p>
+      <w:pPr>
+        <w:pStyle w:val="ListParagraph"/>
+        <w:ind w:left="1418"/>
+        <w:rPr>
+          <w:sz w:val="28"/>
+          <w:szCs w:val="28"/>
+        </w:rPr>
+      </w:pPr>
+      <w:r>
+        <w:rPr>
+          <w:sz w:val="28"/>
+          <w:szCs w:val="28"/>
+        </w:rPr>
+        <w:t>After 2-1 step, the records shape is reduced to (</w:t>
+      </w:r>
+      <w:r>
+        <w:rPr>
+          <w:sz w:val="28"/>
+          <w:szCs w:val="28"/>
+        </w:rPr>
+        <w:t>3563, 89</w:t>
+      </w:r>
+      <w:r>
+        <w:rPr>
+          <w:sz w:val="28"/>
+          <w:szCs w:val="28"/>
+        </w:rPr>
+        <w:t>).</w:t>
+      </w:r>
+    </w:p>
+    <w:p>
+      <w:pPr>
+        <w:pStyle w:val="ListParagraph"/>
+        <w:ind w:left="2127"/>
+        <w:rPr>
+          <w:sz w:val="28"/>
+          <w:szCs w:val="28"/>
+        </w:rPr>
+      </w:pPr>
+    </w:p>
+    <w:p>
+      <w:pPr>
+        <w:pStyle w:val="ListParagraph"/>
+        <w:numPr>
+          <w:ilvl w:val="1"/>
+          <w:numId w:val="4"/>
+        </w:numPr>
+        <w:ind w:left="1418"/>
+        <w:rPr>
+          <w:sz w:val="28"/>
+          <w:szCs w:val="28"/>
+        </w:rPr>
+      </w:pPr>
+      <w:r>
+        <w:rPr>
+          <w:sz w:val="28"/>
+          <w:szCs w:val="28"/>
+        </w:rPr>
+        <w:t>Removing Features</w:t>
+      </w:r>
+    </w:p>
+    <w:p>
+      <w:pPr>
+        <w:pStyle w:val="ListParagraph"/>
+        <w:ind w:left="1418"/>
+        <w:rPr>
+          <w:sz w:val="28"/>
+          <w:szCs w:val="28"/>
+        </w:rPr>
+      </w:pPr>
+      <w:r>
+        <w:rPr>
+          <w:sz w:val="28"/>
+          <w:szCs w:val="28"/>
+        </w:rPr>
+        <w:t>We perform the step</w:t>
+      </w:r>
+      <w:r>
+        <w:rPr>
+          <w:sz w:val="28"/>
+          <w:szCs w:val="28"/>
+        </w:rPr>
+        <w:t>s below</w:t>
+      </w:r>
+      <w:r>
+        <w:rPr>
+          <w:sz w:val="28"/>
+          <w:szCs w:val="28"/>
+        </w:rPr>
+        <w:t xml:space="preserve"> to increase the accuracy and also reduce the processing since the data shape will be reduced a lot.</w:t>
+      </w:r>
+    </w:p>
+    <w:p>
+      <w:pPr>
+        <w:pStyle w:val="ListParagraph"/>
+        <w:numPr>
+          <w:ilvl w:val="2"/>
+          <w:numId w:val="4"/>
+        </w:numPr>
+        <w:ind w:left="1418"/>
+        <w:rPr>
+          <w:sz w:val="28"/>
+          <w:szCs w:val="28"/>
+        </w:rPr>
+      </w:pPr>
+      <w:r>
+        <w:rPr>
+          <w:sz w:val="28"/>
+          <w:szCs w:val="28"/>
+        </w:rPr>
+        <w:t>‘</w:t>
+      </w:r>
+      <w:proofErr w:type="spellStart"/>
+      <w:r>
+        <w:rPr>
+          <w:sz w:val="28"/>
+          <w:szCs w:val="28"/>
+        </w:rPr>
+        <w:t>Row_number</w:t>
+      </w:r>
+      <w:proofErr w:type="spellEnd"/>
+      <w:r>
+        <w:rPr>
+          <w:sz w:val="28"/>
+          <w:szCs w:val="28"/>
+        </w:rPr>
+        <w:t>’ is removed since it only reflects the original data row number, and will not have any meaning for the project</w:t>
+      </w:r>
+      <w:r>
+        <w:rPr>
+          <w:sz w:val="28"/>
+          <w:szCs w:val="28"/>
+        </w:rPr>
+        <w:t>.</w:t>
+      </w:r>
+    </w:p>
+    <w:p>
+      <w:pPr>
+        <w:pStyle w:val="ListParagraph"/>
+        <w:numPr>
+          <w:ilvl w:val="2"/>
+          <w:numId w:val="4"/>
+        </w:numPr>
+        <w:ind w:left="1418"/>
+        <w:rPr>
+          <w:sz w:val="28"/>
+          <w:szCs w:val="28"/>
+        </w:rPr>
+      </w:pPr>
+      <w:r>
+        <w:rPr>
+          <w:sz w:val="28"/>
+          <w:szCs w:val="28"/>
+        </w:rPr>
+        <w:lastRenderedPageBreak/>
+        <w:t xml:space="preserve">The </w:t>
+      </w:r>
+      <w:r>
+        <w:rPr>
+          <w:sz w:val="28"/>
+          <w:szCs w:val="28"/>
+        </w:rPr>
+        <w:t>following features are removed since they are not used in the project.</w:t>
+      </w:r>
+    </w:p>
+    <w:p>
+      <w:pPr>
+        <w:pStyle w:val="ListParagraph"/>
+        <w:numPr>
+          <w:ilvl w:val="0"/>
+          <w:numId w:val="5"/>
+        </w:numPr>
+        <w:ind w:left="1843"/>
+        <w:rPr>
+          <w:sz w:val="28"/>
+          <w:szCs w:val="28"/>
+        </w:rPr>
+      </w:pPr>
+      <w:r>
+        <w:rPr>
+          <w:sz w:val="28"/>
+          <w:szCs w:val="28"/>
+        </w:rPr>
+        <w:t xml:space="preserve">'Name', 'Photo', 'Flag', 'Club Logo', 'Real Face', 'Jersey Number', 'Joined', 'Loaned </w:t>
+      </w:r>
+      <w:proofErr w:type="gramStart"/>
+      <w:r>
+        <w:rPr>
+          <w:sz w:val="28"/>
+          <w:szCs w:val="28"/>
+        </w:rPr>
+        <w:t>From</w:t>
+      </w:r>
+      <w:proofErr w:type="gramEnd"/>
+      <w:r>
+        <w:rPr>
+          <w:sz w:val="28"/>
+          <w:szCs w:val="28"/>
+        </w:rPr>
+        <w:t>', 'Contract Valid Until', 'Release Clause'</w:t>
+      </w:r>
+    </w:p>
+    <w:p>
+      <w:pPr>
+        <w:pStyle w:val="ListParagraph"/>
+        <w:numPr>
+          <w:ilvl w:val="2"/>
+          <w:numId w:val="4"/>
+        </w:numPr>
+        <w:ind w:left="1418"/>
+        <w:rPr>
+          <w:sz w:val="28"/>
+          <w:szCs w:val="28"/>
+        </w:rPr>
+      </w:pPr>
+      <w:r>
+        <w:rPr>
+          <w:sz w:val="28"/>
+          <w:szCs w:val="28"/>
+        </w:rPr>
+        <w:t xml:space="preserve">The following features are removed since we consider to choose the features without </w:t>
+      </w:r>
+      <w:r>
+        <w:rPr>
+          <w:rFonts w:eastAsia="PMingLiU" w:hint="eastAsia"/>
+          <w:sz w:val="28"/>
+          <w:szCs w:val="28"/>
+          <w:lang w:eastAsia="zh-TW"/>
+        </w:rPr>
+        <w:t>any bias.</w:t>
+      </w:r>
+      <w:r>
+        <w:rPr>
+          <w:rFonts w:eastAsia="PMingLiU"/>
+          <w:sz w:val="28"/>
+          <w:szCs w:val="28"/>
+          <w:lang w:eastAsia="zh-TW"/>
+        </w:rPr>
+        <w:t xml:space="preserve"> E.g. the international reputation score should not be related to </w:t>
+      </w:r>
+      <w:r>
+        <w:rPr>
+          <w:sz w:val="28"/>
+          <w:szCs w:val="28"/>
+        </w:rPr>
+        <w:t>Nationality</w:t>
+      </w:r>
+      <w:r>
+        <w:rPr>
+          <w:sz w:val="28"/>
+          <w:szCs w:val="28"/>
+        </w:rPr>
+        <w:t>, so people from different countries will be treated fairly regarding to international reputation.</w:t>
+      </w:r>
+    </w:p>
+    <w:p>
+      <w:pPr>
+        <w:pStyle w:val="ListParagraph"/>
+        <w:numPr>
+          <w:ilvl w:val="0"/>
+          <w:numId w:val="5"/>
+        </w:numPr>
+        <w:ind w:left="1843"/>
+        <w:rPr>
+          <w:sz w:val="28"/>
+          <w:szCs w:val="28"/>
+        </w:rPr>
+      </w:pPr>
+      <w:r>
+        <w:rPr>
+          <w:sz w:val="28"/>
+          <w:szCs w:val="28"/>
+        </w:rPr>
+        <w:t>'Nationality', 'Club', 'Preferred Foot', 'Body Type', 'Position', 'Weak Foot'</w:t>
+      </w:r>
+    </w:p>
+    <w:p>
+      <w:pPr>
+        <w:pStyle w:val="ListParagraph"/>
+        <w:numPr>
+          <w:ilvl w:val="2"/>
+          <w:numId w:val="4"/>
+        </w:numPr>
+        <w:ind w:left="1418"/>
+        <w:rPr>
+          <w:sz w:val="28"/>
+          <w:szCs w:val="28"/>
+        </w:rPr>
+      </w:pPr>
+      <w:r>
+        <w:rPr>
+          <w:sz w:val="28"/>
+          <w:szCs w:val="28"/>
+        </w:rPr>
+        <w:t xml:space="preserve"> </w:t>
+      </w:r>
+      <w:r>
+        <w:rPr>
+          <w:sz w:val="28"/>
+          <w:szCs w:val="28"/>
+        </w:rPr>
+        <w:t>The following player positions are removed since they have been represented by the r</w:t>
+      </w:r>
+      <w:r>
+        <w:rPr>
+          <w:sz w:val="28"/>
+          <w:szCs w:val="28"/>
+        </w:rPr>
+        <w:t>oot player positions.</w:t>
+      </w:r>
+    </w:p>
+    <w:p>
+      <w:pPr>
+        <w:pStyle w:val="ListParagraph"/>
+        <w:numPr>
+          <w:ilvl w:val="0"/>
+          <w:numId w:val="5"/>
+        </w:numPr>
+        <w:ind w:left="1843"/>
+        <w:rPr>
+          <w:sz w:val="28"/>
+          <w:szCs w:val="28"/>
+        </w:rPr>
+      </w:pPr>
+      <w:r>
+        <w:rPr>
+          <w:sz w:val="28"/>
+          <w:szCs w:val="28"/>
+        </w:rPr>
+        <w:t>'CAM', 'CB', 'CDM', 'CF', 'CM', 'LAM', 'LB', 'LCB', 'LCM', 'LDM', 'LF', 'LM', 'LS', 'LW', 'LWB'</w:t>
+      </w:r>
+      <w:r>
+        <w:rPr>
+          <w:sz w:val="28"/>
+          <w:szCs w:val="28"/>
+        </w:rPr>
+        <w:t xml:space="preserve"> </w:t>
+      </w:r>
+    </w:p>
+    <w:p>
+      <w:pPr>
+        <w:pStyle w:val="ListParagraph"/>
+        <w:ind w:left="1418"/>
+        <w:rPr>
+          <w:sz w:val="28"/>
+          <w:szCs w:val="28"/>
+        </w:rPr>
+      </w:pPr>
+    </w:p>
+    <w:p>
+      <w:pPr>
+        <w:ind w:left="709"/>
+        <w:rPr>
+          <w:sz w:val="28"/>
+          <w:szCs w:val="28"/>
+        </w:rPr>
+      </w:pPr>
+      <w:r>
+        <w:rPr>
+          <w:sz w:val="28"/>
+          <w:szCs w:val="28"/>
+        </w:rPr>
+        <w:t>After 2-2</w:t>
+      </w:r>
+      <w:r>
+        <w:rPr>
+          <w:sz w:val="28"/>
+          <w:szCs w:val="28"/>
+        </w:rPr>
+        <w:t xml:space="preserve"> step, the records shape is reduced to (</w:t>
+      </w:r>
+      <w:r>
+        <w:rPr>
+          <w:sz w:val="28"/>
+          <w:szCs w:val="28"/>
+        </w:rPr>
+        <w:t>3563, 57</w:t>
+      </w:r>
+      <w:r>
+        <w:rPr>
+          <w:sz w:val="28"/>
+          <w:szCs w:val="28"/>
+        </w:rPr>
+        <w:t>).</w:t>
+      </w:r>
+    </w:p>
+    <w:p>
+      <w:pPr>
+        <w:ind w:left="1080" w:firstLine="720"/>
+        <w:rPr>
+          <w:sz w:val="28"/>
+          <w:szCs w:val="28"/>
+        </w:rPr>
+      </w:pPr>
+    </w:p>
+    <w:p>
+      <w:pPr>
+        <w:pStyle w:val="ListParagraph"/>
+        <w:numPr>
+          <w:ilvl w:val="1"/>
+          <w:numId w:val="4"/>
+        </w:numPr>
+        <w:ind w:left="1418"/>
+        <w:rPr>
+          <w:sz w:val="28"/>
+          <w:szCs w:val="28"/>
+        </w:rPr>
+      </w:pPr>
+      <w:r>
+        <w:rPr>
+          <w:sz w:val="28"/>
+          <w:szCs w:val="28"/>
+        </w:rPr>
+        <w:t>Converting Values</w:t>
+      </w:r>
+    </w:p>
+    <w:p>
+      <w:pPr>
+        <w:pStyle w:val="ListParagraph"/>
+        <w:ind w:left="1418"/>
+        <w:rPr>
+          <w:sz w:val="28"/>
+          <w:szCs w:val="28"/>
+        </w:rPr>
+      </w:pPr>
+      <w:r>
+        <w:rPr>
+          <w:sz w:val="28"/>
+          <w:szCs w:val="28"/>
+        </w:rPr>
+        <w:t>The values inside the data set contain many invalid data, such as empty value and string value with different format. We perform the steps below to convert the string value to numeric values, and also fill in the adequate numeric value for missing value.</w:t>
+      </w:r>
+    </w:p>
+    <w:p>
+      <w:pPr>
+        <w:pStyle w:val="ListParagraph"/>
+        <w:numPr>
+          <w:ilvl w:val="2"/>
+          <w:numId w:val="4"/>
+        </w:numPr>
+        <w:ind w:left="1418"/>
+        <w:rPr>
+          <w:sz w:val="28"/>
+          <w:szCs w:val="28"/>
+        </w:rPr>
+      </w:pPr>
+      <w:r>
+        <w:rPr>
+          <w:sz w:val="28"/>
+          <w:szCs w:val="28"/>
+        </w:rPr>
+        <w:t>Convert market and wage to the numeric value, and fill in mean of market and wage values individually in case of missing value</w:t>
+      </w:r>
+      <w:r>
+        <w:rPr>
+          <w:sz w:val="28"/>
+          <w:szCs w:val="28"/>
+        </w:rPr>
+        <w:t>.</w:t>
+      </w:r>
+    </w:p>
+    <w:p>
+      <w:pPr>
+        <w:pStyle w:val="ListParagraph"/>
+        <w:numPr>
+          <w:ilvl w:val="2"/>
+          <w:numId w:val="4"/>
+        </w:numPr>
+        <w:ind w:left="1418"/>
+        <w:rPr>
+          <w:sz w:val="28"/>
+          <w:szCs w:val="28"/>
+        </w:rPr>
+      </w:pPr>
+      <w:r>
+        <w:rPr>
+          <w:sz w:val="28"/>
+          <w:szCs w:val="28"/>
+        </w:rPr>
+        <w:t xml:space="preserve">Convert height value from mixed inch and foot string value to </w:t>
+      </w:r>
+      <w:r>
+        <w:rPr>
+          <w:sz w:val="28"/>
+          <w:szCs w:val="28"/>
+        </w:rPr>
+        <w:t xml:space="preserve">the numeric </w:t>
+      </w:r>
+      <w:r>
+        <w:rPr>
+          <w:sz w:val="28"/>
+          <w:szCs w:val="28"/>
+        </w:rPr>
+        <w:t>value</w:t>
+      </w:r>
+      <w:r>
+        <w:rPr>
+          <w:sz w:val="28"/>
+          <w:szCs w:val="28"/>
+        </w:rPr>
+        <w:t xml:space="preserve"> in foot only. Also fill in missing height value with mean height value. </w:t>
+      </w:r>
+    </w:p>
+    <w:p>
+      <w:pPr>
+        <w:pStyle w:val="ListParagraph"/>
+        <w:numPr>
+          <w:ilvl w:val="2"/>
+          <w:numId w:val="4"/>
+        </w:numPr>
+        <w:ind w:left="1418"/>
+        <w:rPr>
+          <w:sz w:val="28"/>
+          <w:szCs w:val="28"/>
+        </w:rPr>
+      </w:pPr>
+      <w:r>
+        <w:rPr>
+          <w:sz w:val="28"/>
+          <w:szCs w:val="28"/>
+        </w:rPr>
+        <w:t>Convert weight value from string to numerical value, and fill in missing value with mean weight value.</w:t>
+      </w:r>
+    </w:p>
+    <w:p>
+      <w:pPr>
+        <w:pStyle w:val="ListParagraph"/>
+        <w:numPr>
+          <w:ilvl w:val="2"/>
+          <w:numId w:val="4"/>
+        </w:numPr>
+        <w:ind w:left="1418"/>
+        <w:rPr>
+          <w:sz w:val="28"/>
+          <w:szCs w:val="28"/>
+        </w:rPr>
+      </w:pPr>
+      <w:r>
+        <w:rPr>
+          <w:sz w:val="28"/>
+          <w:szCs w:val="28"/>
+        </w:rPr>
+        <w:lastRenderedPageBreak/>
+        <w:t>Convert position string value to numerical value.</w:t>
+      </w:r>
+    </w:p>
+    <w:p>
+      <w:pPr>
+        <w:pStyle w:val="ListParagraph"/>
+        <w:numPr>
+          <w:ilvl w:val="2"/>
+          <w:numId w:val="4"/>
+        </w:numPr>
+        <w:ind w:left="1418"/>
+        <w:rPr>
+          <w:sz w:val="28"/>
+          <w:szCs w:val="28"/>
+        </w:rPr>
+      </w:pPr>
+      <w:r>
+        <w:rPr>
+          <w:sz w:val="28"/>
+          <w:szCs w:val="28"/>
+        </w:rPr>
+        <w:t xml:space="preserve">Convert work rate value to separate attack value and defence value in number. Work rate value is string value which contains attack rate and defence rate category, e.g. Medium/ Medium, and it is converted to numerical value, i.e. High is 3, Medium 2, Low 1. </w:t>
+      </w:r>
+    </w:p>
+    <w:p>
+      <w:pPr>
+        <w:pStyle w:val="ListParagraph"/>
+        <w:numPr>
+          <w:ilvl w:val="2"/>
+          <w:numId w:val="4"/>
+        </w:numPr>
+        <w:ind w:left="1418"/>
+        <w:rPr>
+          <w:sz w:val="28"/>
+          <w:szCs w:val="28"/>
+        </w:rPr>
+      </w:pPr>
+      <w:r>
+        <w:rPr>
+          <w:sz w:val="28"/>
+          <w:szCs w:val="28"/>
+        </w:rPr>
+        <w:t xml:space="preserve"> </w:t>
+      </w:r>
+      <w:r>
+        <w:rPr>
+          <w:sz w:val="28"/>
+          <w:szCs w:val="28"/>
+        </w:rPr>
+        <w:t>Convert the following string values to numeric values, and fill in mean value on the missing value.</w:t>
+      </w:r>
+    </w:p>
+    <w:p>
+      <w:pPr>
+        <w:pStyle w:val="ListParagraph"/>
+        <w:numPr>
+          <w:ilvl w:val="0"/>
+          <w:numId w:val="5"/>
+        </w:numPr>
+        <w:ind w:left="1843"/>
+        <w:rPr>
+          <w:sz w:val="28"/>
+          <w:szCs w:val="28"/>
+        </w:rPr>
+      </w:pPr>
+      <w:r>
+        <w:rPr>
+          <w:sz w:val="28"/>
+          <w:szCs w:val="28"/>
+        </w:rPr>
+        <w:t>'Age', 'Overall', 'Potential', 'Special'</w:t>
+      </w:r>
+    </w:p>
+    <w:p>
+      <w:pPr>
+        <w:rPr>
+          <w:sz w:val="28"/>
+          <w:szCs w:val="28"/>
+        </w:rPr>
+      </w:pPr>
+    </w:p>
+    <w:p>
+      <w:pPr>
+        <w:ind w:left="709"/>
+        <w:rPr>
+          <w:sz w:val="28"/>
+          <w:szCs w:val="28"/>
+        </w:rPr>
+      </w:pPr>
+      <w:r>
+        <w:rPr>
+          <w:sz w:val="28"/>
+          <w:szCs w:val="28"/>
+        </w:rPr>
+        <w:t xml:space="preserve">After pre-processing, the data set shape is </w:t>
+      </w:r>
+      <w:r>
+        <w:rPr>
+          <w:sz w:val="28"/>
+          <w:szCs w:val="28"/>
+        </w:rPr>
+        <w:t>(3563, 58)</w:t>
+      </w:r>
+      <w:r>
+        <w:rPr>
+          <w:sz w:val="28"/>
+          <w:szCs w:val="28"/>
+        </w:rPr>
+        <w:t xml:space="preserve">, and is reduced a lot compared to original shape </w:t>
+      </w:r>
+      <w:r>
+        <w:rPr>
+          <w:sz w:val="28"/>
+          <w:szCs w:val="28"/>
+        </w:rPr>
+        <w:t>(4000, 89)</w:t>
+      </w:r>
+      <w:r>
+        <w:rPr>
+          <w:sz w:val="28"/>
+          <w:szCs w:val="28"/>
+        </w:rPr>
+        <w:t>. Also it meets the project requirement for at least 3000 records with 30 features.</w:t>
+      </w:r>
+    </w:p>
+    <w:p>
+      <w:pPr>
+        <w:ind w:left="1080"/>
+        <w:rPr>
+          <w:sz w:val="28"/>
+          <w:szCs w:val="28"/>
+        </w:rPr>
+      </w:pPr>
     </w:p>
     <w:p>
       <w:pPr>
@@ -1266,8 +2276,707 @@
           <w:sz w:val="28"/>
           <w:szCs w:val="28"/>
         </w:rPr>
-        <w:t>Training Learning Algorithms</w:t>
-      </w:r>
+        <w:t>Sampling</w:t>
+      </w:r>
+    </w:p>
+    <w:p>
+      <w:pPr>
+        <w:pStyle w:val="ListParagraph"/>
+        <w:numPr>
+          <w:ilvl w:val="1"/>
+          <w:numId w:val="7"/>
+        </w:numPr>
+        <w:ind w:left="1418"/>
+        <w:rPr>
+          <w:sz w:val="28"/>
+          <w:szCs w:val="28"/>
+        </w:rPr>
+      </w:pPr>
+      <w:r>
+        <w:rPr>
+          <w:sz w:val="28"/>
+          <w:szCs w:val="28"/>
+        </w:rPr>
+        <w:t>Adjusting Rating Score</w:t>
+      </w:r>
+    </w:p>
+    <w:p>
+      <w:pPr>
+        <w:pStyle w:val="ListParagraph"/>
+        <w:rPr>
+          <w:sz w:val="28"/>
+          <w:szCs w:val="28"/>
+        </w:rPr>
+      </w:pPr>
+    </w:p>
+    <w:p>
+      <w:pPr>
+        <w:pStyle w:val="ListParagraph"/>
+        <w:ind w:left="1418"/>
+        <w:rPr>
+          <w:sz w:val="28"/>
+          <w:szCs w:val="28"/>
+        </w:rPr>
+      </w:pPr>
+      <w:r>
+        <w:rPr>
+          <w:sz w:val="28"/>
+          <w:szCs w:val="28"/>
+        </w:rPr>
+        <w:t xml:space="preserve">Since </w:t>
+      </w:r>
+      <w:r>
+        <w:rPr>
+          <w:sz w:val="28"/>
+          <w:szCs w:val="28"/>
+        </w:rPr>
+        <w:t>Rating score 5 records is only 6</w:t>
+      </w:r>
+      <w:r>
+        <w:rPr>
+          <w:sz w:val="28"/>
+          <w:szCs w:val="28"/>
+        </w:rPr>
+        <w:t xml:space="preserve"> within all </w:t>
+      </w:r>
+      <w:r>
+        <w:rPr>
+          <w:sz w:val="28"/>
+          <w:szCs w:val="28"/>
+        </w:rPr>
+        <w:t>18208</w:t>
+      </w:r>
+      <w:r>
+        <w:rPr>
+          <w:sz w:val="28"/>
+          <w:szCs w:val="28"/>
+        </w:rPr>
+        <w:t xml:space="preserve"> records, we choose the re-assign the Rating score 5 records to be Rating score 4. After that, </w:t>
+      </w:r>
+      <w:r>
+        <w:rPr>
+          <w:sz w:val="28"/>
+          <w:szCs w:val="28"/>
+        </w:rPr>
+        <w:t>the international reputation scores distribution</w:t>
+      </w:r>
+      <w:r>
+        <w:rPr>
+          <w:sz w:val="28"/>
+          <w:szCs w:val="28"/>
+        </w:rPr>
+        <w:t xml:space="preserve"> is shown below.</w:t>
+      </w:r>
+    </w:p>
+    <w:p>
+      <w:pPr>
+        <w:pStyle w:val="ListParagraph"/>
+        <w:rPr>
+          <w:sz w:val="28"/>
+          <w:szCs w:val="28"/>
+        </w:rPr>
+      </w:pPr>
+      <w:r>
+        <w:rPr>
+          <w:noProof/>
+        </w:rPr>
+        <w:drawing>
+          <wp:inline distT="0" distB="0" distL="0" distR="0" wp14:anchorId="2012D947" wp14:editId="6A4C1B6D">
+            <wp:extent cx="2457450" cy="1066800"/>
+            <wp:effectExtent l="0" t="0" r="0" b="0"/>
+            <wp:docPr id="4" name="Picture 4"/>
+            <wp:cNvGraphicFramePr>
+              <a:graphicFrameLocks xmlns:a="http://schemas.openxmlformats.org/drawingml/2006/main" noChangeAspect="1"/>
+            </wp:cNvGraphicFramePr>
+            <a:graphic xmlns:a="http://schemas.openxmlformats.org/drawingml/2006/main">
+              <a:graphicData uri="http://schemas.openxmlformats.org/drawingml/2006/picture">
+                <pic:pic xmlns:pic="http://schemas.openxmlformats.org/drawingml/2006/picture">
+                  <pic:nvPicPr>
+                    <pic:cNvPr id="1" name=""/>
+                    <pic:cNvPicPr/>
+                  </pic:nvPicPr>
+                  <pic:blipFill>
+                    <a:blip r:embed="rId16"/>
+                    <a:stretch>
+                      <a:fillRect/>
+                    </a:stretch>
+                  </pic:blipFill>
+                  <pic:spPr>
+                    <a:xfrm>
+                      <a:off x="0" y="0"/>
+                      <a:ext cx="2457450" cy="1066800"/>
+                    </a:xfrm>
+                    <a:prstGeom prst="rect">
+                      <a:avLst/>
+                    </a:prstGeom>
+                  </pic:spPr>
+                </pic:pic>
+              </a:graphicData>
+            </a:graphic>
+          </wp:inline>
+        </w:drawing>
+      </w:r>
+    </w:p>
+    <w:p>
+      <w:pPr>
+        <w:pStyle w:val="ListParagraph"/>
+        <w:rPr>
+          <w:sz w:val="28"/>
+          <w:szCs w:val="28"/>
+        </w:rPr>
+      </w:pPr>
+    </w:p>
+    <w:p>
+      <w:pPr>
+        <w:pStyle w:val="ListParagraph"/>
+        <w:rPr>
+          <w:sz w:val="28"/>
+          <w:szCs w:val="28"/>
+        </w:rPr>
+      </w:pPr>
+      <w:r>
+        <w:rPr>
+          <w:noProof/>
+        </w:rPr>
+        <w:lastRenderedPageBreak/>
+        <w:drawing>
+          <wp:inline distT="0" distB="0" distL="0" distR="0" wp14:anchorId="2C96E665" wp14:editId="75BB8684">
+            <wp:extent cx="3116580" cy="2134385"/>
+            <wp:effectExtent l="0" t="0" r="7620" b="0"/>
+            <wp:docPr id="6" name="Picture 6"/>
+            <wp:cNvGraphicFramePr>
+              <a:graphicFrameLocks xmlns:a="http://schemas.openxmlformats.org/drawingml/2006/main" noChangeAspect="1"/>
+            </wp:cNvGraphicFramePr>
+            <a:graphic xmlns:a="http://schemas.openxmlformats.org/drawingml/2006/main">
+              <a:graphicData uri="http://schemas.openxmlformats.org/drawingml/2006/picture">
+                <pic:pic xmlns:pic="http://schemas.openxmlformats.org/drawingml/2006/picture">
+                  <pic:nvPicPr>
+                    <pic:cNvPr id="1" name=""/>
+                    <pic:cNvPicPr/>
+                  </pic:nvPicPr>
+                  <pic:blipFill>
+                    <a:blip r:embed="rId17"/>
+                    <a:stretch>
+                      <a:fillRect/>
+                    </a:stretch>
+                  </pic:blipFill>
+                  <pic:spPr>
+                    <a:xfrm>
+                      <a:off x="0" y="0"/>
+                      <a:ext cx="3128935" cy="2142847"/>
+                    </a:xfrm>
+                    <a:prstGeom prst="rect">
+                      <a:avLst/>
+                    </a:prstGeom>
+                  </pic:spPr>
+                </pic:pic>
+              </a:graphicData>
+            </a:graphic>
+          </wp:inline>
+        </w:drawing>
+      </w:r>
+    </w:p>
+    <w:p>
+      <w:pPr>
+        <w:pStyle w:val="ListParagraph"/>
+        <w:rPr>
+          <w:sz w:val="28"/>
+          <w:szCs w:val="28"/>
+        </w:rPr>
+      </w:pPr>
+    </w:p>
+    <w:p>
+      <w:pPr>
+        <w:pStyle w:val="ListParagraph"/>
+        <w:numPr>
+          <w:ilvl w:val="1"/>
+          <w:numId w:val="7"/>
+        </w:numPr>
+        <w:ind w:left="1418"/>
+        <w:rPr>
+          <w:sz w:val="28"/>
+          <w:szCs w:val="28"/>
+        </w:rPr>
+      </w:pPr>
+      <w:r>
+        <w:rPr>
+          <w:sz w:val="28"/>
+          <w:szCs w:val="28"/>
+        </w:rPr>
+        <w:t xml:space="preserve">Converting </w:t>
+      </w:r>
+      <w:r>
+        <w:rPr>
+          <w:sz w:val="28"/>
+          <w:szCs w:val="28"/>
+        </w:rPr>
+        <w:t>Rating Score</w:t>
+      </w:r>
+      <w:r>
+        <w:rPr>
+          <w:sz w:val="28"/>
+          <w:szCs w:val="28"/>
+        </w:rPr>
+        <w:t xml:space="preserve"> Label to Binary Categories Values</w:t>
+      </w:r>
+    </w:p>
+    <w:p>
+      <w:pPr>
+        <w:pStyle w:val="ListParagraph"/>
+        <w:rPr>
+          <w:sz w:val="28"/>
+          <w:szCs w:val="28"/>
+        </w:rPr>
+      </w:pPr>
+    </w:p>
+    <w:p>
+      <w:pPr>
+        <w:pStyle w:val="ListParagraph"/>
+        <w:ind w:left="1418"/>
+        <w:rPr>
+          <w:sz w:val="28"/>
+          <w:szCs w:val="28"/>
+        </w:rPr>
+      </w:pPr>
+      <w:r>
+        <w:rPr>
+          <w:sz w:val="28"/>
+          <w:szCs w:val="28"/>
+        </w:rPr>
+        <w:t>We utilize ‘</w:t>
+      </w:r>
+      <w:proofErr w:type="spellStart"/>
+      <w:r>
+        <w:rPr>
+          <w:sz w:val="28"/>
+          <w:szCs w:val="28"/>
+        </w:rPr>
+        <w:t>label_binarize</w:t>
+      </w:r>
+      <w:proofErr w:type="spellEnd"/>
+      <w:r>
+        <w:rPr>
+          <w:sz w:val="28"/>
+          <w:szCs w:val="28"/>
+        </w:rPr>
+        <w:t>’ function to convert rating score values to 4 binary categories values. The data distribution for different rating scores are shown below.</w:t>
+      </w:r>
+      <w:r>
+        <w:rPr>
+          <w:sz w:val="28"/>
+          <w:szCs w:val="28"/>
+        </w:rPr>
+        <w:t xml:space="preserve"> </w:t>
+      </w:r>
+    </w:p>
+    <w:p>
+      <w:pPr>
+        <w:pStyle w:val="ListParagraph"/>
+        <w:ind w:left="1418"/>
+        <w:rPr>
+          <w:sz w:val="28"/>
+          <w:szCs w:val="28"/>
+        </w:rPr>
+      </w:pPr>
+    </w:p>
+    <w:p>
+      <w:pPr>
+        <w:pStyle w:val="ListParagraph"/>
+        <w:ind w:left="1418"/>
+        <w:rPr>
+          <w:sz w:val="28"/>
+          <w:szCs w:val="28"/>
+        </w:rPr>
+      </w:pPr>
+      <w:r>
+        <w:rPr>
+          <w:sz w:val="28"/>
+          <w:szCs w:val="28"/>
+        </w:rPr>
+        <w:t xml:space="preserve">This step will enable the </w:t>
+      </w:r>
+      <w:r>
+        <w:rPr>
+          <w:sz w:val="28"/>
+          <w:szCs w:val="28"/>
+        </w:rPr>
+        <w:t>one vs rest classifier</w:t>
+      </w:r>
+      <w:r>
+        <w:rPr>
+          <w:sz w:val="28"/>
+          <w:szCs w:val="28"/>
+        </w:rPr>
+        <w:t xml:space="preserve">s at training stage can be utilized. And from our experiment, this improves the accuracy result significantly, when comparing the way if we create 4 different classifiers in same type and then train them. </w:t>
+      </w:r>
+    </w:p>
+    <w:p>
+      <w:pPr>
+        <w:pStyle w:val="ListParagraph"/>
+        <w:ind w:left="1418"/>
+        <w:rPr>
+          <w:sz w:val="28"/>
+          <w:szCs w:val="28"/>
+        </w:rPr>
+      </w:pPr>
+    </w:p>
+    <w:p>
+      <w:pPr>
+        <w:pStyle w:val="ListParagraph"/>
+        <w:ind w:left="1418"/>
+        <w:rPr>
+          <w:sz w:val="28"/>
+          <w:szCs w:val="28"/>
+        </w:rPr>
+      </w:pPr>
+      <w:r>
+        <w:rPr>
+          <w:noProof/>
+        </w:rPr>
+        <w:drawing>
+          <wp:inline distT="0" distB="0" distL="0" distR="0" wp14:anchorId="53AF4764" wp14:editId="2D9B8229">
+            <wp:extent cx="2545080" cy="2117507"/>
+            <wp:effectExtent l="0" t="0" r="7620" b="0"/>
+            <wp:docPr id="8" name="Picture 8"/>
+            <wp:cNvGraphicFramePr>
+              <a:graphicFrameLocks xmlns:a="http://schemas.openxmlformats.org/drawingml/2006/main" noChangeAspect="1"/>
+            </wp:cNvGraphicFramePr>
+            <a:graphic xmlns:a="http://schemas.openxmlformats.org/drawingml/2006/main">
+              <a:graphicData uri="http://schemas.openxmlformats.org/drawingml/2006/picture">
+                <pic:pic xmlns:pic="http://schemas.openxmlformats.org/drawingml/2006/picture">
+                  <pic:nvPicPr>
+                    <pic:cNvPr id="1" name=""/>
+                    <pic:cNvPicPr/>
+                  </pic:nvPicPr>
+                  <pic:blipFill>
+                    <a:blip r:embed="rId18"/>
+                    <a:stretch>
+                      <a:fillRect/>
+                    </a:stretch>
+                  </pic:blipFill>
+                  <pic:spPr>
+                    <a:xfrm>
+                      <a:off x="0" y="0"/>
+                      <a:ext cx="2557437" cy="2127788"/>
+                    </a:xfrm>
+                    <a:prstGeom prst="rect">
+                      <a:avLst/>
+                    </a:prstGeom>
+                  </pic:spPr>
+                </pic:pic>
+              </a:graphicData>
+            </a:graphic>
+          </wp:inline>
+        </w:drawing>
+      </w:r>
+    </w:p>
+    <w:p>
+      <w:pPr>
+        <w:pStyle w:val="ListParagraph"/>
+        <w:ind w:left="1418"/>
+        <w:rPr>
+          <w:sz w:val="28"/>
+          <w:szCs w:val="28"/>
+        </w:rPr>
+      </w:pPr>
+      <w:r>
+        <w:rPr>
+          <w:noProof/>
+        </w:rPr>
+        <w:lastRenderedPageBreak/>
+        <w:drawing>
+          <wp:inline distT="0" distB="0" distL="0" distR="0" wp14:anchorId="4183A304" wp14:editId="097E8F71">
+            <wp:extent cx="2491740" cy="2164284"/>
+            <wp:effectExtent l="0" t="0" r="3810" b="7620"/>
+            <wp:docPr id="9" name="Picture 9"/>
+            <wp:cNvGraphicFramePr>
+              <a:graphicFrameLocks xmlns:a="http://schemas.openxmlformats.org/drawingml/2006/main" noChangeAspect="1"/>
+            </wp:cNvGraphicFramePr>
+            <a:graphic xmlns:a="http://schemas.openxmlformats.org/drawingml/2006/main">
+              <a:graphicData uri="http://schemas.openxmlformats.org/drawingml/2006/picture">
+                <pic:pic xmlns:pic="http://schemas.openxmlformats.org/drawingml/2006/picture">
+                  <pic:nvPicPr>
+                    <pic:cNvPr id="1" name=""/>
+                    <pic:cNvPicPr/>
+                  </pic:nvPicPr>
+                  <pic:blipFill>
+                    <a:blip r:embed="rId19"/>
+                    <a:stretch>
+                      <a:fillRect/>
+                    </a:stretch>
+                  </pic:blipFill>
+                  <pic:spPr>
+                    <a:xfrm>
+                      <a:off x="0" y="0"/>
+                      <a:ext cx="2516004" cy="2185359"/>
+                    </a:xfrm>
+                    <a:prstGeom prst="rect">
+                      <a:avLst/>
+                    </a:prstGeom>
+                  </pic:spPr>
+                </pic:pic>
+              </a:graphicData>
+            </a:graphic>
+          </wp:inline>
+        </w:drawing>
+      </w:r>
+    </w:p>
+    <w:p>
+      <w:pPr>
+        <w:pStyle w:val="ListParagraph"/>
+        <w:ind w:left="1418"/>
+        <w:rPr>
+          <w:sz w:val="28"/>
+          <w:szCs w:val="28"/>
+        </w:rPr>
+      </w:pPr>
+      <w:r>
+        <w:rPr>
+          <w:noProof/>
+        </w:rPr>
+        <w:drawing>
+          <wp:inline distT="0" distB="0" distL="0" distR="0" wp14:anchorId="40448E56" wp14:editId="49E4C104">
+            <wp:extent cx="2380076" cy="2049780"/>
+            <wp:effectExtent l="0" t="0" r="1270" b="7620"/>
+            <wp:docPr id="10" name="Picture 10"/>
+            <wp:cNvGraphicFramePr>
+              <a:graphicFrameLocks xmlns:a="http://schemas.openxmlformats.org/drawingml/2006/main" noChangeAspect="1"/>
+            </wp:cNvGraphicFramePr>
+            <a:graphic xmlns:a="http://schemas.openxmlformats.org/drawingml/2006/main">
+              <a:graphicData uri="http://schemas.openxmlformats.org/drawingml/2006/picture">
+                <pic:pic xmlns:pic="http://schemas.openxmlformats.org/drawingml/2006/picture">
+                  <pic:nvPicPr>
+                    <pic:cNvPr id="1" name=""/>
+                    <pic:cNvPicPr/>
+                  </pic:nvPicPr>
+                  <pic:blipFill>
+                    <a:blip r:embed="rId20"/>
+                    <a:stretch>
+                      <a:fillRect/>
+                    </a:stretch>
+                  </pic:blipFill>
+                  <pic:spPr>
+                    <a:xfrm>
+                      <a:off x="0" y="0"/>
+                      <a:ext cx="2401602" cy="2068319"/>
+                    </a:xfrm>
+                    <a:prstGeom prst="rect">
+                      <a:avLst/>
+                    </a:prstGeom>
+                  </pic:spPr>
+                </pic:pic>
+              </a:graphicData>
+            </a:graphic>
+          </wp:inline>
+        </w:drawing>
+      </w:r>
+    </w:p>
+    <w:p>
+      <w:pPr>
+        <w:pStyle w:val="ListParagraph"/>
+        <w:ind w:left="1418"/>
+        <w:rPr>
+          <w:sz w:val="28"/>
+          <w:szCs w:val="28"/>
+        </w:rPr>
+      </w:pPr>
+      <w:r>
+        <w:rPr>
+          <w:noProof/>
+        </w:rPr>
+        <w:drawing>
+          <wp:inline distT="0" distB="0" distL="0" distR="0" wp14:anchorId="03FFCE6A" wp14:editId="283BE2E1">
+            <wp:extent cx="2379980" cy="1985664"/>
+            <wp:effectExtent l="0" t="0" r="1270" b="0"/>
+            <wp:docPr id="11" name="Picture 11"/>
+            <wp:cNvGraphicFramePr>
+              <a:graphicFrameLocks xmlns:a="http://schemas.openxmlformats.org/drawingml/2006/main" noChangeAspect="1"/>
+            </wp:cNvGraphicFramePr>
+            <a:graphic xmlns:a="http://schemas.openxmlformats.org/drawingml/2006/main">
+              <a:graphicData uri="http://schemas.openxmlformats.org/drawingml/2006/picture">
+                <pic:pic xmlns:pic="http://schemas.openxmlformats.org/drawingml/2006/picture">
+                  <pic:nvPicPr>
+                    <pic:cNvPr id="1" name=""/>
+                    <pic:cNvPicPr/>
+                  </pic:nvPicPr>
+                  <pic:blipFill>
+                    <a:blip r:embed="rId21"/>
+                    <a:stretch>
+                      <a:fillRect/>
+                    </a:stretch>
+                  </pic:blipFill>
+                  <pic:spPr>
+                    <a:xfrm>
+                      <a:off x="0" y="0"/>
+                      <a:ext cx="2388911" cy="1993115"/>
+                    </a:xfrm>
+                    <a:prstGeom prst="rect">
+                      <a:avLst/>
+                    </a:prstGeom>
+                  </pic:spPr>
+                </pic:pic>
+              </a:graphicData>
+            </a:graphic>
+          </wp:inline>
+        </w:drawing>
+      </w:r>
+    </w:p>
+    <w:p>
+      <w:pPr>
+        <w:pStyle w:val="ListParagraph"/>
+        <w:ind w:left="1418"/>
+        <w:rPr>
+          <w:sz w:val="28"/>
+          <w:szCs w:val="28"/>
+        </w:rPr>
+      </w:pPr>
+    </w:p>
+    <w:p>
+      <w:pPr>
+        <w:pStyle w:val="ListParagraph"/>
+        <w:numPr>
+          <w:ilvl w:val="1"/>
+          <w:numId w:val="7"/>
+        </w:numPr>
+        <w:ind w:left="1418"/>
+        <w:rPr>
+          <w:sz w:val="28"/>
+          <w:szCs w:val="28"/>
+        </w:rPr>
+      </w:pPr>
+      <w:r>
+        <w:rPr>
+          <w:sz w:val="28"/>
+          <w:szCs w:val="28"/>
+        </w:rPr>
+        <w:t>S</w:t>
+      </w:r>
+      <w:r>
+        <w:rPr>
+          <w:sz w:val="28"/>
+          <w:szCs w:val="28"/>
+        </w:rPr>
+        <w:t xml:space="preserve">plitting Training </w:t>
+      </w:r>
+      <w:r>
+        <w:rPr>
+          <w:sz w:val="28"/>
+          <w:szCs w:val="28"/>
+        </w:rPr>
+        <w:t>Data</w:t>
+      </w:r>
+      <w:r>
+        <w:rPr>
+          <w:sz w:val="28"/>
+          <w:szCs w:val="28"/>
+        </w:rPr>
+        <w:t xml:space="preserve"> Set and Testing Data Set</w:t>
+      </w:r>
+    </w:p>
+    <w:p>
+      <w:pPr>
+        <w:pStyle w:val="ListParagraph"/>
+        <w:ind w:left="1418"/>
+        <w:rPr>
+          <w:sz w:val="28"/>
+          <w:szCs w:val="28"/>
+        </w:rPr>
+      </w:pPr>
+      <w:r>
+        <w:rPr>
+          <w:sz w:val="28"/>
+          <w:szCs w:val="28"/>
+        </w:rPr>
+        <w:t xml:space="preserve">We </w:t>
+      </w:r>
+      <w:r>
+        <w:rPr>
+          <w:sz w:val="28"/>
+          <w:szCs w:val="28"/>
+        </w:rPr>
+        <w:t xml:space="preserve">split data set </w:t>
+      </w:r>
+      <w:r>
+        <w:rPr>
+          <w:sz w:val="28"/>
+          <w:szCs w:val="28"/>
+        </w:rPr>
+        <w:t>as 2/3 for training, and the rest 1/3 for testing.</w:t>
+      </w:r>
+    </w:p>
+    <w:p>
+      <w:pPr>
+        <w:pStyle w:val="ListParagraph"/>
+        <w:ind w:left="1418"/>
+        <w:rPr>
+          <w:sz w:val="28"/>
+          <w:szCs w:val="28"/>
+        </w:rPr>
+      </w:pPr>
+    </w:p>
+    <w:p>
+      <w:pPr>
+        <w:pStyle w:val="ListParagraph"/>
+        <w:numPr>
+          <w:ilvl w:val="1"/>
+          <w:numId w:val="7"/>
+        </w:numPr>
+        <w:ind w:left="1418"/>
+        <w:rPr>
+          <w:sz w:val="28"/>
+          <w:szCs w:val="28"/>
+        </w:rPr>
+      </w:pPr>
+      <w:r>
+        <w:rPr>
+          <w:sz w:val="28"/>
+          <w:szCs w:val="28"/>
+        </w:rPr>
+        <w:t>Scaling Data</w:t>
+      </w:r>
+    </w:p>
+    <w:p>
+      <w:pPr>
+        <w:pStyle w:val="ListParagraph"/>
+        <w:ind w:left="1418"/>
+        <w:rPr>
+          <w:sz w:val="28"/>
+          <w:szCs w:val="28"/>
+        </w:rPr>
+      </w:pPr>
+      <w:r>
+        <w:rPr>
+          <w:sz w:val="28"/>
+          <w:szCs w:val="28"/>
+        </w:rPr>
+        <w:t>We scale data with ‘</w:t>
+      </w:r>
+      <w:proofErr w:type="spellStart"/>
+      <w:r>
+        <w:rPr>
+          <w:sz w:val="28"/>
+          <w:szCs w:val="28"/>
+        </w:rPr>
+        <w:t>StandardScaler</w:t>
+      </w:r>
+      <w:proofErr w:type="spellEnd"/>
+      <w:r>
+        <w:rPr>
+          <w:sz w:val="28"/>
+          <w:szCs w:val="28"/>
+        </w:rPr>
+        <w:t>’ before training.</w:t>
+      </w:r>
+    </w:p>
+    <w:p>
+      <w:pPr>
+        <w:pStyle w:val="ListParagraph"/>
+        <w:ind w:left="1418"/>
+        <w:rPr>
+          <w:sz w:val="28"/>
+          <w:szCs w:val="28"/>
+        </w:rPr>
+      </w:pPr>
     </w:p>
     <w:p>
       <w:pPr>
@@ -1286,8 +2995,652 @@
           <w:sz w:val="28"/>
           <w:szCs w:val="28"/>
         </w:rPr>
-        <w:t>Hyper-parameter Optimization</w:t>
-      </w:r>
+        <w:t>Training Learning Algorithms</w:t>
+      </w:r>
+    </w:p>
+    <w:p>
+      <w:pPr>
+        <w:ind w:left="720"/>
+        <w:rPr>
+          <w:sz w:val="28"/>
+          <w:szCs w:val="28"/>
+        </w:rPr>
+      </w:pPr>
+      <w:r>
+        <w:rPr>
+          <w:sz w:val="28"/>
+          <w:szCs w:val="28"/>
+        </w:rPr>
+        <w:t xml:space="preserve">We have implemented 6 classifiers </w:t>
+      </w:r>
+      <w:r>
+        <w:rPr>
+          <w:sz w:val="28"/>
+          <w:szCs w:val="28"/>
+        </w:rPr>
+        <w:t>to deal with the classification problem.</w:t>
+      </w:r>
+    </w:p>
+    <w:p>
+      <w:pPr>
+        <w:pStyle w:val="ListParagraph"/>
+        <w:numPr>
+          <w:ilvl w:val="1"/>
+          <w:numId w:val="6"/>
+        </w:numPr>
+        <w:rPr>
+          <w:sz w:val="28"/>
+          <w:szCs w:val="28"/>
+        </w:rPr>
+      </w:pPr>
+      <w:r>
+        <w:rPr>
+          <w:sz w:val="28"/>
+          <w:szCs w:val="28"/>
+        </w:rPr>
+        <w:t>Logistic Regression</w:t>
+      </w:r>
+    </w:p>
+    <w:p>
+      <w:pPr>
+        <w:ind w:left="1800"/>
+        <w:rPr>
+          <w:sz w:val="28"/>
+          <w:szCs w:val="28"/>
+        </w:rPr>
+      </w:pPr>
+      <w:r>
+        <w:rPr>
+          <w:sz w:val="28"/>
+          <w:szCs w:val="28"/>
+        </w:rPr>
+        <w:t xml:space="preserve">We choose the option </w:t>
+      </w:r>
+      <w:proofErr w:type="spellStart"/>
+      <w:r>
+        <w:rPr>
+          <w:sz w:val="28"/>
+          <w:szCs w:val="28"/>
+        </w:rPr>
+        <w:t>multi_class</w:t>
+      </w:r>
+      <w:proofErr w:type="spellEnd"/>
+      <w:r>
+        <w:rPr>
+          <w:sz w:val="28"/>
+          <w:szCs w:val="28"/>
+        </w:rPr>
+        <w:t>='</w:t>
+      </w:r>
+      <w:proofErr w:type="spellStart"/>
+      <w:r>
+        <w:rPr>
+          <w:sz w:val="28"/>
+          <w:szCs w:val="28"/>
+        </w:rPr>
+        <w:t>ovr</w:t>
+      </w:r>
+      <w:proofErr w:type="spellEnd"/>
+      <w:r>
+        <w:rPr>
+          <w:sz w:val="28"/>
+          <w:szCs w:val="28"/>
+        </w:rPr>
+        <w:t>'</w:t>
+      </w:r>
+      <w:r>
+        <w:rPr>
+          <w:sz w:val="28"/>
+          <w:szCs w:val="28"/>
+        </w:rPr>
+        <w:t>, so can utilize one vs rest classifier to improve the overall accuracy.</w:t>
+      </w:r>
+    </w:p>
+    <w:p>
+      <w:pPr>
+        <w:ind w:left="1800" w:firstLine="24"/>
+        <w:rPr>
+          <w:sz w:val="28"/>
+          <w:szCs w:val="28"/>
+        </w:rPr>
+      </w:pPr>
+      <w:r>
+        <w:rPr>
+          <w:sz w:val="28"/>
+          <w:szCs w:val="28"/>
+        </w:rPr>
+        <w:t>After optimization with ‘</w:t>
+      </w:r>
+      <w:proofErr w:type="spellStart"/>
+      <w:r>
+        <w:rPr>
+          <w:sz w:val="28"/>
+          <w:szCs w:val="28"/>
+        </w:rPr>
+        <w:t>GridSearchCV</w:t>
+      </w:r>
+      <w:proofErr w:type="spellEnd"/>
+      <w:r>
+        <w:rPr>
+          <w:sz w:val="28"/>
+          <w:szCs w:val="28"/>
+        </w:rPr>
+        <w:t xml:space="preserve">’, the average ROC AUC score can reach </w:t>
+      </w:r>
+      <w:bookmarkStart w:id="10" w:name="_GoBack"/>
+      <w:bookmarkEnd w:id="10"/>
+    </w:p>
+    <w:p>
+      <w:pPr>
+        <w:rPr>
+          <w:sz w:val="28"/>
+          <w:szCs w:val="28"/>
+        </w:rPr>
+      </w:pPr>
+    </w:p>
+    <w:p>
+      <w:pPr>
+        <w:pStyle w:val="ListParagraph"/>
+        <w:numPr>
+          <w:ilvl w:val="1"/>
+          <w:numId w:val="6"/>
+        </w:numPr>
+        <w:rPr>
+          <w:sz w:val="28"/>
+          <w:szCs w:val="28"/>
+        </w:rPr>
+      </w:pPr>
+      <w:r>
+        <w:rPr>
+          <w:sz w:val="28"/>
+          <w:szCs w:val="28"/>
+        </w:rPr>
+        <w:t>Naive Bayes</w:t>
+      </w:r>
+    </w:p>
+    <w:p>
+      <w:pPr>
+        <w:ind w:left="1800"/>
+        <w:rPr>
+          <w:sz w:val="28"/>
+          <w:szCs w:val="28"/>
+        </w:rPr>
+      </w:pPr>
+      <w:r>
+        <w:rPr>
+          <w:sz w:val="28"/>
+          <w:szCs w:val="28"/>
+        </w:rPr>
+        <w:t>We perform this step so the overall data accuracy can be higher.</w:t>
+      </w:r>
+    </w:p>
+    <w:p>
+      <w:pPr>
+        <w:pStyle w:val="ListParagraph"/>
+        <w:numPr>
+          <w:ilvl w:val="2"/>
+          <w:numId w:val="6"/>
+        </w:numPr>
+        <w:ind w:left="2552"/>
+        <w:rPr>
+          <w:sz w:val="28"/>
+          <w:szCs w:val="28"/>
+        </w:rPr>
+      </w:pPr>
+      <w:r>
+        <w:rPr>
+          <w:sz w:val="28"/>
+          <w:szCs w:val="28"/>
+        </w:rPr>
+        <w:t>Since we have set the target on “</w:t>
+      </w:r>
+      <w:r>
+        <w:rPr>
+          <w:sz w:val="28"/>
+          <w:szCs w:val="28"/>
+        </w:rPr>
+        <w:t>International Reputation</w:t>
+      </w:r>
+      <w:r>
+        <w:rPr>
+          <w:sz w:val="28"/>
+          <w:szCs w:val="28"/>
+        </w:rPr>
+        <w:t>”, so the records with missing “</w:t>
+      </w:r>
+      <w:r>
+        <w:rPr>
+          <w:sz w:val="28"/>
+          <w:szCs w:val="28"/>
+        </w:rPr>
+        <w:t>International Reputation</w:t>
+      </w:r>
+      <w:r>
+        <w:rPr>
+          <w:sz w:val="28"/>
+          <w:szCs w:val="28"/>
+        </w:rPr>
+        <w:t>” value will be removed.</w:t>
+      </w:r>
+    </w:p>
+    <w:p>
+      <w:pPr>
+        <w:pStyle w:val="ListParagraph"/>
+        <w:ind w:left="2552"/>
+        <w:rPr>
+          <w:sz w:val="28"/>
+          <w:szCs w:val="28"/>
+        </w:rPr>
+      </w:pPr>
+    </w:p>
+    <w:p>
+      <w:pPr>
+        <w:pStyle w:val="ListParagraph"/>
+        <w:numPr>
+          <w:ilvl w:val="1"/>
+          <w:numId w:val="6"/>
+        </w:numPr>
+        <w:rPr>
+          <w:sz w:val="28"/>
+          <w:szCs w:val="28"/>
+        </w:rPr>
+      </w:pPr>
+      <w:r>
+        <w:rPr>
+          <w:sz w:val="28"/>
+          <w:szCs w:val="28"/>
+        </w:rPr>
+        <w:t>Decision Tree</w:t>
+      </w:r>
+    </w:p>
+    <w:p>
+      <w:pPr>
+        <w:ind w:left="1800"/>
+        <w:rPr>
+          <w:sz w:val="28"/>
+          <w:szCs w:val="28"/>
+        </w:rPr>
+      </w:pPr>
+      <w:r>
+        <w:rPr>
+          <w:sz w:val="28"/>
+          <w:szCs w:val="28"/>
+        </w:rPr>
+        <w:t>We perform this step so the overall data accuracy can be higher.</w:t>
+      </w:r>
+    </w:p>
+    <w:p>
+      <w:pPr>
+        <w:pStyle w:val="ListParagraph"/>
+        <w:numPr>
+          <w:ilvl w:val="2"/>
+          <w:numId w:val="6"/>
+        </w:numPr>
+        <w:ind w:left="2552"/>
+        <w:rPr>
+          <w:sz w:val="28"/>
+          <w:szCs w:val="28"/>
+        </w:rPr>
+      </w:pPr>
+      <w:r>
+        <w:rPr>
+          <w:sz w:val="28"/>
+          <w:szCs w:val="28"/>
+        </w:rPr>
+        <w:t>Since we have set the target on “</w:t>
+      </w:r>
+      <w:r>
+        <w:rPr>
+          <w:sz w:val="28"/>
+          <w:szCs w:val="28"/>
+        </w:rPr>
+        <w:t>International Reputation</w:t>
+      </w:r>
+      <w:r>
+        <w:rPr>
+          <w:sz w:val="28"/>
+          <w:szCs w:val="28"/>
+        </w:rPr>
+        <w:t>”, so the records with missing “</w:t>
+      </w:r>
+      <w:r>
+        <w:rPr>
+          <w:sz w:val="28"/>
+          <w:szCs w:val="28"/>
+        </w:rPr>
+        <w:t>International Reputation</w:t>
+      </w:r>
+      <w:r>
+        <w:rPr>
+          <w:sz w:val="28"/>
+          <w:szCs w:val="28"/>
+        </w:rPr>
+        <w:t>” value will be removed.</w:t>
+      </w:r>
+    </w:p>
+    <w:p>
+      <w:pPr>
+        <w:pStyle w:val="ListParagraph"/>
+        <w:ind w:left="2552"/>
+        <w:rPr>
+          <w:sz w:val="28"/>
+          <w:szCs w:val="28"/>
+        </w:rPr>
+      </w:pPr>
+    </w:p>
+    <w:p>
+      <w:pPr>
+        <w:pStyle w:val="ListParagraph"/>
+        <w:numPr>
+          <w:ilvl w:val="1"/>
+          <w:numId w:val="6"/>
+        </w:numPr>
+        <w:rPr>
+          <w:sz w:val="28"/>
+          <w:szCs w:val="28"/>
+        </w:rPr>
+      </w:pPr>
+      <w:r>
+        <w:rPr>
+          <w:sz w:val="28"/>
+          <w:szCs w:val="28"/>
+        </w:rPr>
+        <w:t>Decision Tree</w:t>
+      </w:r>
+    </w:p>
+    <w:p>
+      <w:pPr>
+        <w:ind w:left="1800"/>
+        <w:rPr>
+          <w:sz w:val="28"/>
+          <w:szCs w:val="28"/>
+        </w:rPr>
+      </w:pPr>
+      <w:r>
+        <w:rPr>
+          <w:sz w:val="28"/>
+          <w:szCs w:val="28"/>
+        </w:rPr>
+        <w:t>We perform this step so the overall data accuracy can be higher.</w:t>
+      </w:r>
+    </w:p>
+    <w:p>
+      <w:pPr>
+        <w:pStyle w:val="ListParagraph"/>
+        <w:numPr>
+          <w:ilvl w:val="2"/>
+          <w:numId w:val="6"/>
+        </w:numPr>
+        <w:ind w:left="2552"/>
+        <w:rPr>
+          <w:sz w:val="28"/>
+          <w:szCs w:val="28"/>
+        </w:rPr>
+      </w:pPr>
+      <w:r>
+        <w:rPr>
+          <w:sz w:val="28"/>
+          <w:szCs w:val="28"/>
+        </w:rPr>
+        <w:lastRenderedPageBreak/>
+        <w:t>Since we have set the target on “</w:t>
+      </w:r>
+      <w:r>
+        <w:rPr>
+          <w:sz w:val="28"/>
+          <w:szCs w:val="28"/>
+        </w:rPr>
+        <w:t>International Reputation</w:t>
+      </w:r>
+      <w:r>
+        <w:rPr>
+          <w:sz w:val="28"/>
+          <w:szCs w:val="28"/>
+        </w:rPr>
+        <w:t>”, so the records with missing “</w:t>
+      </w:r>
+      <w:r>
+        <w:rPr>
+          <w:sz w:val="28"/>
+          <w:szCs w:val="28"/>
+        </w:rPr>
+        <w:t>International Reputation</w:t>
+      </w:r>
+      <w:r>
+        <w:rPr>
+          <w:sz w:val="28"/>
+          <w:szCs w:val="28"/>
+        </w:rPr>
+        <w:t>” value will be removed.</w:t>
+      </w:r>
+    </w:p>
+    <w:p>
+      <w:pPr>
+        <w:pStyle w:val="ListParagraph"/>
+        <w:ind w:left="2552"/>
+        <w:rPr>
+          <w:sz w:val="28"/>
+          <w:szCs w:val="28"/>
+        </w:rPr>
+      </w:pPr>
+    </w:p>
+    <w:p>
+      <w:pPr>
+        <w:pStyle w:val="ListParagraph"/>
+        <w:numPr>
+          <w:ilvl w:val="1"/>
+          <w:numId w:val="6"/>
+        </w:numPr>
+        <w:rPr>
+          <w:sz w:val="28"/>
+          <w:szCs w:val="28"/>
+        </w:rPr>
+      </w:pPr>
+      <w:r>
+        <w:rPr>
+          <w:sz w:val="28"/>
+          <w:szCs w:val="28"/>
+        </w:rPr>
+        <w:t>Neural Network</w:t>
+      </w:r>
+    </w:p>
+    <w:p>
+      <w:pPr>
+        <w:ind w:left="1800"/>
+        <w:rPr>
+          <w:sz w:val="28"/>
+          <w:szCs w:val="28"/>
+        </w:rPr>
+      </w:pPr>
+      <w:r>
+        <w:rPr>
+          <w:sz w:val="28"/>
+          <w:szCs w:val="28"/>
+        </w:rPr>
+        <w:t>We perform this step so the overall data accuracy can be higher.</w:t>
+      </w:r>
+    </w:p>
+    <w:p>
+      <w:pPr>
+        <w:pStyle w:val="ListParagraph"/>
+        <w:numPr>
+          <w:ilvl w:val="2"/>
+          <w:numId w:val="6"/>
+        </w:numPr>
+        <w:ind w:left="2552"/>
+        <w:rPr>
+          <w:sz w:val="28"/>
+          <w:szCs w:val="28"/>
+        </w:rPr>
+      </w:pPr>
+      <w:r>
+        <w:rPr>
+          <w:sz w:val="28"/>
+          <w:szCs w:val="28"/>
+        </w:rPr>
+        <w:t>Since we have set the target on “</w:t>
+      </w:r>
+      <w:r>
+        <w:rPr>
+          <w:sz w:val="28"/>
+          <w:szCs w:val="28"/>
+        </w:rPr>
+        <w:t>International Reputation</w:t>
+      </w:r>
+      <w:r>
+        <w:rPr>
+          <w:sz w:val="28"/>
+          <w:szCs w:val="28"/>
+        </w:rPr>
+        <w:t>”, so the records with missing “</w:t>
+      </w:r>
+      <w:r>
+        <w:rPr>
+          <w:sz w:val="28"/>
+          <w:szCs w:val="28"/>
+        </w:rPr>
+        <w:t>International Reputation</w:t>
+      </w:r>
+      <w:r>
+        <w:rPr>
+          <w:sz w:val="28"/>
+          <w:szCs w:val="28"/>
+        </w:rPr>
+        <w:t>” value will be removed.</w:t>
+      </w:r>
+    </w:p>
+    <w:p>
+      <w:pPr>
+        <w:pStyle w:val="ListParagraph"/>
+        <w:ind w:left="2552"/>
+        <w:rPr>
+          <w:sz w:val="28"/>
+          <w:szCs w:val="28"/>
+        </w:rPr>
+      </w:pPr>
+    </w:p>
+    <w:p>
+      <w:pPr>
+        <w:pStyle w:val="ListParagraph"/>
+        <w:numPr>
+          <w:ilvl w:val="1"/>
+          <w:numId w:val="6"/>
+        </w:numPr>
+        <w:rPr>
+          <w:sz w:val="28"/>
+          <w:szCs w:val="28"/>
+        </w:rPr>
+      </w:pPr>
+      <w:r>
+        <w:rPr>
+          <w:sz w:val="28"/>
+          <w:szCs w:val="28"/>
+        </w:rPr>
+        <w:t>Random Forest</w:t>
+      </w:r>
+    </w:p>
+    <w:p>
+      <w:pPr>
+        <w:ind w:left="1800"/>
+        <w:rPr>
+          <w:sz w:val="28"/>
+          <w:szCs w:val="28"/>
+        </w:rPr>
+      </w:pPr>
+      <w:r>
+        <w:rPr>
+          <w:sz w:val="28"/>
+          <w:szCs w:val="28"/>
+        </w:rPr>
+        <w:t>We perform this step so the overall data accuracy can be higher.</w:t>
+      </w:r>
+    </w:p>
+    <w:p>
+      <w:pPr>
+        <w:pStyle w:val="ListParagraph"/>
+        <w:numPr>
+          <w:ilvl w:val="2"/>
+          <w:numId w:val="6"/>
+        </w:numPr>
+        <w:ind w:left="2552"/>
+        <w:rPr>
+          <w:sz w:val="28"/>
+          <w:szCs w:val="28"/>
+        </w:rPr>
+      </w:pPr>
+      <w:r>
+        <w:rPr>
+          <w:sz w:val="28"/>
+          <w:szCs w:val="28"/>
+        </w:rPr>
+        <w:t>Since we have set the target on “</w:t>
+      </w:r>
+      <w:r>
+        <w:rPr>
+          <w:sz w:val="28"/>
+          <w:szCs w:val="28"/>
+        </w:rPr>
+        <w:t>International Reputation</w:t>
+      </w:r>
+      <w:r>
+        <w:rPr>
+          <w:sz w:val="28"/>
+          <w:szCs w:val="28"/>
+        </w:rPr>
+        <w:t>”, so the records with missing “</w:t>
+      </w:r>
+      <w:r>
+        <w:rPr>
+          <w:sz w:val="28"/>
+          <w:szCs w:val="28"/>
+        </w:rPr>
+        <w:t>International Reputation</w:t>
+      </w:r>
+      <w:r>
+        <w:rPr>
+          <w:sz w:val="28"/>
+          <w:szCs w:val="28"/>
+        </w:rPr>
+        <w:t>” value will be removed.</w:t>
+      </w:r>
+    </w:p>
+    <w:p>
+      <w:pPr>
+        <w:pStyle w:val="ListParagraph"/>
+        <w:ind w:left="2552"/>
+        <w:rPr>
+          <w:sz w:val="28"/>
+          <w:szCs w:val="28"/>
+        </w:rPr>
+      </w:pPr>
+    </w:p>
+    <w:p>
+      <w:pPr>
+        <w:pStyle w:val="ListParagraph"/>
+        <w:ind w:left="2552"/>
+        <w:rPr>
+          <w:sz w:val="28"/>
+          <w:szCs w:val="28"/>
+        </w:rPr>
+      </w:pPr>
+    </w:p>
+    <w:p>
+      <w:pPr>
+        <w:pStyle w:val="ListParagraph"/>
+        <w:rPr>
+          <w:sz w:val="28"/>
+          <w:szCs w:val="28"/>
+        </w:rPr>
+      </w:pPr>
+    </w:p>
+    <w:p>
+      <w:pPr>
+        <w:pStyle w:val="ListParagraph"/>
+        <w:rPr>
+          <w:sz w:val="28"/>
+          <w:szCs w:val="28"/>
+        </w:rPr>
+      </w:pPr>
     </w:p>
     <w:p>
       <w:pPr>
@@ -1306,8 +3659,26 @@
           <w:sz w:val="28"/>
           <w:szCs w:val="28"/>
         </w:rPr>
-        <w:t>Post-Processing</w:t>
-      </w:r>
+        <w:t>Hyper-parameter Optimization</w:t>
+      </w:r>
+    </w:p>
+    <w:p>
+      <w:pPr>
+        <w:pStyle w:val="ListParagraph"/>
+        <w:rPr>
+          <w:sz w:val="28"/>
+          <w:szCs w:val="28"/>
+        </w:rPr>
+      </w:pPr>
+    </w:p>
+    <w:p>
+      <w:pPr>
+        <w:pStyle w:val="ListParagraph"/>
+        <w:rPr>
+          <w:sz w:val="28"/>
+          <w:szCs w:val="28"/>
+        </w:rPr>
+      </w:pPr>
     </w:p>
     <w:p>
       <w:pPr>
@@ -1326,6 +3697,35 @@
           <w:sz w:val="28"/>
           <w:szCs w:val="28"/>
         </w:rPr>
+        <w:t>Post-Processing</w:t>
+      </w:r>
+    </w:p>
+    <w:p>
+      <w:pPr>
+        <w:pStyle w:val="ListParagraph"/>
+        <w:rPr>
+          <w:sz w:val="28"/>
+          <w:szCs w:val="28"/>
+        </w:rPr>
+      </w:pPr>
+    </w:p>
+    <w:p>
+      <w:pPr>
+        <w:pStyle w:val="ListParagraph"/>
+        <w:numPr>
+          <w:ilvl w:val="0"/>
+          <w:numId w:val="3"/>
+        </w:numPr>
+        <w:rPr>
+          <w:sz w:val="28"/>
+          <w:szCs w:val="28"/>
+        </w:rPr>
+      </w:pPr>
+      <w:r>
+        <w:rPr>
+          <w:sz w:val="28"/>
+          <w:szCs w:val="28"/>
+        </w:rPr>
         <w:t>Final Classification Model</w:t>
       </w:r>
     </w:p>
@@ -1335,8 +3735,9 @@
         <w:pStyle w:val="Heading1"/>
       </w:pPr>
       <w:bookmarkStart w:id="11" w:name="_Toc17657754"/>
-      <w:bookmarkStart w:id="12" w:name="_Toc17663212"/>
-      <w:r>
+      <w:bookmarkStart w:id="12" w:name="_Toc18954437"/>
+      <w:r>
+        <w:lastRenderedPageBreak/>
         <w:t>Project Performance &amp; Validation</w:t>
       </w:r>
       <w:bookmarkEnd w:id="11"/>
@@ -1354,13 +3755,7 @@
         <w:rPr>
           <w:sz w:val="28"/>
         </w:rPr>
-        <w:t xml:space="preserve">The project </w:t>
-      </w:r>
-      <w:r>
-        <w:rPr>
-          <w:sz w:val="28"/>
-        </w:rPr>
-        <w:t>performance is measured as the time required for the validation process. The required time for processing 2000 records takes less than 1 second, so this is acceptable for the project requirement.</w:t>
+        <w:t>The project performance is measured as the time required for the validation process. The required time for processing 2000 records takes less than 1 second, so this is acceptable for the project requirement.</w:t>
       </w:r>
     </w:p>
     <w:p>
@@ -1383,7 +3778,7 @@
       <w:pPr>
         <w:pStyle w:val="Heading1"/>
       </w:pPr>
-      <w:bookmarkStart w:id="13" w:name="_Toc17663213"/>
+      <w:bookmarkStart w:id="13" w:name="_Toc18954438"/>
       <w:r>
         <w:t>Project Conclusions: Findings &amp; Recommendation</w:t>
       </w:r>
@@ -1397,12 +3792,12 @@
     </w:p>
     <w:p/>
     <w:sectPr>
-      <w:headerReference w:type="even" r:id="rId16"/>
-      <w:headerReference w:type="default" r:id="rId17"/>
-      <w:footerReference w:type="even" r:id="rId18"/>
-      <w:footerReference w:type="default" r:id="rId19"/>
-      <w:headerReference w:type="first" r:id="rId20"/>
-      <w:footerReference w:type="first" r:id="rId21"/>
+      <w:headerReference w:type="even" r:id="rId22"/>
+      <w:headerReference w:type="default" r:id="rId23"/>
+      <w:footerReference w:type="even" r:id="rId24"/>
+      <w:footerReference w:type="default" r:id="rId25"/>
+      <w:headerReference w:type="first" r:id="rId26"/>
+      <w:footerReference w:type="first" r:id="rId27"/>
       <w:footnotePr>
         <w:numRestart w:val="eachPage"/>
       </w:footnotePr>
@@ -1498,7 +3893,7 @@
         <w:color w:val="898989"/>
         <w:sz w:val="18"/>
       </w:rPr>
-      <w:t>5</w:t>
+      <w:t>12</w:t>
     </w:r>
     <w:r>
       <w:rPr>
@@ -1594,6 +3989,232 @@
 <file path=word/numbering.xml><?xml version="1.0" encoding="utf-8"?>
 <w:numbering xmlns:wpc="http://schemas.microsoft.com/office/word/2010/wordprocessingCanvas" xmlns:cx="http://schemas.microsoft.com/office/drawing/2014/chartex" xmlns:mc="http://schemas.openxmlformats.org/markup-compatibility/2006" xmlns:o="urn:schemas-microsoft-com:office:office" xmlns:r="http://schemas.openxmlformats.org/officeDocument/2006/relationships" xmlns:m="http://schemas.openxmlformats.org/officeDocument/2006/math" xmlns:v="urn:schemas-microsoft-com:vml" xmlns:wp14="http://schemas.microsoft.com/office/word/2010/wordprocessingDrawing" xmlns:wp="http://schemas.openxmlformats.org/drawingml/2006/wordprocessingDrawing" xmlns:w10="urn:schemas-microsoft-com:office:word" xmlns:w="http://schemas.openxmlformats.org/wordprocessingml/2006/main" xmlns:w14="http://schemas.microsoft.com/office/word/2010/wordml" xmlns:w15="http://schemas.microsoft.com/office/word/2012/wordml" xmlns:w16se="http://schemas.microsoft.com/office/word/2015/wordml/symex" xmlns:wpg="http://schemas.microsoft.com/office/word/2010/wordprocessingGroup" xmlns:wpi="http://schemas.microsoft.com/office/word/2010/wordprocessingInk" xmlns:wne="http://schemas.microsoft.com/office/word/2006/wordml" xmlns:wps="http://schemas.microsoft.com/office/word/2010/wordprocessingShape" mc:Ignorable="w14 w15 w16se wp14">
   <w:abstractNum w:abstractNumId="0" w15:restartNumberingAfterBreak="0">
+    <w:nsid w:val="133C156E"/>
+    <w:multiLevelType w:val="multilevel"/>
+    <w:tmpl w:val="CE6CC1D2"/>
+    <w:lvl w:ilvl="0">
+      <w:start w:val="2"/>
+      <w:numFmt w:val="decimal"/>
+      <w:lvlText w:val="%1"/>
+      <w:lvlJc w:val="left"/>
+      <w:pPr>
+        <w:ind w:left="372" w:hanging="372"/>
+      </w:pPr>
+      <w:rPr>
+        <w:rFonts w:hint="default"/>
+      </w:rPr>
+    </w:lvl>
+    <w:lvl w:ilvl="1">
+      <w:start w:val="1"/>
+      <w:numFmt w:val="decimal"/>
+      <w:lvlText w:val="%1-%2"/>
+      <w:lvlJc w:val="left"/>
+      <w:pPr>
+        <w:ind w:left="1800" w:hanging="720"/>
+      </w:pPr>
+      <w:rPr>
+        <w:rFonts w:hint="default"/>
+      </w:rPr>
+    </w:lvl>
+    <w:lvl w:ilvl="2">
+      <w:start w:val="1"/>
+      <w:numFmt w:val="decimal"/>
+      <w:lvlText w:val="%1-%2.%3"/>
+      <w:lvlJc w:val="left"/>
+      <w:pPr>
+        <w:ind w:left="2880" w:hanging="720"/>
+      </w:pPr>
+      <w:rPr>
+        <w:rFonts w:hint="default"/>
+      </w:rPr>
+    </w:lvl>
+    <w:lvl w:ilvl="3">
+      <w:start w:val="1"/>
+      <w:numFmt w:val="decimal"/>
+      <w:lvlText w:val="%1-%2.%3.%4"/>
+      <w:lvlJc w:val="left"/>
+      <w:pPr>
+        <w:ind w:left="4320" w:hanging="1080"/>
+      </w:pPr>
+      <w:rPr>
+        <w:rFonts w:hint="default"/>
+      </w:rPr>
+    </w:lvl>
+    <w:lvl w:ilvl="4">
+      <w:start w:val="1"/>
+      <w:numFmt w:val="decimal"/>
+      <w:lvlText w:val="%1-%2.%3.%4.%5"/>
+      <w:lvlJc w:val="left"/>
+      <w:pPr>
+        <w:ind w:left="5400" w:hanging="1080"/>
+      </w:pPr>
+      <w:rPr>
+        <w:rFonts w:hint="default"/>
+      </w:rPr>
+    </w:lvl>
+    <w:lvl w:ilvl="5">
+      <w:start w:val="1"/>
+      <w:numFmt w:val="decimal"/>
+      <w:lvlText w:val="%1-%2.%3.%4.%5.%6"/>
+      <w:lvlJc w:val="left"/>
+      <w:pPr>
+        <w:ind w:left="6840" w:hanging="1440"/>
+      </w:pPr>
+      <w:rPr>
+        <w:rFonts w:hint="default"/>
+      </w:rPr>
+    </w:lvl>
+    <w:lvl w:ilvl="6">
+      <w:start w:val="1"/>
+      <w:numFmt w:val="decimal"/>
+      <w:lvlText w:val="%1-%2.%3.%4.%5.%6.%7"/>
+      <w:lvlJc w:val="left"/>
+      <w:pPr>
+        <w:ind w:left="7920" w:hanging="1440"/>
+      </w:pPr>
+      <w:rPr>
+        <w:rFonts w:hint="default"/>
+      </w:rPr>
+    </w:lvl>
+    <w:lvl w:ilvl="7">
+      <w:start w:val="1"/>
+      <w:numFmt w:val="decimal"/>
+      <w:lvlText w:val="%1-%2.%3.%4.%5.%6.%7.%8"/>
+      <w:lvlJc w:val="left"/>
+      <w:pPr>
+        <w:ind w:left="9360" w:hanging="1800"/>
+      </w:pPr>
+      <w:rPr>
+        <w:rFonts w:hint="default"/>
+      </w:rPr>
+    </w:lvl>
+    <w:lvl w:ilvl="8">
+      <w:start w:val="1"/>
+      <w:numFmt w:val="decimal"/>
+      <w:lvlText w:val="%1-%2.%3.%4.%5.%6.%7.%8.%9"/>
+      <w:lvlJc w:val="left"/>
+      <w:pPr>
+        <w:ind w:left="10800" w:hanging="2160"/>
+      </w:pPr>
+      <w:rPr>
+        <w:rFonts w:hint="default"/>
+      </w:rPr>
+    </w:lvl>
+  </w:abstractNum>
+  <w:abstractNum w:abstractNumId="1" w15:restartNumberingAfterBreak="0">
+    <w:nsid w:val="24190F3C"/>
+    <w:multiLevelType w:val="multilevel"/>
+    <w:tmpl w:val="6CFC9460"/>
+    <w:lvl w:ilvl="0">
+      <w:start w:val="3"/>
+      <w:numFmt w:val="decimal"/>
+      <w:lvlText w:val="%1"/>
+      <w:lvlJc w:val="left"/>
+      <w:pPr>
+        <w:ind w:left="372" w:hanging="372"/>
+      </w:pPr>
+      <w:rPr>
+        <w:rFonts w:hint="default"/>
+      </w:rPr>
+    </w:lvl>
+    <w:lvl w:ilvl="1">
+      <w:start w:val="1"/>
+      <w:numFmt w:val="decimal"/>
+      <w:lvlText w:val="%1-%2"/>
+      <w:lvlJc w:val="left"/>
+      <w:pPr>
+        <w:ind w:left="720" w:hanging="720"/>
+      </w:pPr>
+      <w:rPr>
+        <w:rFonts w:hint="default"/>
+      </w:rPr>
+    </w:lvl>
+    <w:lvl w:ilvl="2">
+      <w:start w:val="1"/>
+      <w:numFmt w:val="decimal"/>
+      <w:lvlText w:val="%1-%2.%3"/>
+      <w:lvlJc w:val="left"/>
+      <w:pPr>
+        <w:ind w:left="720" w:hanging="720"/>
+      </w:pPr>
+      <w:rPr>
+        <w:rFonts w:hint="default"/>
+      </w:rPr>
+    </w:lvl>
+    <w:lvl w:ilvl="3">
+      <w:start w:val="1"/>
+      <w:numFmt w:val="decimal"/>
+      <w:lvlText w:val="%1-%2.%3.%4"/>
+      <w:lvlJc w:val="left"/>
+      <w:pPr>
+        <w:ind w:left="1080" w:hanging="1080"/>
+      </w:pPr>
+      <w:rPr>
+        <w:rFonts w:hint="default"/>
+      </w:rPr>
+    </w:lvl>
+    <w:lvl w:ilvl="4">
+      <w:start w:val="1"/>
+      <w:numFmt w:val="decimal"/>
+      <w:lvlText w:val="%1-%2.%3.%4.%5"/>
+      <w:lvlJc w:val="left"/>
+      <w:pPr>
+        <w:ind w:left="1080" w:hanging="1080"/>
+      </w:pPr>
+      <w:rPr>
+        <w:rFonts w:hint="default"/>
+      </w:rPr>
+    </w:lvl>
+    <w:lvl w:ilvl="5">
+      <w:start w:val="1"/>
+      <w:numFmt w:val="decimal"/>
+      <w:lvlText w:val="%1-%2.%3.%4.%5.%6"/>
+      <w:lvlJc w:val="left"/>
+      <w:pPr>
+        <w:ind w:left="1440" w:hanging="1440"/>
+      </w:pPr>
+      <w:rPr>
+        <w:rFonts w:hint="default"/>
+      </w:rPr>
+    </w:lvl>
+    <w:lvl w:ilvl="6">
+      <w:start w:val="1"/>
+      <w:numFmt w:val="decimal"/>
+      <w:lvlText w:val="%1-%2.%3.%4.%5.%6.%7"/>
+      <w:lvlJc w:val="left"/>
+      <w:pPr>
+        <w:ind w:left="1440" w:hanging="1440"/>
+      </w:pPr>
+      <w:rPr>
+        <w:rFonts w:hint="default"/>
+      </w:rPr>
+    </w:lvl>
+    <w:lvl w:ilvl="7">
+      <w:start w:val="1"/>
+      <w:numFmt w:val="decimal"/>
+      <w:lvlText w:val="%1-%2.%3.%4.%5.%6.%7.%8"/>
+      <w:lvlJc w:val="left"/>
+      <w:pPr>
+        <w:ind w:left="1800" w:hanging="1800"/>
+      </w:pPr>
+      <w:rPr>
+        <w:rFonts w:hint="default"/>
+      </w:rPr>
+    </w:lvl>
+    <w:lvl w:ilvl="8">
+      <w:start w:val="1"/>
+      <w:numFmt w:val="decimal"/>
+      <w:lvlText w:val="%1-%2.%3.%4.%5.%6.%7.%8.%9"/>
+      <w:lvlJc w:val="left"/>
+      <w:pPr>
+        <w:ind w:left="2160" w:hanging="2160"/>
+      </w:pPr>
+      <w:rPr>
+        <w:rFonts w:hint="default"/>
+      </w:rPr>
+    </w:lvl>
+  </w:abstractNum>
+  <w:abstractNum w:abstractNumId="2" w15:restartNumberingAfterBreak="0">
     <w:nsid w:val="3EDE0B31"/>
     <w:multiLevelType w:val="hybridMultilevel"/>
     <w:tmpl w:val="FB98C39E"/>
@@ -1805,7 +4426,233 @@
       </w:rPr>
     </w:lvl>
   </w:abstractNum>
-  <w:abstractNum w:abstractNumId="1" w15:restartNumberingAfterBreak="0">
+  <w:abstractNum w:abstractNumId="3" w15:restartNumberingAfterBreak="0">
+    <w:nsid w:val="422B374B"/>
+    <w:multiLevelType w:val="multilevel"/>
+    <w:tmpl w:val="CE6CC1D2"/>
+    <w:lvl w:ilvl="0">
+      <w:start w:val="2"/>
+      <w:numFmt w:val="decimal"/>
+      <w:lvlText w:val="%1"/>
+      <w:lvlJc w:val="left"/>
+      <w:pPr>
+        <w:ind w:left="372" w:hanging="372"/>
+      </w:pPr>
+      <w:rPr>
+        <w:rFonts w:hint="default"/>
+      </w:rPr>
+    </w:lvl>
+    <w:lvl w:ilvl="1">
+      <w:start w:val="1"/>
+      <w:numFmt w:val="decimal"/>
+      <w:lvlText w:val="%1-%2"/>
+      <w:lvlJc w:val="left"/>
+      <w:pPr>
+        <w:ind w:left="1800" w:hanging="720"/>
+      </w:pPr>
+      <w:rPr>
+        <w:rFonts w:hint="default"/>
+      </w:rPr>
+    </w:lvl>
+    <w:lvl w:ilvl="2">
+      <w:start w:val="1"/>
+      <w:numFmt w:val="decimal"/>
+      <w:lvlText w:val="%1-%2.%3"/>
+      <w:lvlJc w:val="left"/>
+      <w:pPr>
+        <w:ind w:left="2880" w:hanging="720"/>
+      </w:pPr>
+      <w:rPr>
+        <w:rFonts w:hint="default"/>
+      </w:rPr>
+    </w:lvl>
+    <w:lvl w:ilvl="3">
+      <w:start w:val="1"/>
+      <w:numFmt w:val="decimal"/>
+      <w:lvlText w:val="%1-%2.%3.%4"/>
+      <w:lvlJc w:val="left"/>
+      <w:pPr>
+        <w:ind w:left="4320" w:hanging="1080"/>
+      </w:pPr>
+      <w:rPr>
+        <w:rFonts w:hint="default"/>
+      </w:rPr>
+    </w:lvl>
+    <w:lvl w:ilvl="4">
+      <w:start w:val="1"/>
+      <w:numFmt w:val="decimal"/>
+      <w:lvlText w:val="%1-%2.%3.%4.%5"/>
+      <w:lvlJc w:val="left"/>
+      <w:pPr>
+        <w:ind w:left="5400" w:hanging="1080"/>
+      </w:pPr>
+      <w:rPr>
+        <w:rFonts w:hint="default"/>
+      </w:rPr>
+    </w:lvl>
+    <w:lvl w:ilvl="5">
+      <w:start w:val="1"/>
+      <w:numFmt w:val="decimal"/>
+      <w:lvlText w:val="%1-%2.%3.%4.%5.%6"/>
+      <w:lvlJc w:val="left"/>
+      <w:pPr>
+        <w:ind w:left="6840" w:hanging="1440"/>
+      </w:pPr>
+      <w:rPr>
+        <w:rFonts w:hint="default"/>
+      </w:rPr>
+    </w:lvl>
+    <w:lvl w:ilvl="6">
+      <w:start w:val="1"/>
+      <w:numFmt w:val="decimal"/>
+      <w:lvlText w:val="%1-%2.%3.%4.%5.%6.%7"/>
+      <w:lvlJc w:val="left"/>
+      <w:pPr>
+        <w:ind w:left="7920" w:hanging="1440"/>
+      </w:pPr>
+      <w:rPr>
+        <w:rFonts w:hint="default"/>
+      </w:rPr>
+    </w:lvl>
+    <w:lvl w:ilvl="7">
+      <w:start w:val="1"/>
+      <w:numFmt w:val="decimal"/>
+      <w:lvlText w:val="%1-%2.%3.%4.%5.%6.%7.%8"/>
+      <w:lvlJc w:val="left"/>
+      <w:pPr>
+        <w:ind w:left="9360" w:hanging="1800"/>
+      </w:pPr>
+      <w:rPr>
+        <w:rFonts w:hint="default"/>
+      </w:rPr>
+    </w:lvl>
+    <w:lvl w:ilvl="8">
+      <w:start w:val="1"/>
+      <w:numFmt w:val="decimal"/>
+      <w:lvlText w:val="%1-%2.%3.%4.%5.%6.%7.%8.%9"/>
+      <w:lvlJc w:val="left"/>
+      <w:pPr>
+        <w:ind w:left="10800" w:hanging="2160"/>
+      </w:pPr>
+      <w:rPr>
+        <w:rFonts w:hint="default"/>
+      </w:rPr>
+    </w:lvl>
+  </w:abstractNum>
+  <w:abstractNum w:abstractNumId="4" w15:restartNumberingAfterBreak="0">
+    <w:nsid w:val="55DB0176"/>
+    <w:multiLevelType w:val="hybridMultilevel"/>
+    <w:tmpl w:val="5D96B13A"/>
+    <w:lvl w:ilvl="0" w:tplc="41FE341C">
+      <w:start w:val="1"/>
+      <w:numFmt w:val="bullet"/>
+      <w:lvlText w:val="-"/>
+      <w:lvlJc w:val="left"/>
+      <w:pPr>
+        <w:ind w:left="3240" w:hanging="360"/>
+      </w:pPr>
+      <w:rPr>
+        <w:rFonts w:ascii="Calibri" w:eastAsia="Calibri" w:hAnsi="Calibri" w:cs="Calibri" w:hint="default"/>
+      </w:rPr>
+    </w:lvl>
+    <w:lvl w:ilvl="1" w:tplc="48090003" w:tentative="1">
+      <w:start w:val="1"/>
+      <w:numFmt w:val="bullet"/>
+      <w:lvlText w:val="o"/>
+      <w:lvlJc w:val="left"/>
+      <w:pPr>
+        <w:ind w:left="3960" w:hanging="360"/>
+      </w:pPr>
+      <w:rPr>
+        <w:rFonts w:ascii="Courier New" w:hAnsi="Courier New" w:cs="Courier New" w:hint="default"/>
+      </w:rPr>
+    </w:lvl>
+    <w:lvl w:ilvl="2" w:tplc="48090005" w:tentative="1">
+      <w:start w:val="1"/>
+      <w:numFmt w:val="bullet"/>
+      <w:lvlText w:val=""/>
+      <w:lvlJc w:val="left"/>
+      <w:pPr>
+        <w:ind w:left="4680" w:hanging="360"/>
+      </w:pPr>
+      <w:rPr>
+        <w:rFonts w:ascii="Wingdings" w:hAnsi="Wingdings" w:hint="default"/>
+      </w:rPr>
+    </w:lvl>
+    <w:lvl w:ilvl="3" w:tplc="48090001" w:tentative="1">
+      <w:start w:val="1"/>
+      <w:numFmt w:val="bullet"/>
+      <w:lvlText w:val=""/>
+      <w:lvlJc w:val="left"/>
+      <w:pPr>
+        <w:ind w:left="5400" w:hanging="360"/>
+      </w:pPr>
+      <w:rPr>
+        <w:rFonts w:ascii="Symbol" w:hAnsi="Symbol" w:hint="default"/>
+      </w:rPr>
+    </w:lvl>
+    <w:lvl w:ilvl="4" w:tplc="48090003" w:tentative="1">
+      <w:start w:val="1"/>
+      <w:numFmt w:val="bullet"/>
+      <w:lvlText w:val="o"/>
+      <w:lvlJc w:val="left"/>
+      <w:pPr>
+        <w:ind w:left="6120" w:hanging="360"/>
+      </w:pPr>
+      <w:rPr>
+        <w:rFonts w:ascii="Courier New" w:hAnsi="Courier New" w:cs="Courier New" w:hint="default"/>
+      </w:rPr>
+    </w:lvl>
+    <w:lvl w:ilvl="5" w:tplc="48090005" w:tentative="1">
+      <w:start w:val="1"/>
+      <w:numFmt w:val="bullet"/>
+      <w:lvlText w:val=""/>
+      <w:lvlJc w:val="left"/>
+      <w:pPr>
+        <w:ind w:left="6840" w:hanging="360"/>
+      </w:pPr>
+      <w:rPr>
+        <w:rFonts w:ascii="Wingdings" w:hAnsi="Wingdings" w:hint="default"/>
+      </w:rPr>
+    </w:lvl>
+    <w:lvl w:ilvl="6" w:tplc="48090001" w:tentative="1">
+      <w:start w:val="1"/>
+      <w:numFmt w:val="bullet"/>
+      <w:lvlText w:val=""/>
+      <w:lvlJc w:val="left"/>
+      <w:pPr>
+        <w:ind w:left="7560" w:hanging="360"/>
+      </w:pPr>
+      <w:rPr>
+        <w:rFonts w:ascii="Symbol" w:hAnsi="Symbol" w:hint="default"/>
+      </w:rPr>
+    </w:lvl>
+    <w:lvl w:ilvl="7" w:tplc="48090003" w:tentative="1">
+      <w:start w:val="1"/>
+      <w:numFmt w:val="bullet"/>
+      <w:lvlText w:val="o"/>
+      <w:lvlJc w:val="left"/>
+      <w:pPr>
+        <w:ind w:left="8280" w:hanging="360"/>
+      </w:pPr>
+      <w:rPr>
+        <w:rFonts w:ascii="Courier New" w:hAnsi="Courier New" w:cs="Courier New" w:hint="default"/>
+      </w:rPr>
+    </w:lvl>
+    <w:lvl w:ilvl="8" w:tplc="48090005" w:tentative="1">
+      <w:start w:val="1"/>
+      <w:numFmt w:val="bullet"/>
+      <w:lvlText w:val=""/>
+      <w:lvlJc w:val="left"/>
+      <w:pPr>
+        <w:ind w:left="9000" w:hanging="360"/>
+      </w:pPr>
+      <w:rPr>
+        <w:rFonts w:ascii="Wingdings" w:hAnsi="Wingdings" w:hint="default"/>
+      </w:rPr>
+    </w:lvl>
+  </w:abstractNum>
+  <w:abstractNum w:abstractNumId="5" w15:restartNumberingAfterBreak="0">
     <w:nsid w:val="6BBD0B5C"/>
     <w:multiLevelType w:val="hybridMultilevel"/>
     <w:tmpl w:val="E6B8B79E"/>
@@ -2017,7 +4864,7 @@
       </w:rPr>
     </w:lvl>
   </w:abstractNum>
-  <w:abstractNum w:abstractNumId="2" w15:restartNumberingAfterBreak="0">
+  <w:abstractNum w:abstractNumId="6" w15:restartNumberingAfterBreak="0">
     <w:nsid w:val="747A47EF"/>
     <w:multiLevelType w:val="hybridMultilevel"/>
     <w:tmpl w:val="68CA9832"/>
@@ -2033,7 +4880,7 @@
         <w:rFonts w:hint="default"/>
       </w:rPr>
     </w:lvl>
-    <w:lvl w:ilvl="1" w:tplc="48090019" w:tentative="1">
+    <w:lvl w:ilvl="1" w:tplc="48090019">
       <w:start w:val="1"/>
       <w:numFmt w:val="lowerLetter"/>
       <w:lvlText w:val="%2."/>
@@ -2042,7 +4889,7 @@
         <w:ind w:left="1440" w:hanging="360"/>
       </w:pPr>
     </w:lvl>
-    <w:lvl w:ilvl="2" w:tplc="4809001B" w:tentative="1">
+    <w:lvl w:ilvl="2" w:tplc="4809001B">
       <w:start w:val="1"/>
       <w:numFmt w:val="lowerRoman"/>
       <w:lvlText w:val="%3."/>
@@ -2051,7 +4898,7 @@
         <w:ind w:left="2160" w:hanging="180"/>
       </w:pPr>
     </w:lvl>
-    <w:lvl w:ilvl="3" w:tplc="4809000F" w:tentative="1">
+    <w:lvl w:ilvl="3" w:tplc="4809000F">
       <w:start w:val="1"/>
       <w:numFmt w:val="decimal"/>
       <w:lvlText w:val="%4."/>
@@ -2107,13 +4954,25 @@
     </w:lvl>
   </w:abstractNum>
   <w:num w:numId="1">
+    <w:abstractNumId w:val="2"/>
+  </w:num>
+  <w:num w:numId="2">
+    <w:abstractNumId w:val="5"/>
+  </w:num>
+  <w:num w:numId="3">
+    <w:abstractNumId w:val="6"/>
+  </w:num>
+  <w:num w:numId="4">
+    <w:abstractNumId w:val="3"/>
+  </w:num>
+  <w:num w:numId="5">
+    <w:abstractNumId w:val="4"/>
+  </w:num>
+  <w:num w:numId="6">
     <w:abstractNumId w:val="0"/>
   </w:num>
-  <w:num w:numId="2">
+  <w:num w:numId="7">
     <w:abstractNumId w:val="1"/>
-  </w:num>
-  <w:num w:numId="3">
-    <w:abstractNumId w:val="2"/>
   </w:num>
 </w:numbering>
 </file>
@@ -2579,6 +5438,7 @@
   <w:style w:type="character" w:default="1" w:styleId="DefaultParagraphFont">
     <w:name w:val="Default Paragraph Font"/>
     <w:uiPriority w:val="1"/>
+    <w:semiHidden/>
     <w:unhideWhenUsed/>
   </w:style>
   <w:style w:type="table" w:default="1" w:styleId="TableNormal">
@@ -3896,6 +6756,13 @@
         </dgm:presLayoutVars>
       </dgm:prSet>
       <dgm:spPr/>
+      <dgm:t>
+        <a:bodyPr/>
+        <a:lstStyle/>
+        <a:p>
+          <a:endParaRPr lang="en-US"/>
+        </a:p>
+      </dgm:t>
     </dgm:pt>
     <dgm:pt modelId="{22303289-606B-4564-81C0-CD7F3B67DD1E}" type="pres">
       <dgm:prSet presAssocID="{9EB35E23-7A70-4DF0-A409-A2EA6E5BF576}" presName="node" presStyleLbl="node1" presStyleIdx="0" presStyleCnt="7">
@@ -3904,14 +6771,35 @@
         </dgm:presLayoutVars>
       </dgm:prSet>
       <dgm:spPr/>
+      <dgm:t>
+        <a:bodyPr/>
+        <a:lstStyle/>
+        <a:p>
+          <a:endParaRPr lang="en-US"/>
+        </a:p>
+      </dgm:t>
     </dgm:pt>
     <dgm:pt modelId="{0A1B5A74-3134-4624-926D-A78AF8987116}" type="pres">
       <dgm:prSet presAssocID="{0BBD2361-0E86-4881-B8C8-6304043FD2CC}" presName="sibTrans" presStyleLbl="sibTrans1D1" presStyleIdx="0" presStyleCnt="6"/>
       <dgm:spPr/>
+      <dgm:t>
+        <a:bodyPr/>
+        <a:lstStyle/>
+        <a:p>
+          <a:endParaRPr lang="en-US"/>
+        </a:p>
+      </dgm:t>
     </dgm:pt>
     <dgm:pt modelId="{A6AD599E-5E2F-448F-9EF0-7A7B04A53318}" type="pres">
       <dgm:prSet presAssocID="{0BBD2361-0E86-4881-B8C8-6304043FD2CC}" presName="connectorText" presStyleLbl="sibTrans1D1" presStyleIdx="0" presStyleCnt="6"/>
       <dgm:spPr/>
+      <dgm:t>
+        <a:bodyPr/>
+        <a:lstStyle/>
+        <a:p>
+          <a:endParaRPr lang="en-US"/>
+        </a:p>
+      </dgm:t>
     </dgm:pt>
     <dgm:pt modelId="{14DA4651-FC6D-4141-B32E-21ADC8C7A635}" type="pres">
       <dgm:prSet presAssocID="{2879F2DF-85C3-4B2C-A20D-8C130A7E3475}" presName="node" presStyleLbl="node1" presStyleIdx="1" presStyleCnt="7">
@@ -3920,14 +6808,35 @@
         </dgm:presLayoutVars>
       </dgm:prSet>
       <dgm:spPr/>
+      <dgm:t>
+        <a:bodyPr/>
+        <a:lstStyle/>
+        <a:p>
+          <a:endParaRPr lang="en-US"/>
+        </a:p>
+      </dgm:t>
     </dgm:pt>
     <dgm:pt modelId="{3E75E710-AC62-4CE6-9C1F-DBB3E1D6F177}" type="pres">
       <dgm:prSet presAssocID="{F63E5016-3E10-4E4B-BB99-6A30D990C6A4}" presName="sibTrans" presStyleLbl="sibTrans1D1" presStyleIdx="1" presStyleCnt="6"/>
       <dgm:spPr/>
+      <dgm:t>
+        <a:bodyPr/>
+        <a:lstStyle/>
+        <a:p>
+          <a:endParaRPr lang="en-US"/>
+        </a:p>
+      </dgm:t>
     </dgm:pt>
     <dgm:pt modelId="{5DE32EF9-F197-4639-A48D-0CCC0C3B099C}" type="pres">
       <dgm:prSet presAssocID="{F63E5016-3E10-4E4B-BB99-6A30D990C6A4}" presName="connectorText" presStyleLbl="sibTrans1D1" presStyleIdx="1" presStyleCnt="6"/>
       <dgm:spPr/>
+      <dgm:t>
+        <a:bodyPr/>
+        <a:lstStyle/>
+        <a:p>
+          <a:endParaRPr lang="en-US"/>
+        </a:p>
+      </dgm:t>
     </dgm:pt>
     <dgm:pt modelId="{762A0160-38F0-427A-92BF-2034010D1556}" type="pres">
       <dgm:prSet presAssocID="{63B8C621-F95B-4286-A02A-83B071B4C738}" presName="node" presStyleLbl="node1" presStyleIdx="2" presStyleCnt="7">
@@ -3936,14 +6845,35 @@
         </dgm:presLayoutVars>
       </dgm:prSet>
       <dgm:spPr/>
+      <dgm:t>
+        <a:bodyPr/>
+        <a:lstStyle/>
+        <a:p>
+          <a:endParaRPr lang="en-US"/>
+        </a:p>
+      </dgm:t>
     </dgm:pt>
     <dgm:pt modelId="{0B96D768-B123-4E9D-B0E7-60D433011EA8}" type="pres">
       <dgm:prSet presAssocID="{DE845E03-5251-4D39-BFBF-1735899C5B8B}" presName="sibTrans" presStyleLbl="sibTrans1D1" presStyleIdx="2" presStyleCnt="6"/>
       <dgm:spPr/>
+      <dgm:t>
+        <a:bodyPr/>
+        <a:lstStyle/>
+        <a:p>
+          <a:endParaRPr lang="en-US"/>
+        </a:p>
+      </dgm:t>
     </dgm:pt>
     <dgm:pt modelId="{5C902856-2FA6-4297-AA1C-218B26D7A33A}" type="pres">
       <dgm:prSet presAssocID="{DE845E03-5251-4D39-BFBF-1735899C5B8B}" presName="connectorText" presStyleLbl="sibTrans1D1" presStyleIdx="2" presStyleCnt="6"/>
       <dgm:spPr/>
+      <dgm:t>
+        <a:bodyPr/>
+        <a:lstStyle/>
+        <a:p>
+          <a:endParaRPr lang="en-US"/>
+        </a:p>
+      </dgm:t>
     </dgm:pt>
     <dgm:pt modelId="{7C9CE3C6-290F-491F-A248-CAEFA1DCA119}" type="pres">
       <dgm:prSet presAssocID="{5793DF84-5FD8-44E9-BC2E-A4A23B393D14}" presName="node" presStyleLbl="node1" presStyleIdx="3" presStyleCnt="7">
@@ -3952,14 +6882,35 @@
         </dgm:presLayoutVars>
       </dgm:prSet>
       <dgm:spPr/>
+      <dgm:t>
+        <a:bodyPr/>
+        <a:lstStyle/>
+        <a:p>
+          <a:endParaRPr lang="en-US"/>
+        </a:p>
+      </dgm:t>
     </dgm:pt>
     <dgm:pt modelId="{D7040A56-1C5C-42AE-B2EA-06F17D4ADD65}" type="pres">
       <dgm:prSet presAssocID="{7F892946-5863-4ADA-A7A2-DEBE9F815A4C}" presName="sibTrans" presStyleLbl="sibTrans1D1" presStyleIdx="3" presStyleCnt="6"/>
       <dgm:spPr/>
+      <dgm:t>
+        <a:bodyPr/>
+        <a:lstStyle/>
+        <a:p>
+          <a:endParaRPr lang="en-US"/>
+        </a:p>
+      </dgm:t>
     </dgm:pt>
     <dgm:pt modelId="{3F08687A-2F02-4989-A15B-DB1BCA5265A9}" type="pres">
       <dgm:prSet presAssocID="{7F892946-5863-4ADA-A7A2-DEBE9F815A4C}" presName="connectorText" presStyleLbl="sibTrans1D1" presStyleIdx="3" presStyleCnt="6"/>
       <dgm:spPr/>
+      <dgm:t>
+        <a:bodyPr/>
+        <a:lstStyle/>
+        <a:p>
+          <a:endParaRPr lang="en-US"/>
+        </a:p>
+      </dgm:t>
     </dgm:pt>
     <dgm:pt modelId="{3C38D278-E9A0-47DE-81F6-FF03525D3204}" type="pres">
       <dgm:prSet presAssocID="{1AA2F48E-0B02-4472-ADE4-A0D77927C8D4}" presName="node" presStyleLbl="node1" presStyleIdx="4" presStyleCnt="7">
@@ -3979,10 +6930,24 @@
     <dgm:pt modelId="{99CA16F4-59E6-4FAF-B954-1BBCA1260269}" type="pres">
       <dgm:prSet presAssocID="{05B78A22-D1CE-4F2C-969E-7F3276F23B9A}" presName="sibTrans" presStyleLbl="sibTrans1D1" presStyleIdx="4" presStyleCnt="6"/>
       <dgm:spPr/>
+      <dgm:t>
+        <a:bodyPr/>
+        <a:lstStyle/>
+        <a:p>
+          <a:endParaRPr lang="en-US"/>
+        </a:p>
+      </dgm:t>
     </dgm:pt>
     <dgm:pt modelId="{70233D27-DD2E-4E60-91CC-B5063924BFAD}" type="pres">
       <dgm:prSet presAssocID="{05B78A22-D1CE-4F2C-969E-7F3276F23B9A}" presName="connectorText" presStyleLbl="sibTrans1D1" presStyleIdx="4" presStyleCnt="6"/>
       <dgm:spPr/>
+      <dgm:t>
+        <a:bodyPr/>
+        <a:lstStyle/>
+        <a:p>
+          <a:endParaRPr lang="en-US"/>
+        </a:p>
+      </dgm:t>
     </dgm:pt>
     <dgm:pt modelId="{3B1D13C0-544D-4102-BAA7-A33E6BFE13F2}" type="pres">
       <dgm:prSet presAssocID="{BCFF644D-C873-4AAF-8C04-D5AD4669D0CB}" presName="node" presStyleLbl="node1" presStyleIdx="5" presStyleCnt="7">
@@ -3991,14 +6956,35 @@
         </dgm:presLayoutVars>
       </dgm:prSet>
       <dgm:spPr/>
+      <dgm:t>
+        <a:bodyPr/>
+        <a:lstStyle/>
+        <a:p>
+          <a:endParaRPr lang="en-US"/>
+        </a:p>
+      </dgm:t>
     </dgm:pt>
     <dgm:pt modelId="{3824A678-8424-4D8D-8DF7-25FAEAA06A61}" type="pres">
       <dgm:prSet presAssocID="{25E7BB79-BA0C-47C9-A045-0A60AAF4C9A8}" presName="sibTrans" presStyleLbl="sibTrans1D1" presStyleIdx="5" presStyleCnt="6"/>
       <dgm:spPr/>
+      <dgm:t>
+        <a:bodyPr/>
+        <a:lstStyle/>
+        <a:p>
+          <a:endParaRPr lang="en-US"/>
+        </a:p>
+      </dgm:t>
     </dgm:pt>
     <dgm:pt modelId="{C43503D8-E08A-4CAF-B201-B45FBC259148}" type="pres">
       <dgm:prSet presAssocID="{25E7BB79-BA0C-47C9-A045-0A60AAF4C9A8}" presName="connectorText" presStyleLbl="sibTrans1D1" presStyleIdx="5" presStyleCnt="6"/>
       <dgm:spPr/>
+      <dgm:t>
+        <a:bodyPr/>
+        <a:lstStyle/>
+        <a:p>
+          <a:endParaRPr lang="en-US"/>
+        </a:p>
+      </dgm:t>
     </dgm:pt>
     <dgm:pt modelId="{F5FE1FD6-20C5-4154-89BB-10B2EFC637DF}" type="pres">
       <dgm:prSet presAssocID="{7CA1C63B-A63C-4FDA-A3CD-F56D2EECB46C}" presName="node" presStyleLbl="node1" presStyleIdx="6" presStyleCnt="7">
@@ -4020,8 +7006,8 @@
     <dgm:cxn modelId="{CBB91CF1-2878-4116-8644-A421DA7F55FE}" type="presOf" srcId="{F63E5016-3E10-4E4B-BB99-6A30D990C6A4}" destId="{5DE32EF9-F197-4639-A48D-0CCC0C3B099C}" srcOrd="1" destOrd="0" presId="urn:microsoft.com/office/officeart/2005/8/layout/bProcess3"/>
     <dgm:cxn modelId="{1A275D39-5E81-4A49-BEAC-82D82ACA723B}" srcId="{1785A9F3-01BC-4813-86C9-DAF3D2F6654A}" destId="{2879F2DF-85C3-4B2C-A20D-8C130A7E3475}" srcOrd="1" destOrd="0" parTransId="{AC408D88-1E8B-48E3-8532-6E9BAEB1D054}" sibTransId="{F63E5016-3E10-4E4B-BB99-6A30D990C6A4}"/>
     <dgm:cxn modelId="{06A18CFE-3D68-4B01-9FA7-879FA9339823}" type="presOf" srcId="{2879F2DF-85C3-4B2C-A20D-8C130A7E3475}" destId="{14DA4651-FC6D-4141-B32E-21ADC8C7A635}" srcOrd="0" destOrd="0" presId="urn:microsoft.com/office/officeart/2005/8/layout/bProcess3"/>
+    <dgm:cxn modelId="{89EAEE0A-BB97-47CA-BEE3-F76B4D7B8F8C}" type="presOf" srcId="{13E77911-B84C-473E-8B12-3E0D71E1765E}" destId="{762A0160-38F0-427A-92BF-2034010D1556}" srcOrd="0" destOrd="2" presId="urn:microsoft.com/office/officeart/2005/8/layout/bProcess3"/>
     <dgm:cxn modelId="{F8ABAB32-F2E1-4DF9-9C89-87C80CA51F73}" type="presOf" srcId="{DE845E03-5251-4D39-BFBF-1735899C5B8B}" destId="{0B96D768-B123-4E9D-B0E7-60D433011EA8}" srcOrd="0" destOrd="0" presId="urn:microsoft.com/office/officeart/2005/8/layout/bProcess3"/>
-    <dgm:cxn modelId="{89EAEE0A-BB97-47CA-BEE3-F76B4D7B8F8C}" type="presOf" srcId="{13E77911-B84C-473E-8B12-3E0D71E1765E}" destId="{762A0160-38F0-427A-92BF-2034010D1556}" srcOrd="0" destOrd="2" presId="urn:microsoft.com/office/officeart/2005/8/layout/bProcess3"/>
     <dgm:cxn modelId="{E38D1E6D-C2C2-4FAE-98E3-140DDB3F7FE8}" type="presOf" srcId="{5793DF84-5FD8-44E9-BC2E-A4A23B393D14}" destId="{7C9CE3C6-290F-491F-A248-CAEFA1DCA119}" srcOrd="0" destOrd="0" presId="urn:microsoft.com/office/officeart/2005/8/layout/bProcess3"/>
     <dgm:cxn modelId="{BF86F23E-20BE-43E6-85EF-325F7F3B568A}" type="presOf" srcId="{63B8C621-F95B-4286-A02A-83B071B4C738}" destId="{762A0160-38F0-427A-92BF-2034010D1556}" srcOrd="0" destOrd="0" presId="urn:microsoft.com/office/officeart/2005/8/layout/bProcess3"/>
     <dgm:cxn modelId="{97C53063-9A46-4172-B22D-A62B67BD964A}" type="presOf" srcId="{1785A9F3-01BC-4813-86C9-DAF3D2F6654A}" destId="{65B83988-205E-45E8-B756-138B8F7138E6}" srcOrd="0" destOrd="0" presId="urn:microsoft.com/office/officeart/2005/8/layout/bProcess3"/>
@@ -6645,7 +9631,7 @@
 </file>
 
 <file path=customXml/itemProps1.xml><?xml version="1.0" encoding="utf-8"?>
-<ds:datastoreItem xmlns:ds="http://schemas.openxmlformats.org/officeDocument/2006/customXml" ds:itemID="{49767E91-4DC0-4298-8C4F-2A491400D837}">
+<ds:datastoreItem xmlns:ds="http://schemas.openxmlformats.org/officeDocument/2006/customXml" ds:itemID="{ED8EF16E-8AF4-4262-B605-C6ACB0FD082C}">
   <ds:schemaRefs>
     <ds:schemaRef ds:uri="http://schemas.openxmlformats.org/officeDocument/2006/bibliography"/>
   </ds:schemaRefs>

</xml_diff>

<commit_message>
Continue to improve the classification model; Add more in project report;
</commit_message>
<xml_diff>
--- a/Project Report - PSUPR CA1 Fifa2019.docx
+++ b/Project Report - PSUPR CA1 Fifa2019.docx
@@ -935,21 +935,7 @@
         <w:rPr>
           <w:sz w:val="28"/>
         </w:rPr>
-        <w:t xml:space="preserve">utilizes the several </w:t>
-      </w:r>
-      <w:proofErr w:type="spellStart"/>
-      <w:r>
-        <w:rPr>
-          <w:sz w:val="28"/>
-        </w:rPr>
-        <w:t>sklearn</w:t>
-      </w:r>
-      <w:proofErr w:type="spellEnd"/>
-      <w:r>
-        <w:rPr>
-          <w:sz w:val="28"/>
-        </w:rPr>
-        <w:t xml:space="preserve"> classifier</w:t>
+        <w:t>utilizes the several sklearn classifier</w:t>
       </w:r>
       <w:r>
         <w:rPr>
@@ -1034,15 +1020,15 @@
         <w:pStyle w:val="Heading1"/>
         <w:ind w:left="426"/>
       </w:pPr>
-      <w:bookmarkStart w:id="4" w:name="_Toc17657751"/>
-      <w:bookmarkStart w:id="5" w:name="_Toc18954434"/>
+      <w:bookmarkStart w:id="4" w:name="_Toc18954434"/>
+      <w:bookmarkStart w:id="5" w:name="_Toc17657751"/>
       <w:r>
         <w:t>Project Objectives &amp; Success</w:t>
       </w:r>
       <w:r>
         <w:t xml:space="preserve"> Measurement</w:t>
       </w:r>
-      <w:bookmarkEnd w:id="5"/>
+      <w:bookmarkEnd w:id="4"/>
     </w:p>
     <w:p>
       <w:pPr>
@@ -1068,7 +1054,19 @@
         <w:rPr>
           <w:sz w:val="28"/>
         </w:rPr>
-        <w:t xml:space="preserve">The measurement for the project will depends on the prediction accuracy on the test data, and it should achieve 95% average accuracy or more to be success. </w:t>
+        <w:t xml:space="preserve">The measurement for the project will depends on the prediction accuracy on the test data, and it should achieve </w:t>
+      </w:r>
+      <w:r>
+        <w:rPr>
+          <w:sz w:val="28"/>
+        </w:rPr>
+        <w:t>80</w:t>
+      </w:r>
+      <w:r>
+        <w:rPr>
+          <w:sz w:val="28"/>
+        </w:rPr>
+        <w:t xml:space="preserve">% average accuracy or more to be success. </w:t>
       </w:r>
     </w:p>
     <w:p/>
@@ -1079,7 +1077,7 @@
       </w:pPr>
       <w:bookmarkStart w:id="6" w:name="_Toc17657752"/>
       <w:bookmarkStart w:id="7" w:name="_Toc18954435"/>
-      <w:bookmarkEnd w:id="4"/>
+      <w:bookmarkEnd w:id="5"/>
       <w:r>
         <w:lastRenderedPageBreak/>
         <w:t>Project Solution</w:t>
@@ -1108,21 +1106,7 @@
         <w:rPr>
           <w:sz w:val="28"/>
         </w:rPr>
-        <w:t xml:space="preserve">select the </w:t>
-      </w:r>
-      <w:proofErr w:type="spellStart"/>
-      <w:r>
-        <w:rPr>
-          <w:sz w:val="28"/>
-        </w:rPr>
-        <w:t>sklearn</w:t>
-      </w:r>
-      <w:proofErr w:type="spellEnd"/>
-      <w:r>
-        <w:rPr>
-          <w:sz w:val="28"/>
-        </w:rPr>
-        <w:t xml:space="preserve"> classifiers and conduct the training, finally perform the verification of the training result according to average accuracy</w:t>
+        <w:t>select the sklearn classifiers and conduct the training, finally perform the verification of the training result according to average accuracy</w:t>
       </w:r>
       <w:r>
         <w:rPr>
@@ -1266,23 +1250,7 @@
           <w:sz w:val="28"/>
           <w:szCs w:val="28"/>
         </w:rPr>
-        <w:t xml:space="preserve"> records, and we select the records randomly to get 4000 records, so that there </w:t>
-      </w:r>
-      <w:proofErr w:type="gramStart"/>
-      <w:r>
-        <w:rPr>
-          <w:sz w:val="28"/>
-          <w:szCs w:val="28"/>
-        </w:rPr>
-        <w:t>is</w:t>
-      </w:r>
-      <w:proofErr w:type="gramEnd"/>
-      <w:r>
-        <w:rPr>
-          <w:sz w:val="28"/>
-          <w:szCs w:val="28"/>
-        </w:rPr>
-        <w:t xml:space="preserve"> extra records which can be filtered during pre-processing stage, and we still can meet minimum 3000 records requirement for the project.</w:t>
+        <w:t xml:space="preserve"> records, and we select the records randomly to get 4000 records, so that there is extra records which can be filtered during pre-processing stage, and we still can meet minimum 3000 records requirement for the project.</w:t>
       </w:r>
     </w:p>
     <w:p>
@@ -1694,7 +1662,6 @@
         </w:rPr>
         <w:t>‘</w:t>
       </w:r>
-      <w:proofErr w:type="spellStart"/>
       <w:r>
         <w:rPr>
           <w:sz w:val="28"/>
@@ -1702,7 +1669,6 @@
         </w:rPr>
         <w:t>Row_number</w:t>
       </w:r>
-      <w:proofErr w:type="spellEnd"/>
       <w:r>
         <w:rPr>
           <w:sz w:val="28"/>
@@ -1765,23 +1731,7 @@
           <w:sz w:val="28"/>
           <w:szCs w:val="28"/>
         </w:rPr>
-        <w:t xml:space="preserve">'Name', 'Photo', 'Flag', 'Club Logo', 'Real Face', 'Jersey Number', 'Joined', 'Loaned </w:t>
-      </w:r>
-      <w:proofErr w:type="gramStart"/>
-      <w:r>
-        <w:rPr>
-          <w:sz w:val="28"/>
-          <w:szCs w:val="28"/>
-        </w:rPr>
-        <w:t>From</w:t>
-      </w:r>
-      <w:proofErr w:type="gramEnd"/>
-      <w:r>
-        <w:rPr>
-          <w:sz w:val="28"/>
-          <w:szCs w:val="28"/>
-        </w:rPr>
-        <w:t>', 'Contract Valid Until', 'Release Clause'</w:t>
+        <w:t>'Name', 'Photo', 'Flag', 'Club Logo', 'Real Face', 'Jersey Number', 'Joined', 'Loaned From', 'Contract Valid Until', 'Release Clause'</w:t>
       </w:r>
     </w:p>
     <w:p>
@@ -2233,14 +2183,7 @@
           <w:sz w:val="28"/>
           <w:szCs w:val="28"/>
         </w:rPr>
-        <w:t xml:space="preserve">, and is reduced a lot compared to original shape </w:t>
-      </w:r>
-      <w:r>
-        <w:rPr>
-          <w:sz w:val="28"/>
-          <w:szCs w:val="28"/>
-        </w:rPr>
-        <w:t>(4000, 89)</w:t>
+        <w:t>, and is reduced a lot compared to original shape (4000, 89)</w:t>
       </w:r>
       <w:r>
         <w:rPr>
@@ -2330,47 +2273,163 @@
           <w:sz w:val="28"/>
           <w:szCs w:val="28"/>
         </w:rPr>
-        <w:t>Rating score 5 records is only 6</w:t>
-      </w:r>
-      <w:r>
-        <w:rPr>
-          <w:sz w:val="28"/>
-          <w:szCs w:val="28"/>
-        </w:rPr>
-        <w:t xml:space="preserve"> within all </w:t>
-      </w:r>
-      <w:r>
-        <w:rPr>
-          <w:sz w:val="28"/>
-          <w:szCs w:val="28"/>
-        </w:rPr>
-        <w:t>18208</w:t>
-      </w:r>
-      <w:r>
-        <w:rPr>
-          <w:sz w:val="28"/>
-          <w:szCs w:val="28"/>
-        </w:rPr>
-        <w:t xml:space="preserve"> records, we choose the re-assign the Rating score 5 records to be Rating score 4. After that, </w:t>
-      </w:r>
-      <w:r>
-        <w:rPr>
-          <w:sz w:val="28"/>
-          <w:szCs w:val="28"/>
-        </w:rPr>
-        <w:t>the international reputation scores distribution</w:t>
-      </w:r>
-      <w:r>
-        <w:rPr>
-          <w:sz w:val="28"/>
-          <w:szCs w:val="28"/>
-        </w:rPr>
-        <w:t xml:space="preserve"> is shown below.</w:t>
+        <w:t>r</w:t>
+      </w:r>
+      <w:r>
+        <w:rPr>
+          <w:sz w:val="28"/>
+          <w:szCs w:val="28"/>
+        </w:rPr>
+        <w:t xml:space="preserve">ating score 5 </w:t>
+      </w:r>
+      <w:r>
+        <w:rPr>
+          <w:sz w:val="28"/>
+          <w:szCs w:val="28"/>
+        </w:rPr>
+        <w:t xml:space="preserve">has </w:t>
+      </w:r>
+      <w:r>
+        <w:rPr>
+          <w:sz w:val="28"/>
+          <w:szCs w:val="28"/>
+        </w:rPr>
+        <w:t>only 6</w:t>
+      </w:r>
+      <w:r>
+        <w:rPr>
+          <w:sz w:val="28"/>
+          <w:szCs w:val="28"/>
+        </w:rPr>
+        <w:t xml:space="preserve"> </w:t>
+      </w:r>
+      <w:r>
+        <w:rPr>
+          <w:sz w:val="28"/>
+          <w:szCs w:val="28"/>
+        </w:rPr>
+        <w:t xml:space="preserve">records </w:t>
+      </w:r>
+      <w:r>
+        <w:rPr>
+          <w:sz w:val="28"/>
+          <w:szCs w:val="28"/>
+        </w:rPr>
+        <w:t xml:space="preserve">within all </w:t>
+      </w:r>
+      <w:r>
+        <w:rPr>
+          <w:sz w:val="28"/>
+          <w:szCs w:val="28"/>
+        </w:rPr>
+        <w:t>18</w:t>
+      </w:r>
+      <w:r>
+        <w:rPr>
+          <w:sz w:val="28"/>
+          <w:szCs w:val="28"/>
+        </w:rPr>
+        <w:t>159</w:t>
+      </w:r>
+      <w:r>
+        <w:rPr>
+          <w:sz w:val="28"/>
+          <w:szCs w:val="28"/>
+        </w:rPr>
+        <w:t xml:space="preserve"> records, </w:t>
+      </w:r>
+      <w:r>
+        <w:rPr>
+          <w:sz w:val="28"/>
+          <w:szCs w:val="28"/>
+        </w:rPr>
+        <w:t xml:space="preserve">and rating score 4 has only 51 records, </w:t>
+      </w:r>
+      <w:r>
+        <w:rPr>
+          <w:sz w:val="28"/>
+          <w:szCs w:val="28"/>
+        </w:rPr>
+        <w:t xml:space="preserve">we choose the re-assign the </w:t>
+      </w:r>
+      <w:r>
+        <w:rPr>
+          <w:sz w:val="28"/>
+          <w:szCs w:val="28"/>
+        </w:rPr>
+        <w:t>records</w:t>
+      </w:r>
+      <w:r>
+        <w:rPr>
+          <w:sz w:val="28"/>
+          <w:szCs w:val="28"/>
+        </w:rPr>
+        <w:t xml:space="preserve"> with r</w:t>
+      </w:r>
+      <w:r>
+        <w:rPr>
+          <w:sz w:val="28"/>
+          <w:szCs w:val="28"/>
+        </w:rPr>
+        <w:t xml:space="preserve">ating score 5 </w:t>
+      </w:r>
+      <w:r>
+        <w:rPr>
+          <w:sz w:val="28"/>
+          <w:szCs w:val="28"/>
+        </w:rPr>
+        <w:t xml:space="preserve">or 4 </w:t>
+      </w:r>
+      <w:r>
+        <w:rPr>
+          <w:sz w:val="28"/>
+          <w:szCs w:val="28"/>
+        </w:rPr>
+        <w:t xml:space="preserve">to be </w:t>
+      </w:r>
+      <w:r>
+        <w:rPr>
+          <w:sz w:val="28"/>
+          <w:szCs w:val="28"/>
+        </w:rPr>
+        <w:t>r</w:t>
+      </w:r>
+      <w:r>
+        <w:rPr>
+          <w:sz w:val="28"/>
+          <w:szCs w:val="28"/>
+        </w:rPr>
+        <w:t xml:space="preserve">ating score </w:t>
+      </w:r>
+      <w:r>
+        <w:rPr>
+          <w:sz w:val="28"/>
+          <w:szCs w:val="28"/>
+        </w:rPr>
+        <w:t>3, so the accuracy will be reasonable</w:t>
+      </w:r>
+      <w:r>
+        <w:rPr>
+          <w:sz w:val="28"/>
+          <w:szCs w:val="28"/>
+        </w:rPr>
+        <w:t xml:space="preserve">. </w:t>
       </w:r>
     </w:p>
     <w:p>
       <w:pPr>
         <w:pStyle w:val="ListParagraph"/>
+        <w:ind w:left="1418"/>
+        <w:rPr>
+          <w:sz w:val="28"/>
+          <w:szCs w:val="28"/>
+        </w:rPr>
+      </w:pPr>
+    </w:p>
+    <w:p>
+      <w:pPr>
+        <w:pStyle w:val="ListParagraph"/>
+        <w:ind w:left="1418"/>
         <w:rPr>
           <w:sz w:val="28"/>
           <w:szCs w:val="28"/>
@@ -2381,10 +2440,10 @@
           <w:noProof/>
         </w:rPr>
         <w:drawing>
-          <wp:inline distT="0" distB="0" distL="0" distR="0" wp14:anchorId="2012D947" wp14:editId="6A4C1B6D">
-            <wp:extent cx="2457450" cy="1066800"/>
+          <wp:inline distT="0" distB="0" distL="0" distR="0" wp14:anchorId="05103F6F" wp14:editId="4B1746BA">
+            <wp:extent cx="3695700" cy="1866900"/>
             <wp:effectExtent l="0" t="0" r="0" b="0"/>
-            <wp:docPr id="4" name="Picture 4"/>
+            <wp:docPr id="3" name="Picture 3"/>
             <wp:cNvGraphicFramePr>
               <a:graphicFrameLocks xmlns:a="http://schemas.openxmlformats.org/drawingml/2006/main" noChangeAspect="1"/>
             </wp:cNvGraphicFramePr>
@@ -2404,7 +2463,7 @@
                   <pic:spPr>
                     <a:xfrm>
                       <a:off x="0" y="0"/>
-                      <a:ext cx="2457450" cy="1066800"/>
+                      <a:ext cx="3695700" cy="1866900"/>
                     </a:xfrm>
                     <a:prstGeom prst="rect">
                       <a:avLst/>
@@ -2420,6 +2479,7 @@
     <w:p>
       <w:pPr>
         <w:pStyle w:val="ListParagraph"/>
+        <w:ind w:left="1418"/>
         <w:rPr>
           <w:sz w:val="28"/>
           <w:szCs w:val="28"/>
@@ -2429,6 +2489,35 @@
     <w:p>
       <w:pPr>
         <w:pStyle w:val="ListParagraph"/>
+        <w:ind w:left="1418"/>
+        <w:rPr>
+          <w:sz w:val="28"/>
+          <w:szCs w:val="28"/>
+        </w:rPr>
+      </w:pPr>
+      <w:r>
+        <w:rPr>
+          <w:sz w:val="28"/>
+          <w:szCs w:val="28"/>
+        </w:rPr>
+        <w:lastRenderedPageBreak/>
+        <w:t>After that, the international reputation scores distribution is shown below.</w:t>
+      </w:r>
+    </w:p>
+    <w:p>
+      <w:pPr>
+        <w:pStyle w:val="ListParagraph"/>
+        <w:ind w:left="1418"/>
+        <w:rPr>
+          <w:sz w:val="28"/>
+          <w:szCs w:val="28"/>
+        </w:rPr>
+      </w:pPr>
+    </w:p>
+    <w:p>
+      <w:pPr>
+        <w:pStyle w:val="ListParagraph"/>
+        <w:ind w:left="1276"/>
         <w:rPr>
           <w:sz w:val="28"/>
           <w:szCs w:val="28"/>
@@ -2438,12 +2527,11 @@
         <w:rPr>
           <w:noProof/>
         </w:rPr>
-        <w:lastRenderedPageBreak/>
         <w:drawing>
-          <wp:inline distT="0" distB="0" distL="0" distR="0" wp14:anchorId="2C96E665" wp14:editId="75BB8684">
-            <wp:extent cx="3116580" cy="2134385"/>
-            <wp:effectExtent l="0" t="0" r="7620" b="0"/>
-            <wp:docPr id="6" name="Picture 6"/>
+          <wp:inline distT="0" distB="0" distL="0" distR="0" wp14:anchorId="1E6E1D90" wp14:editId="71ED5E94">
+            <wp:extent cx="4200525" cy="1314450"/>
+            <wp:effectExtent l="0" t="0" r="9525" b="0"/>
+            <wp:docPr id="5" name="Picture 5"/>
             <wp:cNvGraphicFramePr>
               <a:graphicFrameLocks xmlns:a="http://schemas.openxmlformats.org/drawingml/2006/main" noChangeAspect="1"/>
             </wp:cNvGraphicFramePr>
@@ -2463,7 +2551,7 @@
                   <pic:spPr>
                     <a:xfrm>
                       <a:off x="0" y="0"/>
-                      <a:ext cx="3128935" cy="2142847"/>
+                      <a:ext cx="4200525" cy="1314450"/>
                     </a:xfrm>
                     <a:prstGeom prst="rect">
                       <a:avLst/>
@@ -2488,10 +2576,6 @@
     <w:p>
       <w:pPr>
         <w:pStyle w:val="ListParagraph"/>
-        <w:numPr>
-          <w:ilvl w:val="1"/>
-          <w:numId w:val="7"/>
-        </w:numPr>
         <w:ind w:left="1418"/>
         <w:rPr>
           <w:sz w:val="28"/>
@@ -2500,144 +2584,13 @@
       </w:pPr>
       <w:r>
         <w:rPr>
-          <w:sz w:val="28"/>
-          <w:szCs w:val="28"/>
-        </w:rPr>
-        <w:t xml:space="preserve">Converting </w:t>
-      </w:r>
-      <w:r>
-        <w:rPr>
-          <w:sz w:val="28"/>
-          <w:szCs w:val="28"/>
-        </w:rPr>
-        <w:t>Rating Score</w:t>
-      </w:r>
-      <w:r>
-        <w:rPr>
-          <w:sz w:val="28"/>
-          <w:szCs w:val="28"/>
-        </w:rPr>
-        <w:t xml:space="preserve"> Label to Binary Categories Values</w:t>
-      </w:r>
-    </w:p>
-    <w:p>
-      <w:pPr>
-        <w:pStyle w:val="ListParagraph"/>
-        <w:rPr>
-          <w:sz w:val="28"/>
-          <w:szCs w:val="28"/>
-        </w:rPr>
-      </w:pPr>
-    </w:p>
-    <w:p>
-      <w:pPr>
-        <w:pStyle w:val="ListParagraph"/>
-        <w:ind w:left="1418"/>
-        <w:rPr>
-          <w:sz w:val="28"/>
-          <w:szCs w:val="28"/>
-        </w:rPr>
-      </w:pPr>
-      <w:r>
-        <w:rPr>
-          <w:sz w:val="28"/>
-          <w:szCs w:val="28"/>
-        </w:rPr>
-        <w:t>We utilize ‘</w:t>
-      </w:r>
-      <w:proofErr w:type="spellStart"/>
-      <w:r>
-        <w:rPr>
-          <w:sz w:val="28"/>
-          <w:szCs w:val="28"/>
-        </w:rPr>
-        <w:t>label_binarize</w:t>
-      </w:r>
-      <w:proofErr w:type="spellEnd"/>
-      <w:r>
-        <w:rPr>
-          <w:sz w:val="28"/>
-          <w:szCs w:val="28"/>
-        </w:rPr>
-        <w:t>’ function to convert rating score values to 4 binary categories values. The data distribution for different rating scores are shown below.</w:t>
-      </w:r>
-      <w:r>
-        <w:rPr>
-          <w:sz w:val="28"/>
-          <w:szCs w:val="28"/>
-        </w:rPr>
-        <w:t xml:space="preserve"> </w:t>
-      </w:r>
-    </w:p>
-    <w:p>
-      <w:pPr>
-        <w:pStyle w:val="ListParagraph"/>
-        <w:ind w:left="1418"/>
-        <w:rPr>
-          <w:sz w:val="28"/>
-          <w:szCs w:val="28"/>
-        </w:rPr>
-      </w:pPr>
-    </w:p>
-    <w:p>
-      <w:pPr>
-        <w:pStyle w:val="ListParagraph"/>
-        <w:ind w:left="1418"/>
-        <w:rPr>
-          <w:sz w:val="28"/>
-          <w:szCs w:val="28"/>
-        </w:rPr>
-      </w:pPr>
-      <w:r>
-        <w:rPr>
-          <w:sz w:val="28"/>
-          <w:szCs w:val="28"/>
-        </w:rPr>
-        <w:t xml:space="preserve">This step will enable the </w:t>
-      </w:r>
-      <w:r>
-        <w:rPr>
-          <w:sz w:val="28"/>
-          <w:szCs w:val="28"/>
-        </w:rPr>
-        <w:t>one vs rest classifier</w:t>
-      </w:r>
-      <w:r>
-        <w:rPr>
-          <w:sz w:val="28"/>
-          <w:szCs w:val="28"/>
-        </w:rPr>
-        <w:t xml:space="preserve">s at training stage can be utilized. And from our experiment, this improves the accuracy result significantly, when comparing the way if we create 4 different classifiers in same type and then train them. </w:t>
-      </w:r>
-    </w:p>
-    <w:p>
-      <w:pPr>
-        <w:pStyle w:val="ListParagraph"/>
-        <w:ind w:left="1418"/>
-        <w:rPr>
-          <w:sz w:val="28"/>
-          <w:szCs w:val="28"/>
-        </w:rPr>
-      </w:pPr>
-    </w:p>
-    <w:p>
-      <w:pPr>
-        <w:pStyle w:val="ListParagraph"/>
-        <w:ind w:left="1418"/>
-        <w:rPr>
-          <w:sz w:val="28"/>
-          <w:szCs w:val="28"/>
-        </w:rPr>
-      </w:pPr>
-      <w:r>
-        <w:rPr>
           <w:noProof/>
         </w:rPr>
         <w:drawing>
-          <wp:inline distT="0" distB="0" distL="0" distR="0" wp14:anchorId="53AF4764" wp14:editId="2D9B8229">
-            <wp:extent cx="2545080" cy="2117507"/>
-            <wp:effectExtent l="0" t="0" r="7620" b="0"/>
-            <wp:docPr id="8" name="Picture 8"/>
+          <wp:inline distT="0" distB="0" distL="0" distR="0" wp14:anchorId="7814FB53" wp14:editId="2195F3BB">
+            <wp:extent cx="3108960" cy="2038365"/>
+            <wp:effectExtent l="0" t="0" r="0" b="0"/>
+            <wp:docPr id="7" name="Picture 7"/>
             <wp:cNvGraphicFramePr>
               <a:graphicFrameLocks xmlns:a="http://schemas.openxmlformats.org/drawingml/2006/main" noChangeAspect="1"/>
             </wp:cNvGraphicFramePr>
@@ -2657,7 +2610,7 @@
                   <pic:spPr>
                     <a:xfrm>
                       <a:off x="0" y="0"/>
-                      <a:ext cx="2557437" cy="2127788"/>
+                      <a:ext cx="3123473" cy="2047881"/>
                     </a:xfrm>
                     <a:prstGeom prst="rect">
                       <a:avLst/>
@@ -2673,6 +2626,148 @@
     <w:p>
       <w:pPr>
         <w:pStyle w:val="ListParagraph"/>
+        <w:rPr>
+          <w:sz w:val="28"/>
+          <w:szCs w:val="28"/>
+        </w:rPr>
+      </w:pPr>
+    </w:p>
+    <w:p>
+      <w:pPr>
+        <w:pStyle w:val="ListParagraph"/>
+        <w:numPr>
+          <w:ilvl w:val="1"/>
+          <w:numId w:val="7"/>
+        </w:numPr>
+        <w:ind w:left="1418"/>
+        <w:rPr>
+          <w:sz w:val="28"/>
+          <w:szCs w:val="28"/>
+        </w:rPr>
+      </w:pPr>
+      <w:r>
+        <w:rPr>
+          <w:sz w:val="28"/>
+          <w:szCs w:val="28"/>
+        </w:rPr>
+        <w:t>Converting Rating Score Label to Binary Categories Values</w:t>
+      </w:r>
+    </w:p>
+    <w:p>
+      <w:pPr>
+        <w:pStyle w:val="ListParagraph"/>
+        <w:rPr>
+          <w:sz w:val="28"/>
+          <w:szCs w:val="28"/>
+        </w:rPr>
+      </w:pPr>
+    </w:p>
+    <w:p>
+      <w:pPr>
+        <w:pStyle w:val="ListParagraph"/>
+        <w:ind w:left="1418"/>
+        <w:rPr>
+          <w:sz w:val="28"/>
+          <w:szCs w:val="28"/>
+        </w:rPr>
+      </w:pPr>
+      <w:r>
+        <w:rPr>
+          <w:sz w:val="28"/>
+          <w:szCs w:val="28"/>
+        </w:rPr>
+        <w:t>We utilize ‘</w:t>
+      </w:r>
+      <w:r>
+        <w:rPr>
+          <w:sz w:val="28"/>
+          <w:szCs w:val="28"/>
+        </w:rPr>
+        <w:t>label_binarize</w:t>
+      </w:r>
+      <w:r>
+        <w:rPr>
+          <w:sz w:val="28"/>
+          <w:szCs w:val="28"/>
+        </w:rPr>
+        <w:t xml:space="preserve">’ function to </w:t>
+      </w:r>
+      <w:r>
+        <w:rPr>
+          <w:sz w:val="28"/>
+          <w:szCs w:val="28"/>
+        </w:rPr>
+        <w:t>convert rating score values to 3</w:t>
+      </w:r>
+      <w:r>
+        <w:rPr>
+          <w:sz w:val="28"/>
+          <w:szCs w:val="28"/>
+        </w:rPr>
+        <w:t xml:space="preserve"> binary categories values. The data distribution for different rating scores are shown below.</w:t>
+      </w:r>
+      <w:r>
+        <w:rPr>
+          <w:sz w:val="28"/>
+          <w:szCs w:val="28"/>
+        </w:rPr>
+        <w:t xml:space="preserve"> </w:t>
+      </w:r>
+    </w:p>
+    <w:p>
+      <w:pPr>
+        <w:pStyle w:val="ListParagraph"/>
+        <w:ind w:left="1418"/>
+        <w:rPr>
+          <w:sz w:val="28"/>
+          <w:szCs w:val="28"/>
+        </w:rPr>
+      </w:pPr>
+    </w:p>
+    <w:p>
+      <w:pPr>
+        <w:pStyle w:val="ListParagraph"/>
+        <w:ind w:left="1418"/>
+        <w:rPr>
+          <w:sz w:val="28"/>
+          <w:szCs w:val="28"/>
+        </w:rPr>
+      </w:pPr>
+      <w:r>
+        <w:rPr>
+          <w:sz w:val="28"/>
+          <w:szCs w:val="28"/>
+        </w:rPr>
+        <w:t xml:space="preserve">This step will enable the one vs rest classifiers at training stage can be utilized. And from our experiment, this improves the accuracy result significantly, when </w:t>
+      </w:r>
+      <w:r>
+        <w:rPr>
+          <w:sz w:val="28"/>
+          <w:szCs w:val="28"/>
+        </w:rPr>
+        <w:t>comparing the way if we create 3</w:t>
+      </w:r>
+      <w:r>
+        <w:rPr>
+          <w:sz w:val="28"/>
+          <w:szCs w:val="28"/>
+        </w:rPr>
+        <w:t xml:space="preserve"> different classifiers in same type and then train them. </w:t>
+      </w:r>
+    </w:p>
+    <w:p>
+      <w:pPr>
+        <w:pStyle w:val="ListParagraph"/>
+        <w:ind w:left="1418"/>
+        <w:rPr>
+          <w:sz w:val="28"/>
+          <w:szCs w:val="28"/>
+        </w:rPr>
+      </w:pPr>
+    </w:p>
+    <w:p>
+      <w:pPr>
+        <w:pStyle w:val="ListParagraph"/>
         <w:ind w:left="1418"/>
         <w:rPr>
           <w:sz w:val="28"/>
@@ -2685,10 +2780,10 @@
         </w:rPr>
         <w:lastRenderedPageBreak/>
         <w:drawing>
-          <wp:inline distT="0" distB="0" distL="0" distR="0" wp14:anchorId="4183A304" wp14:editId="097E8F71">
-            <wp:extent cx="2491740" cy="2164284"/>
-            <wp:effectExtent l="0" t="0" r="3810" b="7620"/>
-            <wp:docPr id="9" name="Picture 9"/>
+          <wp:inline distT="0" distB="0" distL="0" distR="0" wp14:anchorId="0CB2AA90" wp14:editId="4B6736F0">
+            <wp:extent cx="1897380" cy="1623013"/>
+            <wp:effectExtent l="0" t="0" r="7620" b="0"/>
+            <wp:docPr id="12" name="Picture 12"/>
             <wp:cNvGraphicFramePr>
               <a:graphicFrameLocks xmlns:a="http://schemas.openxmlformats.org/drawingml/2006/main" noChangeAspect="1"/>
             </wp:cNvGraphicFramePr>
@@ -2708,7 +2803,7 @@
                   <pic:spPr>
                     <a:xfrm>
                       <a:off x="0" y="0"/>
-                      <a:ext cx="2516004" cy="2185359"/>
+                      <a:ext cx="1917474" cy="1640201"/>
                     </a:xfrm>
                     <a:prstGeom prst="rect">
                       <a:avLst/>
@@ -2735,10 +2830,10 @@
           <w:noProof/>
         </w:rPr>
         <w:drawing>
-          <wp:inline distT="0" distB="0" distL="0" distR="0" wp14:anchorId="40448E56" wp14:editId="49E4C104">
-            <wp:extent cx="2380076" cy="2049780"/>
-            <wp:effectExtent l="0" t="0" r="1270" b="7620"/>
-            <wp:docPr id="10" name="Picture 10"/>
+          <wp:inline distT="0" distB="0" distL="0" distR="0" wp14:anchorId="4E528B5D" wp14:editId="13350784">
+            <wp:extent cx="1844918" cy="1607820"/>
+            <wp:effectExtent l="0" t="0" r="3175" b="0"/>
+            <wp:docPr id="13" name="Picture 13"/>
             <wp:cNvGraphicFramePr>
               <a:graphicFrameLocks xmlns:a="http://schemas.openxmlformats.org/drawingml/2006/main" noChangeAspect="1"/>
             </wp:cNvGraphicFramePr>
@@ -2758,7 +2853,7 @@
                   <pic:spPr>
                     <a:xfrm>
                       <a:off x="0" y="0"/>
-                      <a:ext cx="2401602" cy="2068319"/>
+                      <a:ext cx="1860595" cy="1621482"/>
                     </a:xfrm>
                     <a:prstGeom prst="rect">
                       <a:avLst/>
@@ -2785,10 +2880,10 @@
           <w:noProof/>
         </w:rPr>
         <w:drawing>
-          <wp:inline distT="0" distB="0" distL="0" distR="0" wp14:anchorId="03FFCE6A" wp14:editId="283BE2E1">
-            <wp:extent cx="2379980" cy="1985664"/>
-            <wp:effectExtent l="0" t="0" r="1270" b="0"/>
-            <wp:docPr id="11" name="Picture 11"/>
+          <wp:inline distT="0" distB="0" distL="0" distR="0" wp14:anchorId="17EF651D" wp14:editId="5FA9FE6D">
+            <wp:extent cx="1817212" cy="1577340"/>
+            <wp:effectExtent l="0" t="0" r="0" b="3810"/>
+            <wp:docPr id="14" name="Picture 14"/>
             <wp:cNvGraphicFramePr>
               <a:graphicFrameLocks xmlns:a="http://schemas.openxmlformats.org/drawingml/2006/main" noChangeAspect="1"/>
             </wp:cNvGraphicFramePr>
@@ -2808,7 +2903,7 @@
                   <pic:spPr>
                     <a:xfrm>
                       <a:off x="0" y="0"/>
-                      <a:ext cx="2388911" cy="1993115"/>
+                      <a:ext cx="1831657" cy="1589878"/>
                     </a:xfrm>
                     <a:prstGeom prst="rect">
                       <a:avLst/>
@@ -2849,28 +2944,7 @@
           <w:sz w:val="28"/>
           <w:szCs w:val="28"/>
         </w:rPr>
-        <w:t>S</w:t>
-      </w:r>
-      <w:r>
-        <w:rPr>
-          <w:sz w:val="28"/>
-          <w:szCs w:val="28"/>
-        </w:rPr>
-        <w:t xml:space="preserve">plitting Training </w:t>
-      </w:r>
-      <w:r>
-        <w:rPr>
-          <w:sz w:val="28"/>
-          <w:szCs w:val="28"/>
-        </w:rPr>
-        <w:t>Data</w:t>
-      </w:r>
-      <w:r>
-        <w:rPr>
-          <w:sz w:val="28"/>
-          <w:szCs w:val="28"/>
-        </w:rPr>
-        <w:t xml:space="preserve"> Set and Testing Data Set</w:t>
+        <w:t>Splitting Training Data Set and Testing Data Set</w:t>
       </w:r>
     </w:p>
     <w:p>
@@ -2887,14 +2961,7 @@
           <w:sz w:val="28"/>
           <w:szCs w:val="28"/>
         </w:rPr>
-        <w:t xml:space="preserve">We </w:t>
-      </w:r>
-      <w:r>
-        <w:rPr>
-          <w:sz w:val="28"/>
-          <w:szCs w:val="28"/>
-        </w:rPr>
-        <w:t xml:space="preserve">split data set </w:t>
+        <w:t xml:space="preserve">We split data set </w:t>
       </w:r>
       <w:r>
         <w:rPr>
@@ -2951,7 +3018,6 @@
         </w:rPr>
         <w:t>We scale data with ‘</w:t>
       </w:r>
-      <w:proofErr w:type="spellStart"/>
       <w:r>
         <w:rPr>
           <w:sz w:val="28"/>
@@ -2959,7 +3025,6 @@
         </w:rPr>
         <w:t>StandardScaler</w:t>
       </w:r>
-      <w:proofErr w:type="spellEnd"/>
       <w:r>
         <w:rPr>
           <w:sz w:val="28"/>
@@ -3054,46 +3119,43 @@
           <w:sz w:val="28"/>
           <w:szCs w:val="28"/>
         </w:rPr>
+        <w:lastRenderedPageBreak/>
         <w:t xml:space="preserve">We choose the option </w:t>
       </w:r>
-      <w:proofErr w:type="spellStart"/>
-      <w:r>
-        <w:rPr>
-          <w:sz w:val="28"/>
-          <w:szCs w:val="28"/>
-        </w:rPr>
-        <w:t>multi_class</w:t>
-      </w:r>
-      <w:proofErr w:type="spellEnd"/>
-      <w:r>
-        <w:rPr>
-          <w:sz w:val="28"/>
-          <w:szCs w:val="28"/>
-        </w:rPr>
-        <w:t>='</w:t>
-      </w:r>
-      <w:proofErr w:type="spellStart"/>
-      <w:r>
-        <w:rPr>
-          <w:sz w:val="28"/>
-          <w:szCs w:val="28"/>
-        </w:rPr>
-        <w:t>ovr</w:t>
-      </w:r>
-      <w:proofErr w:type="spellEnd"/>
-      <w:r>
-        <w:rPr>
-          <w:sz w:val="28"/>
-          <w:szCs w:val="28"/>
-        </w:rPr>
-        <w:t>'</w:t>
-      </w:r>
-      <w:r>
-        <w:rPr>
-          <w:sz w:val="28"/>
-          <w:szCs w:val="28"/>
-        </w:rPr>
-        <w:t>, so can utilize one vs rest classifier to improve the overall accuracy.</w:t>
+      <w:r>
+        <w:rPr>
+          <w:sz w:val="28"/>
+          <w:szCs w:val="28"/>
+        </w:rPr>
+        <w:t>multi_class='ovr'</w:t>
+      </w:r>
+      <w:r>
+        <w:rPr>
+          <w:sz w:val="28"/>
+          <w:szCs w:val="28"/>
+        </w:rPr>
+        <w:t xml:space="preserve">, </w:t>
+      </w:r>
+      <w:r>
+        <w:rPr>
+          <w:sz w:val="28"/>
+          <w:szCs w:val="28"/>
+        </w:rPr>
+        <w:t xml:space="preserve">and also use </w:t>
+      </w:r>
+      <w:r>
+        <w:rPr>
+          <w:sz w:val="28"/>
+          <w:szCs w:val="28"/>
+        </w:rPr>
+        <w:t xml:space="preserve">OneVsRestClassifier </w:t>
+      </w:r>
+      <w:r>
+        <w:rPr>
+          <w:sz w:val="28"/>
+          <w:szCs w:val="28"/>
+        </w:rPr>
+        <w:t>to improve the overall accuracy.</w:t>
       </w:r>
     </w:p>
     <w:p>
@@ -3109,9 +3171,8 @@
           <w:sz w:val="28"/>
           <w:szCs w:val="28"/>
         </w:rPr>
-        <w:t>After optimization with ‘</w:t>
-      </w:r>
-      <w:proofErr w:type="spellStart"/>
+        <w:t xml:space="preserve">After optimization with </w:t>
+      </w:r>
       <w:r>
         <w:rPr>
           <w:sz w:val="28"/>
@@ -3119,24 +3180,27 @@
         </w:rPr>
         <w:t>GridSearchCV</w:t>
       </w:r>
-      <w:proofErr w:type="spellEnd"/>
-      <w:r>
-        <w:rPr>
-          <w:sz w:val="28"/>
-          <w:szCs w:val="28"/>
-        </w:rPr>
-        <w:t xml:space="preserve">’, the average ROC AUC score can reach </w:t>
-      </w:r>
-      <w:bookmarkStart w:id="10" w:name="_GoBack"/>
-      <w:bookmarkEnd w:id="10"/>
-    </w:p>
-    <w:p>
-      <w:pPr>
-        <w:rPr>
-          <w:sz w:val="28"/>
-          <w:szCs w:val="28"/>
-        </w:rPr>
-      </w:pPr>
+      <w:r>
+        <w:rPr>
+          <w:sz w:val="28"/>
+          <w:szCs w:val="28"/>
+        </w:rPr>
+        <w:t xml:space="preserve">, the average ROC AUC score can reach </w:t>
+      </w:r>
+      <w:r>
+        <w:rPr>
+          <w:sz w:val="28"/>
+          <w:szCs w:val="28"/>
+        </w:rPr>
+        <w:t>0.7203</w:t>
+      </w:r>
+      <w:r>
+        <w:rPr>
+          <w:sz w:val="28"/>
+          <w:szCs w:val="28"/>
+        </w:rPr>
+        <w:t>.</w:t>
+      </w:r>
     </w:p>
     <w:p>
       <w:pPr>
@@ -3171,67 +3235,115 @@
           <w:sz w:val="28"/>
           <w:szCs w:val="28"/>
         </w:rPr>
-        <w:t>We perform this step so the overall data accuracy can be higher.</w:t>
-      </w:r>
-    </w:p>
-    <w:p>
-      <w:pPr>
-        <w:pStyle w:val="ListParagraph"/>
-        <w:numPr>
-          <w:ilvl w:val="2"/>
-          <w:numId w:val="6"/>
-        </w:numPr>
-        <w:ind w:left="2552"/>
-        <w:rPr>
-          <w:sz w:val="28"/>
-          <w:szCs w:val="28"/>
-        </w:rPr>
-      </w:pPr>
-      <w:r>
-        <w:rPr>
-          <w:sz w:val="28"/>
-          <w:szCs w:val="28"/>
-        </w:rPr>
-        <w:t>Since we have set the target on “</w:t>
-      </w:r>
-      <w:r>
-        <w:rPr>
-          <w:sz w:val="28"/>
-          <w:szCs w:val="28"/>
-        </w:rPr>
-        <w:t>International Reputation</w:t>
-      </w:r>
-      <w:r>
-        <w:rPr>
-          <w:sz w:val="28"/>
-          <w:szCs w:val="28"/>
-        </w:rPr>
-        <w:t>”, so the records with missing “</w:t>
-      </w:r>
-      <w:r>
-        <w:rPr>
-          <w:sz w:val="28"/>
-          <w:szCs w:val="28"/>
-        </w:rPr>
-        <w:t>International Reputation</w:t>
-      </w:r>
-      <w:r>
-        <w:rPr>
-          <w:sz w:val="28"/>
-          <w:szCs w:val="28"/>
-        </w:rPr>
-        <w:t>” value will be removed.</w:t>
-      </w:r>
-    </w:p>
-    <w:p>
-      <w:pPr>
-        <w:pStyle w:val="ListParagraph"/>
-        <w:ind w:left="2552"/>
-        <w:rPr>
-          <w:sz w:val="28"/>
-          <w:szCs w:val="28"/>
-        </w:rPr>
-      </w:pPr>
+        <w:t xml:space="preserve">We </w:t>
+      </w:r>
+      <w:r>
+        <w:rPr>
+          <w:sz w:val="28"/>
+          <w:szCs w:val="28"/>
+        </w:rPr>
+        <w:t xml:space="preserve">set </w:t>
+      </w:r>
+      <w:r>
+        <w:rPr>
+          <w:sz w:val="28"/>
+          <w:szCs w:val="28"/>
+        </w:rPr>
+        <w:t>multi_class='one_vs_rest'</w:t>
+      </w:r>
+      <w:r>
+        <w:rPr>
+          <w:sz w:val="28"/>
+          <w:szCs w:val="28"/>
+        </w:rPr>
+        <w:t xml:space="preserve"> and also use </w:t>
+      </w:r>
+      <w:r>
+        <w:rPr>
+          <w:sz w:val="28"/>
+          <w:szCs w:val="28"/>
+        </w:rPr>
+        <w:t>OneVsRestClassifier</w:t>
+      </w:r>
+      <w:r>
+        <w:rPr>
+          <w:sz w:val="28"/>
+          <w:szCs w:val="28"/>
+        </w:rPr>
+        <w:t xml:space="preserve"> to improve the accuracy</w:t>
+      </w:r>
+      <w:r>
+        <w:rPr>
+          <w:sz w:val="28"/>
+          <w:szCs w:val="28"/>
+        </w:rPr>
+        <w:t>.</w:t>
+      </w:r>
+    </w:p>
+    <w:p>
+      <w:pPr>
+        <w:ind w:left="1800"/>
+        <w:rPr>
+          <w:sz w:val="28"/>
+          <w:szCs w:val="28"/>
+        </w:rPr>
+      </w:pPr>
+      <w:r>
+        <w:rPr>
+          <w:sz w:val="28"/>
+          <w:szCs w:val="28"/>
+        </w:rPr>
+        <w:t xml:space="preserve">After optimized with </w:t>
+      </w:r>
+      <w:r>
+        <w:rPr>
+          <w:sz w:val="28"/>
+          <w:szCs w:val="28"/>
+        </w:rPr>
+        <w:t>GridSearchCV</w:t>
+      </w:r>
+      <w:r>
+        <w:rPr>
+          <w:sz w:val="28"/>
+          <w:szCs w:val="28"/>
+        </w:rPr>
+        <w:t xml:space="preserve">, the average ROC AUC score </w:t>
+      </w:r>
+      <w:r>
+        <w:rPr>
+          <w:sz w:val="28"/>
+          <w:szCs w:val="28"/>
+        </w:rPr>
+        <w:t>reach</w:t>
+      </w:r>
+      <w:r>
+        <w:rPr>
+          <w:sz w:val="28"/>
+          <w:szCs w:val="28"/>
+        </w:rPr>
+        <w:t>es</w:t>
+      </w:r>
+      <w:r>
+        <w:rPr>
+          <w:sz w:val="28"/>
+          <w:szCs w:val="28"/>
+        </w:rPr>
+        <w:t xml:space="preserve"> </w:t>
+      </w:r>
+      <w:r>
+        <w:rPr>
+          <w:sz w:val="28"/>
+          <w:szCs w:val="28"/>
+        </w:rPr>
+        <w:t>0.7118</w:t>
+      </w:r>
+      <w:r>
+        <w:rPr>
+          <w:sz w:val="28"/>
+          <w:szCs w:val="28"/>
+        </w:rPr>
+        <w:t>.</w:t>
+      </w:r>
     </w:p>
     <w:p>
       <w:pPr>
@@ -3266,67 +3378,78 @@
           <w:sz w:val="28"/>
           <w:szCs w:val="28"/>
         </w:rPr>
-        <w:t>We perform this step so the overall data accuracy can be higher.</w:t>
-      </w:r>
-    </w:p>
-    <w:p>
-      <w:pPr>
-        <w:pStyle w:val="ListParagraph"/>
-        <w:numPr>
-          <w:ilvl w:val="2"/>
-          <w:numId w:val="6"/>
-        </w:numPr>
-        <w:ind w:left="2552"/>
-        <w:rPr>
-          <w:sz w:val="28"/>
-          <w:szCs w:val="28"/>
-        </w:rPr>
-      </w:pPr>
-      <w:r>
-        <w:rPr>
-          <w:sz w:val="28"/>
-          <w:szCs w:val="28"/>
-        </w:rPr>
-        <w:t>Since we have set the target on “</w:t>
-      </w:r>
-      <w:r>
-        <w:rPr>
-          <w:sz w:val="28"/>
-          <w:szCs w:val="28"/>
-        </w:rPr>
-        <w:t>International Reputation</w:t>
-      </w:r>
-      <w:r>
-        <w:rPr>
-          <w:sz w:val="28"/>
-          <w:szCs w:val="28"/>
-        </w:rPr>
-        <w:t>”, so the records with missing “</w:t>
-      </w:r>
-      <w:r>
-        <w:rPr>
-          <w:sz w:val="28"/>
-          <w:szCs w:val="28"/>
-        </w:rPr>
-        <w:t>International Reputation</w:t>
-      </w:r>
-      <w:r>
-        <w:rPr>
-          <w:sz w:val="28"/>
-          <w:szCs w:val="28"/>
-        </w:rPr>
-        <w:t>” value will be removed.</w:t>
-      </w:r>
-    </w:p>
-    <w:p>
-      <w:pPr>
-        <w:pStyle w:val="ListParagraph"/>
-        <w:ind w:left="2552"/>
-        <w:rPr>
-          <w:sz w:val="28"/>
-          <w:szCs w:val="28"/>
-        </w:rPr>
-      </w:pPr>
+        <w:t xml:space="preserve">We </w:t>
+      </w:r>
+      <w:r>
+        <w:rPr>
+          <w:sz w:val="28"/>
+          <w:szCs w:val="28"/>
+        </w:rPr>
+        <w:t xml:space="preserve">use </w:t>
+      </w:r>
+      <w:r>
+        <w:rPr>
+          <w:sz w:val="28"/>
+          <w:szCs w:val="28"/>
+        </w:rPr>
+        <w:t>OneVsRestClassifier</w:t>
+      </w:r>
+      <w:r>
+        <w:rPr>
+          <w:sz w:val="28"/>
+          <w:szCs w:val="28"/>
+        </w:rPr>
+        <w:t xml:space="preserve"> and </w:t>
+      </w:r>
+      <w:r>
+        <w:rPr>
+          <w:sz w:val="28"/>
+          <w:szCs w:val="28"/>
+        </w:rPr>
+        <w:t>BaggingClassifier</w:t>
+      </w:r>
+      <w:r>
+        <w:rPr>
+          <w:sz w:val="28"/>
+          <w:szCs w:val="28"/>
+        </w:rPr>
+        <w:t xml:space="preserve"> to improve the accuracy</w:t>
+      </w:r>
+      <w:r>
+        <w:rPr>
+          <w:sz w:val="28"/>
+          <w:szCs w:val="28"/>
+        </w:rPr>
+        <w:t>.</w:t>
+      </w:r>
+      <w:r>
+        <w:rPr>
+          <w:sz w:val="28"/>
+          <w:szCs w:val="28"/>
+        </w:rPr>
+        <w:t xml:space="preserve"> The final </w:t>
+      </w:r>
+      <w:r>
+        <w:rPr>
+          <w:sz w:val="28"/>
+          <w:szCs w:val="28"/>
+        </w:rPr>
+        <w:t xml:space="preserve">average ROC AUC score reaches </w:t>
+      </w:r>
+      <w:r>
+        <w:rPr>
+          <w:sz w:val="28"/>
+          <w:szCs w:val="28"/>
+        </w:rPr>
+        <w:t>0.6879</w:t>
+      </w:r>
+      <w:r>
+        <w:rPr>
+          <w:sz w:val="28"/>
+          <w:szCs w:val="28"/>
+        </w:rPr>
+        <w:t xml:space="preserve"> after GridSearchCV optimization.</w:t>
+      </w:r>
     </w:p>
     <w:p>
       <w:pPr>
@@ -3345,7 +3468,7 @@
           <w:sz w:val="28"/>
           <w:szCs w:val="28"/>
         </w:rPr>
-        <w:t>Decision Tree</w:t>
+        <w:t>Linear SVC</w:t>
       </w:r>
     </w:p>
     <w:p>
@@ -3361,68 +3484,71 @@
           <w:sz w:val="28"/>
           <w:szCs w:val="28"/>
         </w:rPr>
-        <w:t>We perform this step so the overall data accuracy can be higher.</w:t>
-      </w:r>
-    </w:p>
-    <w:p>
-      <w:pPr>
-        <w:pStyle w:val="ListParagraph"/>
-        <w:numPr>
-          <w:ilvl w:val="2"/>
-          <w:numId w:val="6"/>
-        </w:numPr>
-        <w:ind w:left="2552"/>
-        <w:rPr>
-          <w:sz w:val="28"/>
-          <w:szCs w:val="28"/>
-        </w:rPr>
-      </w:pPr>
-      <w:r>
-        <w:rPr>
-          <w:sz w:val="28"/>
-          <w:szCs w:val="28"/>
-        </w:rPr>
-        <w:lastRenderedPageBreak/>
-        <w:t>Since we have set the target on “</w:t>
-      </w:r>
-      <w:r>
-        <w:rPr>
-          <w:sz w:val="28"/>
-          <w:szCs w:val="28"/>
-        </w:rPr>
-        <w:t>International Reputation</w:t>
-      </w:r>
-      <w:r>
-        <w:rPr>
-          <w:sz w:val="28"/>
-          <w:szCs w:val="28"/>
-        </w:rPr>
-        <w:t>”, so the records with missing “</w:t>
-      </w:r>
-      <w:r>
-        <w:rPr>
-          <w:sz w:val="28"/>
-          <w:szCs w:val="28"/>
-        </w:rPr>
-        <w:t>International Reputation</w:t>
-      </w:r>
-      <w:r>
-        <w:rPr>
-          <w:sz w:val="28"/>
-          <w:szCs w:val="28"/>
-        </w:rPr>
-        <w:t>” value will be removed.</w:t>
-      </w:r>
-    </w:p>
-    <w:p>
-      <w:pPr>
-        <w:pStyle w:val="ListParagraph"/>
-        <w:ind w:left="2552"/>
-        <w:rPr>
-          <w:sz w:val="28"/>
-          <w:szCs w:val="28"/>
-        </w:rPr>
-      </w:pPr>
+        <w:t xml:space="preserve">We </w:t>
+      </w:r>
+      <w:r>
+        <w:rPr>
+          <w:sz w:val="28"/>
+          <w:szCs w:val="28"/>
+        </w:rPr>
+        <w:t xml:space="preserve">also use </w:t>
+      </w:r>
+      <w:r>
+        <w:rPr>
+          <w:sz w:val="28"/>
+          <w:szCs w:val="28"/>
+        </w:rPr>
+        <w:t>OneVsRestClassifier</w:t>
+      </w:r>
+      <w:r>
+        <w:rPr>
+          <w:sz w:val="28"/>
+          <w:szCs w:val="28"/>
+        </w:rPr>
+        <w:t xml:space="preserve"> </w:t>
+      </w:r>
+      <w:r>
+        <w:rPr>
+          <w:sz w:val="28"/>
+          <w:szCs w:val="28"/>
+        </w:rPr>
+        <w:t xml:space="preserve">and can get </w:t>
+      </w:r>
+      <w:r>
+        <w:rPr>
+          <w:sz w:val="28"/>
+          <w:szCs w:val="28"/>
+        </w:rPr>
+        <w:t>0.8229</w:t>
+      </w:r>
+      <w:r>
+        <w:rPr>
+          <w:sz w:val="28"/>
+          <w:szCs w:val="28"/>
+        </w:rPr>
+        <w:t xml:space="preserve"> for </w:t>
+      </w:r>
+      <w:r>
+        <w:rPr>
+          <w:sz w:val="28"/>
+          <w:szCs w:val="28"/>
+        </w:rPr>
+        <w:t>average ROC AUC score</w:t>
+      </w:r>
+      <w:r>
+        <w:rPr>
+          <w:sz w:val="28"/>
+          <w:szCs w:val="28"/>
+        </w:rPr>
+        <w:t>.</w:t>
+      </w:r>
+      <w:r>
+        <w:rPr>
+          <w:sz w:val="28"/>
+          <w:szCs w:val="28"/>
+        </w:rPr>
+        <w:t xml:space="preserve"> </w:t>
+      </w:r>
     </w:p>
     <w:p>
       <w:pPr>
@@ -3457,67 +3583,78 @@
           <w:sz w:val="28"/>
           <w:szCs w:val="28"/>
         </w:rPr>
-        <w:t>We perform this step so the overall data accuracy can be higher.</w:t>
-      </w:r>
-    </w:p>
-    <w:p>
-      <w:pPr>
-        <w:pStyle w:val="ListParagraph"/>
-        <w:numPr>
-          <w:ilvl w:val="2"/>
-          <w:numId w:val="6"/>
-        </w:numPr>
-        <w:ind w:left="2552"/>
-        <w:rPr>
-          <w:sz w:val="28"/>
-          <w:szCs w:val="28"/>
-        </w:rPr>
-      </w:pPr>
-      <w:r>
-        <w:rPr>
-          <w:sz w:val="28"/>
-          <w:szCs w:val="28"/>
-        </w:rPr>
-        <w:t>Since we have set the target on “</w:t>
-      </w:r>
-      <w:r>
-        <w:rPr>
-          <w:sz w:val="28"/>
-          <w:szCs w:val="28"/>
-        </w:rPr>
-        <w:t>International Reputation</w:t>
-      </w:r>
-      <w:r>
-        <w:rPr>
-          <w:sz w:val="28"/>
-          <w:szCs w:val="28"/>
-        </w:rPr>
-        <w:t>”, so the records with missing “</w:t>
-      </w:r>
-      <w:r>
-        <w:rPr>
-          <w:sz w:val="28"/>
-          <w:szCs w:val="28"/>
-        </w:rPr>
-        <w:t>International Reputation</w:t>
-      </w:r>
-      <w:r>
-        <w:rPr>
-          <w:sz w:val="28"/>
-          <w:szCs w:val="28"/>
-        </w:rPr>
-        <w:t>” value will be removed.</w:t>
-      </w:r>
-    </w:p>
-    <w:p>
-      <w:pPr>
-        <w:pStyle w:val="ListParagraph"/>
-        <w:ind w:left="2552"/>
-        <w:rPr>
-          <w:sz w:val="28"/>
-          <w:szCs w:val="28"/>
-        </w:rPr>
-      </w:pPr>
+        <w:t xml:space="preserve">We </w:t>
+      </w:r>
+      <w:r>
+        <w:rPr>
+          <w:sz w:val="28"/>
+          <w:szCs w:val="28"/>
+        </w:rPr>
+        <w:t xml:space="preserve">use </w:t>
+      </w:r>
+      <w:r>
+        <w:rPr>
+          <w:sz w:val="28"/>
+          <w:szCs w:val="28"/>
+        </w:rPr>
+        <w:t>OneVsRestClassifier</w:t>
+      </w:r>
+      <w:r>
+        <w:rPr>
+          <w:sz w:val="28"/>
+          <w:szCs w:val="28"/>
+        </w:rPr>
+        <w:t xml:space="preserve"> and </w:t>
+      </w:r>
+      <w:r>
+        <w:rPr>
+          <w:sz w:val="28"/>
+          <w:szCs w:val="28"/>
+        </w:rPr>
+        <w:t>BaggingClassifier</w:t>
+      </w:r>
+      <w:r>
+        <w:rPr>
+          <w:sz w:val="28"/>
+          <w:szCs w:val="28"/>
+        </w:rPr>
+        <w:t xml:space="preserve"> to improve the accuracy</w:t>
+      </w:r>
+      <w:r>
+        <w:rPr>
+          <w:sz w:val="28"/>
+          <w:szCs w:val="28"/>
+        </w:rPr>
+        <w:t xml:space="preserve">, and the average ROC AUC score is </w:t>
+      </w:r>
+      <w:r>
+        <w:rPr>
+          <w:sz w:val="28"/>
+          <w:szCs w:val="28"/>
+        </w:rPr>
+        <w:t>0.7597</w:t>
+      </w:r>
+      <w:r>
+        <w:rPr>
+          <w:sz w:val="28"/>
+          <w:szCs w:val="28"/>
+        </w:rPr>
+        <w:t xml:space="preserve"> after GridSearchCV optim</w:t>
+      </w:r>
+      <w:r>
+        <w:rPr>
+          <w:sz w:val="28"/>
+          <w:szCs w:val="28"/>
+        </w:rPr>
+        <w:t>iz</w:t>
+      </w:r>
+      <w:r>
+        <w:rPr>
+          <w:sz w:val="28"/>
+          <w:szCs w:val="28"/>
+        </w:rPr>
+        <w:t>ation.</w:t>
+      </w:r>
     </w:p>
     <w:p>
       <w:pPr>
@@ -3552,56 +3689,92 @@
           <w:sz w:val="28"/>
           <w:szCs w:val="28"/>
         </w:rPr>
-        <w:t>We perform this step so the overall data accuracy can be higher.</w:t>
+        <w:t xml:space="preserve">We also add OneVsRestClassifier and the average ROC AUC score is </w:t>
+      </w:r>
+      <w:r>
+        <w:rPr>
+          <w:sz w:val="28"/>
+          <w:szCs w:val="28"/>
+        </w:rPr>
+        <w:t>0.7988</w:t>
+      </w:r>
+      <w:r>
+        <w:rPr>
+          <w:sz w:val="28"/>
+          <w:szCs w:val="28"/>
+        </w:rPr>
+        <w:t xml:space="preserve"> after GridSearchCV optimization.</w:t>
       </w:r>
     </w:p>
     <w:p>
       <w:pPr>
         <w:pStyle w:val="ListParagraph"/>
         <w:numPr>
-          <w:ilvl w:val="2"/>
+          <w:ilvl w:val="1"/>
           <w:numId w:val="6"/>
         </w:numPr>
-        <w:ind w:left="2552"/>
-        <w:rPr>
-          <w:sz w:val="28"/>
-          <w:szCs w:val="28"/>
-        </w:rPr>
-      </w:pPr>
-      <w:r>
-        <w:rPr>
-          <w:sz w:val="28"/>
-          <w:szCs w:val="28"/>
-        </w:rPr>
-        <w:t>Since we have set the target on “</w:t>
-      </w:r>
-      <w:r>
-        <w:rPr>
-          <w:sz w:val="28"/>
-          <w:szCs w:val="28"/>
-        </w:rPr>
-        <w:t>International Reputation</w:t>
-      </w:r>
-      <w:r>
-        <w:rPr>
-          <w:sz w:val="28"/>
-          <w:szCs w:val="28"/>
-        </w:rPr>
-        <w:t>”, so the records with missing “</w:t>
-      </w:r>
-      <w:r>
-        <w:rPr>
-          <w:sz w:val="28"/>
-          <w:szCs w:val="28"/>
-        </w:rPr>
-        <w:t>International Reputation</w:t>
-      </w:r>
-      <w:r>
-        <w:rPr>
-          <w:sz w:val="28"/>
-          <w:szCs w:val="28"/>
-        </w:rPr>
-        <w:t>” value will be removed.</w:t>
+        <w:rPr>
+          <w:sz w:val="28"/>
+          <w:szCs w:val="28"/>
+        </w:rPr>
+      </w:pPr>
+      <w:r>
+        <w:rPr>
+          <w:sz w:val="28"/>
+          <w:szCs w:val="28"/>
+        </w:rPr>
+        <w:t>XGBoost</w:t>
+      </w:r>
+    </w:p>
+    <w:p>
+      <w:pPr>
+        <w:ind w:left="1800"/>
+        <w:rPr>
+          <w:sz w:val="28"/>
+          <w:szCs w:val="28"/>
+        </w:rPr>
+      </w:pPr>
+      <w:r>
+        <w:rPr>
+          <w:sz w:val="28"/>
+          <w:szCs w:val="28"/>
+        </w:rPr>
+        <w:t xml:space="preserve">We </w:t>
+      </w:r>
+      <w:r>
+        <w:rPr>
+          <w:sz w:val="28"/>
+          <w:szCs w:val="28"/>
+        </w:rPr>
+        <w:t>also</w:t>
+      </w:r>
+      <w:r>
+        <w:rPr>
+          <w:sz w:val="28"/>
+          <w:szCs w:val="28"/>
+        </w:rPr>
+        <w:t xml:space="preserve"> use</w:t>
+      </w:r>
+      <w:r>
+        <w:rPr>
+          <w:sz w:val="28"/>
+          <w:szCs w:val="28"/>
+        </w:rPr>
+        <w:t xml:space="preserve"> OneVsRestClassifier and the average ROC AUC score is </w:t>
+      </w:r>
+      <w:r>
+        <w:rPr>
+          <w:sz w:val="28"/>
+          <w:szCs w:val="28"/>
+        </w:rPr>
+        <w:t>0.7988</w:t>
+      </w:r>
+      <w:r>
+        <w:rPr>
+          <w:sz w:val="28"/>
+          <w:szCs w:val="28"/>
+        </w:rPr>
+        <w:t xml:space="preserve"> after GridSearchCV optimization.</w:t>
       </w:r>
     </w:p>
     <w:p>
@@ -3617,21 +3790,167 @@
     <w:p>
       <w:pPr>
         <w:pStyle w:val="ListParagraph"/>
-        <w:ind w:left="2552"/>
-        <w:rPr>
-          <w:sz w:val="28"/>
-          <w:szCs w:val="28"/>
-        </w:rPr>
-      </w:pPr>
-    </w:p>
-    <w:p>
-      <w:pPr>
-        <w:pStyle w:val="ListParagraph"/>
-        <w:rPr>
-          <w:sz w:val="28"/>
-          <w:szCs w:val="28"/>
-        </w:rPr>
-      </w:pPr>
+        <w:numPr>
+          <w:ilvl w:val="1"/>
+          <w:numId w:val="6"/>
+        </w:numPr>
+        <w:rPr>
+          <w:sz w:val="28"/>
+          <w:szCs w:val="28"/>
+        </w:rPr>
+      </w:pPr>
+      <w:r>
+        <w:rPr>
+          <w:sz w:val="28"/>
+          <w:szCs w:val="28"/>
+        </w:rPr>
+        <w:t>HybridClassifier</w:t>
+      </w:r>
+    </w:p>
+    <w:p>
+      <w:pPr>
+        <w:ind w:left="1800"/>
+        <w:rPr>
+          <w:sz w:val="28"/>
+          <w:szCs w:val="28"/>
+        </w:rPr>
+      </w:pPr>
+      <w:r>
+        <w:rPr>
+          <w:sz w:val="28"/>
+          <w:szCs w:val="28"/>
+        </w:rPr>
+        <w:lastRenderedPageBreak/>
+        <w:t xml:space="preserve">Due to </w:t>
+      </w:r>
+      <w:r>
+        <w:rPr>
+          <w:sz w:val="28"/>
+          <w:szCs w:val="28"/>
+        </w:rPr>
+        <w:t xml:space="preserve">OneVsRestClassifier </w:t>
+      </w:r>
+      <w:r>
+        <w:rPr>
+          <w:sz w:val="28"/>
+          <w:szCs w:val="28"/>
+        </w:rPr>
+        <w:t xml:space="preserve">is not supported by </w:t>
+      </w:r>
+      <w:r>
+        <w:rPr>
+          <w:sz w:val="28"/>
+          <w:szCs w:val="28"/>
+        </w:rPr>
+        <w:t>sklearn.ensemble</w:t>
+      </w:r>
+      <w:r>
+        <w:rPr>
+          <w:sz w:val="28"/>
+          <w:szCs w:val="28"/>
+        </w:rPr>
+        <w:t>.</w:t>
+      </w:r>
+      <w:r>
+        <w:rPr>
+          <w:sz w:val="28"/>
+          <w:szCs w:val="28"/>
+        </w:rPr>
+        <w:t>VotingClassifier</w:t>
+      </w:r>
+      <w:r>
+        <w:rPr>
+          <w:sz w:val="28"/>
+          <w:szCs w:val="28"/>
+        </w:rPr>
+        <w:t xml:space="preserve">, so we have implemented a customized HybridClassifier. So it performs the voting with multiple classifier, and supports </w:t>
+      </w:r>
+      <w:r>
+        <w:rPr>
+          <w:sz w:val="28"/>
+          <w:szCs w:val="28"/>
+        </w:rPr>
+        <w:t xml:space="preserve">OneVsRestClassifier </w:t>
+      </w:r>
+      <w:r>
+        <w:rPr>
+          <w:sz w:val="28"/>
+          <w:szCs w:val="28"/>
+        </w:rPr>
+        <w:t>multiclass classification.</w:t>
+      </w:r>
+    </w:p>
+    <w:p>
+      <w:pPr>
+        <w:ind w:left="1800"/>
+        <w:rPr>
+          <w:sz w:val="28"/>
+          <w:szCs w:val="28"/>
+        </w:rPr>
+      </w:pPr>
+      <w:r>
+        <w:rPr>
+          <w:sz w:val="28"/>
+          <w:szCs w:val="28"/>
+        </w:rPr>
+        <w:t xml:space="preserve">We select the best 3 classifiers: </w:t>
+      </w:r>
+      <w:r>
+        <w:rPr>
+          <w:sz w:val="28"/>
+          <w:szCs w:val="28"/>
+        </w:rPr>
+        <w:t>Linear SVC</w:t>
+      </w:r>
+      <w:r>
+        <w:rPr>
+          <w:sz w:val="28"/>
+          <w:szCs w:val="28"/>
+        </w:rPr>
+        <w:t xml:space="preserve">, </w:t>
+      </w:r>
+      <w:r>
+        <w:rPr>
+          <w:sz w:val="28"/>
+          <w:szCs w:val="28"/>
+        </w:rPr>
+        <w:t>Random Forest</w:t>
+      </w:r>
+      <w:r>
+        <w:rPr>
+          <w:sz w:val="28"/>
+          <w:szCs w:val="28"/>
+        </w:rPr>
+        <w:t xml:space="preserve"> and </w:t>
+      </w:r>
+      <w:r>
+        <w:rPr>
+          <w:sz w:val="28"/>
+          <w:szCs w:val="28"/>
+        </w:rPr>
+        <w:t>XGBoost</w:t>
+      </w:r>
+      <w:r>
+        <w:rPr>
+          <w:sz w:val="28"/>
+          <w:szCs w:val="28"/>
+        </w:rPr>
+        <w:t xml:space="preserve">, and the average ROC AUC score is </w:t>
+      </w:r>
+      <w:r>
+        <w:rPr>
+          <w:sz w:val="28"/>
+          <w:szCs w:val="28"/>
+        </w:rPr>
+        <w:t>0.7670</w:t>
+      </w:r>
+      <w:r>
+        <w:rPr>
+          <w:sz w:val="28"/>
+          <w:szCs w:val="28"/>
+        </w:rPr>
+        <w:t>.</w:t>
+      </w:r>
     </w:p>
     <w:p>
       <w:pPr>
@@ -3712,6 +4031,15 @@
     <w:p>
       <w:pPr>
         <w:pStyle w:val="ListParagraph"/>
+        <w:rPr>
+          <w:sz w:val="28"/>
+          <w:szCs w:val="28"/>
+        </w:rPr>
+      </w:pPr>
+    </w:p>
+    <w:p>
+      <w:pPr>
+        <w:pStyle w:val="ListParagraph"/>
         <w:numPr>
           <w:ilvl w:val="0"/>
           <w:numId w:val="3"/>
@@ -3729,6 +4057,13 @@
         <w:t>Final Classification Model</w:t>
       </w:r>
     </w:p>
+    <w:p>
+      <w:pPr>
+        <w:ind w:left="720"/>
+      </w:pPr>
+      <w:bookmarkStart w:id="10" w:name="_GoBack"/>
+      <w:bookmarkEnd w:id="10"/>
+    </w:p>
     <w:p/>
     <w:p>
       <w:pPr>
@@ -3737,7 +4072,6 @@
       <w:bookmarkStart w:id="11" w:name="_Toc17657754"/>
       <w:bookmarkStart w:id="12" w:name="_Toc18954437"/>
       <w:r>
-        <w:lastRenderedPageBreak/>
         <w:t>Project Performance &amp; Validation</w:t>
       </w:r>
       <w:bookmarkEnd w:id="11"/>
@@ -3755,7 +4089,31 @@
         <w:rPr>
           <w:sz w:val="28"/>
         </w:rPr>
-        <w:t>The project performance is measured as the time required for the validation process. The required time for processing 2000 records takes less than 1 second, so this is acceptable for the project requirement.</w:t>
+        <w:t xml:space="preserve">The project performance is measured as the time required for the validation process. The required time for processing </w:t>
+      </w:r>
+      <w:r>
+        <w:rPr>
+          <w:sz w:val="28"/>
+        </w:rPr>
+        <w:t>1188</w:t>
+      </w:r>
+      <w:r>
+        <w:rPr>
+          <w:sz w:val="28"/>
+        </w:rPr>
+        <w:t xml:space="preserve"> records takes </w:t>
+      </w:r>
+      <w:r>
+        <w:rPr>
+          <w:sz w:val="28"/>
+        </w:rPr>
+        <w:t xml:space="preserve">less than 1 </w:t>
+      </w:r>
+      <w:r>
+        <w:rPr>
+          <w:sz w:val="28"/>
+        </w:rPr>
+        <w:t>second, so this is acceptable for the project requirement.</w:t>
       </w:r>
     </w:p>
     <w:p>
@@ -3770,7 +4128,37 @@
         <w:rPr>
           <w:sz w:val="28"/>
         </w:rPr>
-        <w:t>The average accuracy is 97.18% which is much better than the project success target 95%, so the project target achieves the project goal.</w:t>
+        <w:t>The average accuracy is 82</w:t>
+      </w:r>
+      <w:r>
+        <w:rPr>
+          <w:sz w:val="28"/>
+        </w:rPr>
+        <w:t>.</w:t>
+      </w:r>
+      <w:r>
+        <w:rPr>
+          <w:sz w:val="28"/>
+        </w:rPr>
+        <w:t>29</w:t>
+      </w:r>
+      <w:r>
+        <w:rPr>
+          <w:sz w:val="28"/>
+        </w:rPr>
+        <w:t xml:space="preserve">% which is much better than the project success target </w:t>
+      </w:r>
+      <w:r>
+        <w:rPr>
+          <w:sz w:val="28"/>
+        </w:rPr>
+        <w:t>80</w:t>
+      </w:r>
+      <w:r>
+        <w:rPr>
+          <w:sz w:val="28"/>
+        </w:rPr>
+        <w:t>%, so the project target achieves the project goal.</w:t>
       </w:r>
     </w:p>
     <w:p/>
@@ -3780,6 +4168,7 @@
       </w:pPr>
       <w:bookmarkStart w:id="13" w:name="_Toc18954438"/>
       <w:r>
+        <w:lastRenderedPageBreak/>
         <w:t>Project Conclusions: Findings &amp; Recommendation</w:t>
       </w:r>
       <w:bookmarkEnd w:id="13"/>
@@ -3893,7 +4282,7 @@
         <w:color w:val="898989"/>
         <w:sz w:val="18"/>
       </w:rPr>
-      <w:t>12</w:t>
+      <w:t>11</w:t>
     </w:r>
     <w:r>
       <w:rPr>
@@ -9631,7 +10020,7 @@
 </file>
 
 <file path=customXml/itemProps1.xml><?xml version="1.0" encoding="utf-8"?>
-<ds:datastoreItem xmlns:ds="http://schemas.openxmlformats.org/officeDocument/2006/customXml" ds:itemID="{ED8EF16E-8AF4-4262-B605-C6ACB0FD082C}">
+<ds:datastoreItem xmlns:ds="http://schemas.openxmlformats.org/officeDocument/2006/customXml" ds:itemID="{DA4952EB-1701-4237-B135-7F63BCB78CEC}">
   <ds:schemaRefs>
     <ds:schemaRef ds:uri="http://schemas.openxmlformats.org/officeDocument/2006/bibliography"/>
   </ds:schemaRefs>

</xml_diff>